<commit_message>
edited the progress report
</commit_message>
<xml_diff>
--- a/Progress Report.docx
+++ b/Progress Report.docx
@@ -1,6 +1,6 @@
 
 <file path=word/document.xml><?xml version="1.0" encoding="utf-8"?>
-<w:document xmlns:wpc="http://schemas.microsoft.com/office/word/2010/wordprocessingCanvas" xmlns:mo="http://schemas.microsoft.com/office/mac/office/2008/main" xmlns:mc="http://schemas.openxmlformats.org/markup-compatibility/2006" xmlns:mv="urn:schemas-microsoft-com:mac:vml" xmlns:o="urn:schemas-microsoft-com:office:office" xmlns:r="http://schemas.openxmlformats.org/officeDocument/2006/relationships" xmlns:m="http://schemas.openxmlformats.org/officeDocument/2006/math" xmlns:v="urn:schemas-microsoft-com:vml" xmlns:wp14="http://schemas.microsoft.com/office/word/2010/wordprocessingDrawing" xmlns:wp="http://schemas.openxmlformats.org/drawingml/2006/wordprocessingDrawing" xmlns:w10="urn:schemas-microsoft-com:office:word" xmlns:w="http://schemas.openxmlformats.org/wordprocessingml/2006/main" xmlns:w14="http://schemas.microsoft.com/office/word/2010/wordml" xmlns:w15="http://schemas.microsoft.com/office/word/2012/wordml" xmlns:wpg="http://schemas.microsoft.com/office/word/2010/wordprocessingGroup" xmlns:wpi="http://schemas.microsoft.com/office/word/2010/wordprocessingInk" xmlns:wne="http://schemas.microsoft.com/office/word/2006/wordml" xmlns:wps="http://schemas.microsoft.com/office/word/2010/wordprocessingShape" mc:Ignorable="w14 w15 wp14">
+<w:document xmlns:wpc="http://schemas.microsoft.com/office/word/2010/wordprocessingCanvas" xmlns:cx="http://schemas.microsoft.com/office/drawing/2014/chartex" xmlns:mc="http://schemas.openxmlformats.org/markup-compatibility/2006" xmlns:o="urn:schemas-microsoft-com:office:office" xmlns:r="http://schemas.openxmlformats.org/officeDocument/2006/relationships" xmlns:m="http://schemas.openxmlformats.org/officeDocument/2006/math" xmlns:v="urn:schemas-microsoft-com:vml" xmlns:wp14="http://schemas.microsoft.com/office/word/2010/wordprocessingDrawing" xmlns:wp="http://schemas.openxmlformats.org/drawingml/2006/wordprocessingDrawing" xmlns:w10="urn:schemas-microsoft-com:office:word" xmlns:w="http://schemas.openxmlformats.org/wordprocessingml/2006/main" xmlns:w14="http://schemas.microsoft.com/office/word/2010/wordml" xmlns:w15="http://schemas.microsoft.com/office/word/2012/wordml" xmlns:w16se="http://schemas.microsoft.com/office/word/2015/wordml/symex" xmlns:wpg="http://schemas.microsoft.com/office/word/2010/wordprocessingGroup" xmlns:wpi="http://schemas.microsoft.com/office/word/2010/wordprocessingInk" xmlns:wne="http://schemas.microsoft.com/office/word/2006/wordml" xmlns:wps="http://schemas.microsoft.com/office/word/2010/wordprocessingShape" mc:Ignorable="w14 w15 w16se wp14">
   <w:body>
     <w:p>
       <w:pPr>
@@ -993,8 +993,6 @@
         <w:tab/>
         <w:t>Bootstrap</w:t>
       </w:r>
-      <w:bookmarkStart w:id="0" w:name="_GoBack"/>
-      <w:bookmarkEnd w:id="0"/>
     </w:p>
     <w:p>
       <w:pPr>
@@ -1010,6 +1008,129 @@
         <w:tab/>
         <w:t>CSS</w:t>
       </w:r>
+    </w:p>
+    <w:p>
+      <w:pPr>
+        <w:spacing w:line="360" w:lineRule="auto"/>
+        <w:rPr>
+          <w:rFonts w:ascii="Calibri" w:hAnsi="Calibri"/>
+        </w:rPr>
+      </w:pPr>
+    </w:p>
+    <w:p>
+      <w:pPr>
+        <w:spacing w:line="360" w:lineRule="auto"/>
+        <w:rPr>
+          <w:rFonts w:ascii="Calibri" w:hAnsi="Calibri"/>
+        </w:rPr>
+      </w:pPr>
+    </w:p>
+    <w:p>
+      <w:pPr>
+        <w:spacing w:line="360" w:lineRule="auto"/>
+        <w:rPr>
+          <w:rFonts w:ascii="Calibri" w:hAnsi="Calibri"/>
+        </w:rPr>
+      </w:pPr>
+      <w:r>
+        <w:rPr>
+          <w:noProof/>
+        </w:rPr>
+        <w:lastRenderedPageBreak/>
+        <w:drawing>
+          <wp:inline distT="0" distB="0" distL="0" distR="0" wp14:anchorId="1D6A3B33" wp14:editId="4A1B1274">
+            <wp:extent cx="5943600" cy="3341370"/>
+            <wp:effectExtent l="0" t="0" r="0" b="0"/>
+            <wp:docPr id="1" name="Picture 1"/>
+            <wp:cNvGraphicFramePr>
+              <a:graphicFrameLocks xmlns:a="http://schemas.openxmlformats.org/drawingml/2006/main" noChangeAspect="1"/>
+            </wp:cNvGraphicFramePr>
+            <a:graphic xmlns:a="http://schemas.openxmlformats.org/drawingml/2006/main">
+              <a:graphicData uri="http://schemas.openxmlformats.org/drawingml/2006/picture">
+                <pic:pic xmlns:pic="http://schemas.openxmlformats.org/drawingml/2006/picture">
+                  <pic:nvPicPr>
+                    <pic:cNvPr id="1" name=""/>
+                    <pic:cNvPicPr/>
+                  </pic:nvPicPr>
+                  <pic:blipFill>
+                    <a:blip r:embed="rId5"/>
+                    <a:stretch>
+                      <a:fillRect/>
+                    </a:stretch>
+                  </pic:blipFill>
+                  <pic:spPr>
+                    <a:xfrm>
+                      <a:off x="0" y="0"/>
+                      <a:ext cx="5943600" cy="3341370"/>
+                    </a:xfrm>
+                    <a:prstGeom prst="rect">
+                      <a:avLst/>
+                    </a:prstGeom>
+                  </pic:spPr>
+                </pic:pic>
+              </a:graphicData>
+            </a:graphic>
+          </wp:inline>
+        </w:drawing>
+      </w:r>
+    </w:p>
+    <w:p>
+      <w:pPr>
+        <w:spacing w:line="360" w:lineRule="auto"/>
+        <w:rPr>
+          <w:rFonts w:ascii="Calibri" w:hAnsi="Calibri"/>
+        </w:rPr>
+      </w:pPr>
+    </w:p>
+    <w:p>
+      <w:pPr>
+        <w:spacing w:line="360" w:lineRule="auto"/>
+        <w:rPr>
+          <w:rFonts w:ascii="Calibri" w:hAnsi="Calibri"/>
+        </w:rPr>
+      </w:pPr>
+      <w:bookmarkStart w:id="0" w:name="_GoBack"/>
+      <w:r>
+        <w:rPr>
+          <w:noProof/>
+        </w:rPr>
+        <w:drawing>
+          <wp:inline distT="0" distB="0" distL="0" distR="0" wp14:anchorId="6AF4D798" wp14:editId="52D489D2">
+            <wp:extent cx="5943600" cy="3341370"/>
+            <wp:effectExtent l="0" t="0" r="0" b="0"/>
+            <wp:docPr id="4" name="Picture 4"/>
+            <wp:cNvGraphicFramePr>
+              <a:graphicFrameLocks xmlns:a="http://schemas.openxmlformats.org/drawingml/2006/main" noChangeAspect="1"/>
+            </wp:cNvGraphicFramePr>
+            <a:graphic xmlns:a="http://schemas.openxmlformats.org/drawingml/2006/main">
+              <a:graphicData uri="http://schemas.openxmlformats.org/drawingml/2006/picture">
+                <pic:pic xmlns:pic="http://schemas.openxmlformats.org/drawingml/2006/picture">
+                  <pic:nvPicPr>
+                    <pic:cNvPr id="1" name=""/>
+                    <pic:cNvPicPr/>
+                  </pic:nvPicPr>
+                  <pic:blipFill>
+                    <a:blip r:embed="rId6"/>
+                    <a:stretch>
+                      <a:fillRect/>
+                    </a:stretch>
+                  </pic:blipFill>
+                  <pic:spPr>
+                    <a:xfrm>
+                      <a:off x="0" y="0"/>
+                      <a:ext cx="5943600" cy="3341370"/>
+                    </a:xfrm>
+                    <a:prstGeom prst="rect">
+                      <a:avLst/>
+                    </a:prstGeom>
+                  </pic:spPr>
+                </pic:pic>
+              </a:graphicData>
+            </a:graphic>
+          </wp:inline>
+        </w:drawing>
+      </w:r>
+      <w:bookmarkEnd w:id="0"/>
     </w:p>
     <w:sectPr>
       <w:pgSz w:w="12240" w:h="20160" w:code="5"/>
@@ -1022,8 +1143,8 @@
 </file>
 
 <file path=word/numbering.xml><?xml version="1.0" encoding="utf-8"?>
-<w:numbering xmlns:wpc="http://schemas.microsoft.com/office/word/2010/wordprocessingCanvas" xmlns:mo="http://schemas.microsoft.com/office/mac/office/2008/main" xmlns:mc="http://schemas.openxmlformats.org/markup-compatibility/2006" xmlns:mv="urn:schemas-microsoft-com:mac:vml" xmlns:o="urn:schemas-microsoft-com:office:office" xmlns:r="http://schemas.openxmlformats.org/officeDocument/2006/relationships" xmlns:m="http://schemas.openxmlformats.org/officeDocument/2006/math" xmlns:v="urn:schemas-microsoft-com:vml" xmlns:wp14="http://schemas.microsoft.com/office/word/2010/wordprocessingDrawing" xmlns:wp="http://schemas.openxmlformats.org/drawingml/2006/wordprocessingDrawing" xmlns:w10="urn:schemas-microsoft-com:office:word" xmlns:w="http://schemas.openxmlformats.org/wordprocessingml/2006/main" xmlns:w14="http://schemas.microsoft.com/office/word/2010/wordml" xmlns:w15="http://schemas.microsoft.com/office/word/2012/wordml" xmlns:wpg="http://schemas.microsoft.com/office/word/2010/wordprocessingGroup" xmlns:wpi="http://schemas.microsoft.com/office/word/2010/wordprocessingInk" xmlns:wne="http://schemas.microsoft.com/office/word/2006/wordml" xmlns:wps="http://schemas.microsoft.com/office/word/2010/wordprocessingShape" mc:Ignorable="w14 w15 wp14">
-  <w:abstractNum w:abstractNumId="0">
+<w:numbering xmlns:wpc="http://schemas.microsoft.com/office/word/2010/wordprocessingCanvas" xmlns:cx="http://schemas.microsoft.com/office/drawing/2014/chartex" xmlns:mc="http://schemas.openxmlformats.org/markup-compatibility/2006" xmlns:o="urn:schemas-microsoft-com:office:office" xmlns:r="http://schemas.openxmlformats.org/officeDocument/2006/relationships" xmlns:m="http://schemas.openxmlformats.org/officeDocument/2006/math" xmlns:v="urn:schemas-microsoft-com:vml" xmlns:wp14="http://schemas.microsoft.com/office/word/2010/wordprocessingDrawing" xmlns:wp="http://schemas.openxmlformats.org/drawingml/2006/wordprocessingDrawing" xmlns:w10="urn:schemas-microsoft-com:office:word" xmlns:w="http://schemas.openxmlformats.org/wordprocessingml/2006/main" xmlns:w14="http://schemas.microsoft.com/office/word/2010/wordml" xmlns:w15="http://schemas.microsoft.com/office/word/2012/wordml" xmlns:w16se="http://schemas.microsoft.com/office/word/2015/wordml/symex" xmlns:wpg="http://schemas.microsoft.com/office/word/2010/wordprocessingGroup" xmlns:wpi="http://schemas.microsoft.com/office/word/2010/wordprocessingInk" xmlns:wne="http://schemas.microsoft.com/office/word/2006/wordml" xmlns:wps="http://schemas.microsoft.com/office/word/2010/wordprocessingShape" mc:Ignorable="w14 w15 w16se wp14">
+  <w:abstractNum w:abstractNumId="0" w15:restartNumberingAfterBreak="0">
     <w:nsid w:val="37241022"/>
     <w:multiLevelType w:val="hybridMultilevel"/>
     <w:tmpl w:val="8542AB34"/>
@@ -1112,7 +1233,7 @@
       </w:pPr>
     </w:lvl>
   </w:abstractNum>
-  <w:abstractNum w:abstractNumId="1">
+  <w:abstractNum w:abstractNumId="1" w15:restartNumberingAfterBreak="0">
     <w:nsid w:val="713B2A2A"/>
     <w:multiLevelType w:val="hybridMultilevel"/>
     <w:tmpl w:val="B3425EA4"/>
@@ -1211,7 +1332,7 @@
 </file>
 
 <file path=word/styles.xml><?xml version="1.0" encoding="utf-8"?>
-<w:styles xmlns:mc="http://schemas.openxmlformats.org/markup-compatibility/2006" xmlns:r="http://schemas.openxmlformats.org/officeDocument/2006/relationships" xmlns:w="http://schemas.openxmlformats.org/wordprocessingml/2006/main" xmlns:w14="http://schemas.microsoft.com/office/word/2010/wordml" xmlns:w15="http://schemas.microsoft.com/office/word/2012/wordml" mc:Ignorable="w14 w15">
+<w:styles xmlns:mc="http://schemas.openxmlformats.org/markup-compatibility/2006" xmlns:r="http://schemas.openxmlformats.org/officeDocument/2006/relationships" xmlns:w="http://schemas.openxmlformats.org/wordprocessingml/2006/main" xmlns:w14="http://schemas.microsoft.com/office/word/2010/wordml" xmlns:w15="http://schemas.microsoft.com/office/word/2012/wordml" xmlns:w16se="http://schemas.microsoft.com/office/word/2015/wordml/symex" mc:Ignorable="w14 w15 w16se">
   <w:docDefaults>
     <w:rPrDefault>
       <w:rPr>
@@ -1223,7 +1344,7 @@
     </w:rPrDefault>
     <w:pPrDefault/>
   </w:docDefaults>
-  <w:latentStyles w:defLockedState="0" w:defUIPriority="99" w:defSemiHidden="0" w:defUnhideWhenUsed="0" w:defQFormat="0" w:count="380">
+  <w:latentStyles w:defLockedState="0" w:defUIPriority="99" w:defSemiHidden="0" w:defUnhideWhenUsed="0" w:defQFormat="0" w:count="371">
     <w:lsdException w:name="Normal" w:uiPriority="0" w:qFormat="1"/>
     <w:lsdException w:name="heading 1" w:uiPriority="9" w:qFormat="1"/>
     <w:lsdException w:name="heading 2" w:semiHidden="1" w:uiPriority="9" w:unhideWhenUsed="1" w:qFormat="1"/>
@@ -1380,15 +1501,6 @@
     <w:lsdException w:name="Balloon Text" w:semiHidden="1" w:unhideWhenUsed="1"/>
     <w:lsdException w:name="Table Grid" w:uiPriority="39"/>
     <w:lsdException w:name="Table Theme" w:semiHidden="1" w:unhideWhenUsed="1"/>
-    <w:lsdException w:name="Note Level 1" w:semiHidden="1" w:unhideWhenUsed="1"/>
-    <w:lsdException w:name="Note Level 2" w:semiHidden="1" w:unhideWhenUsed="1"/>
-    <w:lsdException w:name="Note Level 3" w:semiHidden="1" w:unhideWhenUsed="1"/>
-    <w:lsdException w:name="Note Level 4" w:semiHidden="1" w:unhideWhenUsed="1"/>
-    <w:lsdException w:name="Note Level 5" w:semiHidden="1" w:unhideWhenUsed="1"/>
-    <w:lsdException w:name="Note Level 6" w:semiHidden="1" w:unhideWhenUsed="1"/>
-    <w:lsdException w:name="Note Level 7" w:semiHidden="1" w:unhideWhenUsed="1"/>
-    <w:lsdException w:name="Note Level 8" w:semiHidden="1" w:unhideWhenUsed="1"/>
-    <w:lsdException w:name="Note Level 9" w:semiHidden="1" w:unhideWhenUsed="1"/>
     <w:lsdException w:name="Placeholder Text" w:semiHidden="1"/>
     <w:lsdException w:name="No Spacing" w:uiPriority="1" w:qFormat="1"/>
     <w:lsdException w:name="Light Shading" w:uiPriority="60"/>
@@ -1642,7 +1754,6 @@
     <w:uiPriority w:val="39"/>
     <w:rsid w:val="002F7AD2"/>
     <w:tblPr>
-      <w:tblInd w:w="0" w:type="dxa"/>
       <w:tblBorders>
         <w:top w:val="single" w:sz="4" w:space="0" w:color="auto"/>
         <w:left w:val="single" w:sz="4" w:space="0" w:color="auto"/>
@@ -1651,12 +1762,6 @@
         <w:insideH w:val="single" w:sz="4" w:space="0" w:color="auto"/>
         <w:insideV w:val="single" w:sz="4" w:space="0" w:color="auto"/>
       </w:tblBorders>
-      <w:tblCellMar>
-        <w:top w:w="0" w:type="dxa"/>
-        <w:left w:w="108" w:type="dxa"/>
-        <w:bottom w:w="0" w:type="dxa"/>
-        <w:right w:w="108" w:type="dxa"/>
-      </w:tblCellMar>
     </w:tblPr>
   </w:style>
   <w:style w:type="paragraph" w:styleId="ListParagraph">

</xml_diff>

<commit_message>
Edited the Progress Report Number 1
</commit_message>
<xml_diff>
--- a/Progress Report.docx
+++ b/Progress Report.docx
@@ -20,6 +20,14 @@
         </w:rPr>
         <w:t>Progress Report</w:t>
       </w:r>
+      <w:r>
+        <w:rPr>
+          <w:rFonts w:ascii="Calibri" w:hAnsi="Calibri"/>
+          <w:b/>
+          <w:sz w:val="40"/>
+        </w:rPr>
+        <w:t xml:space="preserve"> No. 1</w:t>
+      </w:r>
     </w:p>
     <w:p>
       <w:pPr>
@@ -47,21 +55,12 @@
           <w:sz w:val="28"/>
         </w:rPr>
       </w:pPr>
-      <w:proofErr w:type="gramStart"/>
       <w:r>
         <w:rPr>
           <w:rFonts w:ascii="Calibri" w:hAnsi="Calibri"/>
           <w:sz w:val="28"/>
         </w:rPr>
-        <w:t>( Final</w:t>
-      </w:r>
-      <w:proofErr w:type="gramEnd"/>
-      <w:r>
-        <w:rPr>
-          <w:rFonts w:ascii="Calibri" w:hAnsi="Calibri"/>
-          <w:sz w:val="28"/>
-        </w:rPr>
-        <w:t xml:space="preserve"> Project</w:t>
+        <w:t>( Final Project</w:t>
       </w:r>
       <w:r>
         <w:rPr>
@@ -336,28 +335,12 @@
                 <w:rFonts w:ascii="Calibri" w:hAnsi="Calibri"/>
               </w:rPr>
             </w:pPr>
-            <w:proofErr w:type="spellStart"/>
-            <w:r>
-              <w:rPr>
-                <w:rFonts w:ascii="Calibri" w:hAnsi="Calibri"/>
-              </w:rPr>
-              <w:t>Francheska</w:t>
-            </w:r>
-            <w:proofErr w:type="spellEnd"/>
-            <w:r>
-              <w:rPr>
-                <w:rFonts w:ascii="Calibri" w:hAnsi="Calibri"/>
-              </w:rPr>
-              <w:t xml:space="preserve"> </w:t>
-            </w:r>
-            <w:proofErr w:type="spellStart"/>
-            <w:r>
-              <w:rPr>
-                <w:rFonts w:ascii="Calibri" w:hAnsi="Calibri"/>
-              </w:rPr>
-              <w:t>Derije</w:t>
-            </w:r>
-            <w:proofErr w:type="spellEnd"/>
+            <w:r>
+              <w:rPr>
+                <w:rFonts w:ascii="Calibri" w:hAnsi="Calibri"/>
+              </w:rPr>
+              <w:t>Francheska Derije</w:t>
+            </w:r>
           </w:p>
         </w:tc>
         <w:tc>
@@ -454,19 +437,11 @@
                 <w:rFonts w:ascii="Calibri" w:hAnsi="Calibri"/>
               </w:rPr>
             </w:pPr>
-            <w:proofErr w:type="spellStart"/>
-            <w:r>
-              <w:rPr>
-                <w:rFonts w:ascii="Calibri" w:hAnsi="Calibri"/>
-              </w:rPr>
-              <w:t>Ceasar</w:t>
-            </w:r>
-            <w:proofErr w:type="spellEnd"/>
-            <w:r>
-              <w:rPr>
-                <w:rFonts w:ascii="Calibri" w:hAnsi="Calibri"/>
-              </w:rPr>
-              <w:t xml:space="preserve"> Jim Romero</w:t>
+            <w:r>
+              <w:rPr>
+                <w:rFonts w:ascii="Calibri" w:hAnsi="Calibri"/>
+              </w:rPr>
+              <w:t>Ceasar Jim Romero</w:t>
             </w:r>
           </w:p>
         </w:tc>
@@ -517,16 +492,8 @@
               <w:rPr>
                 <w:rFonts w:ascii="Calibri" w:hAnsi="Calibri"/>
               </w:rPr>
-              <w:t xml:space="preserve">Daren </w:t>
-            </w:r>
-            <w:proofErr w:type="spellStart"/>
-            <w:r>
-              <w:rPr>
-                <w:rFonts w:ascii="Calibri" w:hAnsi="Calibri"/>
-              </w:rPr>
-              <w:t>Sison</w:t>
-            </w:r>
-            <w:proofErr w:type="spellEnd"/>
+              <w:t>Daren Sison</w:t>
+            </w:r>
           </w:p>
         </w:tc>
         <w:tc>
@@ -585,17 +552,8 @@
           <w:rFonts w:ascii="Calibri" w:hAnsi="Calibri"/>
           <w:b/>
         </w:rPr>
-        <w:t xml:space="preserve">Ryan, Ivy, </w:t>
-      </w:r>
-      <w:proofErr w:type="spellStart"/>
-      <w:r>
-        <w:rPr>
-          <w:rFonts w:ascii="Calibri" w:hAnsi="Calibri"/>
-          <w:b/>
-        </w:rPr>
-        <w:t>Frnacheska</w:t>
-      </w:r>
-      <w:proofErr w:type="spellEnd"/>
+        <w:t>Ryan, Ivy, Frnacheska</w:t>
+      </w:r>
     </w:p>
     <w:p>
       <w:pPr>
@@ -907,6 +865,19 @@
               <w:t>Some of the functions are already integrated to the Course Website.</w:t>
             </w:r>
           </w:p>
+          <w:p>
+            <w:pPr>
+              <w:pStyle w:val="ListParagraph"/>
+              <w:numPr>
+                <w:ilvl w:val="0"/>
+                <w:numId w:val="2"/>
+              </w:numPr>
+              <w:spacing w:line="360" w:lineRule="auto"/>
+              <w:rPr>
+                <w:rFonts w:ascii="Calibri" w:hAnsi="Calibri"/>
+              </w:rPr>
+            </w:pPr>
+          </w:p>
         </w:tc>
       </w:tr>
     </w:tbl>
@@ -1034,9 +1005,51 @@
       </w:pPr>
       <w:r>
         <w:rPr>
+          <w:rFonts w:ascii="Calibri" w:hAnsi="Calibri"/>
+        </w:rPr>
+        <w:lastRenderedPageBreak/>
+        <w:t xml:space="preserve">Conference Call – April 26, 2018 </w:t>
+      </w:r>
+    </w:p>
+    <w:p>
+      <w:pPr>
+        <w:spacing w:line="360" w:lineRule="auto"/>
+        <w:rPr>
+          <w:rFonts w:ascii="Calibri" w:hAnsi="Calibri"/>
+        </w:rPr>
+      </w:pPr>
+      <w:r>
+        <w:rPr>
+          <w:rFonts w:ascii="Calibri" w:hAnsi="Calibri"/>
+        </w:rPr>
+        <w:t>Member</w:t>
+      </w:r>
+      <w:r>
+        <w:rPr>
+          <w:rFonts w:ascii="Calibri" w:hAnsi="Calibri"/>
+        </w:rPr>
+        <w:t>s</w:t>
+      </w:r>
+      <w:bookmarkStart w:id="0" w:name="_GoBack"/>
+      <w:bookmarkEnd w:id="0"/>
+      <w:r>
+        <w:rPr>
+          <w:rFonts w:ascii="Calibri" w:hAnsi="Calibri"/>
+        </w:rPr>
+        <w:t xml:space="preserve"> involved: Ryan, Caesar, Ivy</w:t>
+      </w:r>
+    </w:p>
+    <w:p>
+      <w:pPr>
+        <w:spacing w:line="360" w:lineRule="auto"/>
+        <w:rPr>
+          <w:rFonts w:ascii="Calibri" w:hAnsi="Calibri"/>
+        </w:rPr>
+      </w:pPr>
+      <w:r>
+        <w:rPr>
           <w:noProof/>
         </w:rPr>
-        <w:lastRenderedPageBreak/>
         <w:drawing>
           <wp:inline distT="0" distB="0" distL="0" distR="0" wp14:anchorId="1D6A3B33" wp14:editId="4A1B1274">
             <wp:extent cx="5943600" cy="3341370"/>
@@ -1089,7 +1102,6 @@
           <w:rFonts w:ascii="Calibri" w:hAnsi="Calibri"/>
         </w:rPr>
       </w:pPr>
-      <w:bookmarkStart w:id="0" w:name="_GoBack"/>
       <w:r>
         <w:rPr>
           <w:noProof/>
@@ -1130,7 +1142,6 @@
           </wp:inline>
         </w:drawing>
       </w:r>
-      <w:bookmarkEnd w:id="0"/>
     </w:p>
     <w:sectPr>
       <w:pgSz w:w="12240" w:h="20160" w:code="5"/>

</xml_diff>

<commit_message>
edited the document specifically the progress report
</commit_message>
<xml_diff>
--- a/Progress Report.docx
+++ b/Progress Report.docx
@@ -1,6 +1,6 @@
 
 <file path=word/document.xml><?xml version="1.0" encoding="utf-8"?>
-<w:document xmlns:wpc="http://schemas.microsoft.com/office/word/2010/wordprocessingCanvas" xmlns:cx="http://schemas.microsoft.com/office/drawing/2014/chartex" xmlns:mc="http://schemas.openxmlformats.org/markup-compatibility/2006" xmlns:o="urn:schemas-microsoft-com:office:office" xmlns:r="http://schemas.openxmlformats.org/officeDocument/2006/relationships" xmlns:m="http://schemas.openxmlformats.org/officeDocument/2006/math" xmlns:v="urn:schemas-microsoft-com:vml" xmlns:wp14="http://schemas.microsoft.com/office/word/2010/wordprocessingDrawing" xmlns:wp="http://schemas.openxmlformats.org/drawingml/2006/wordprocessingDrawing" xmlns:w10="urn:schemas-microsoft-com:office:word" xmlns:w="http://schemas.openxmlformats.org/wordprocessingml/2006/main" xmlns:w14="http://schemas.microsoft.com/office/word/2010/wordml" xmlns:w15="http://schemas.microsoft.com/office/word/2012/wordml" xmlns:w16se="http://schemas.microsoft.com/office/word/2015/wordml/symex" xmlns:wpg="http://schemas.microsoft.com/office/word/2010/wordprocessingGroup" xmlns:wpi="http://schemas.microsoft.com/office/word/2010/wordprocessingInk" xmlns:wne="http://schemas.microsoft.com/office/word/2006/wordml" xmlns:wps="http://schemas.microsoft.com/office/word/2010/wordprocessingShape" mc:Ignorable="w14 w15 w16se wp14">
+<w:document xmlns:wpc="http://schemas.microsoft.com/office/word/2010/wordprocessingCanvas" xmlns:mc="http://schemas.openxmlformats.org/markup-compatibility/2006" xmlns:o="urn:schemas-microsoft-com:office:office" xmlns:r="http://schemas.openxmlformats.org/officeDocument/2006/relationships" xmlns:m="http://schemas.openxmlformats.org/officeDocument/2006/math" xmlns:v="urn:schemas-microsoft-com:vml" xmlns:wp14="http://schemas.microsoft.com/office/word/2010/wordprocessingDrawing" xmlns:wp="http://schemas.openxmlformats.org/drawingml/2006/wordprocessingDrawing" xmlns:w="http://schemas.openxmlformats.org/wordprocessingml/2006/main" xmlns:w14="http://schemas.microsoft.com/office/word/2010/wordml" xmlns:w10="urn:schemas-microsoft-com:office:word" xmlns:w15="http://schemas.microsoft.com/office/word/2012/wordml" xmlns:wpg="http://schemas.microsoft.com/office/word/2010/wordprocessingGroup" xmlns:wpi="http://schemas.microsoft.com/office/word/2010/wordprocessingInk" xmlns:wne="http://schemas.microsoft.com/office/word/2006/wordml" xmlns:wps="http://schemas.microsoft.com/office/word/2010/wordprocessingShape" xmlns:wpsCustomData="http://www.wps.cn/officeDocument/2013/wpsCustomData" mc:Ignorable="w14 w15 wp14">
   <w:body>
     <w:p>
       <w:pPr>
@@ -18,15 +18,7 @@
           <w:b/>
           <w:sz w:val="40"/>
         </w:rPr>
-        <w:t>Progress Report</w:t>
-      </w:r>
-      <w:r>
-        <w:rPr>
-          <w:rFonts w:ascii="Calibri" w:hAnsi="Calibri"/>
-          <w:b/>
-          <w:sz w:val="40"/>
-        </w:rPr>
-        <w:t xml:space="preserve"> No. 1</w:t>
+        <w:t>Progress Report No. 1</w:t>
       </w:r>
     </w:p>
     <w:p>
@@ -60,21 +52,7 @@
           <w:rFonts w:ascii="Calibri" w:hAnsi="Calibri"/>
           <w:sz w:val="28"/>
         </w:rPr>
-        <w:t>( Final Project</w:t>
-      </w:r>
-      <w:r>
-        <w:rPr>
-          <w:rFonts w:ascii="Calibri" w:hAnsi="Calibri"/>
-          <w:sz w:val="28"/>
-        </w:rPr>
-        <w:t xml:space="preserve"> </w:t>
-      </w:r>
-      <w:r>
-        <w:rPr>
-          <w:rFonts w:ascii="Calibri" w:hAnsi="Calibri"/>
-          <w:sz w:val="28"/>
-        </w:rPr>
-        <w:t>)</w:t>
+        <w:t>( Final Project )</w:t>
       </w:r>
     </w:p>
     <w:p>
@@ -88,9 +66,24 @@
     </w:p>
     <w:tbl>
       <w:tblPr>
-        <w:tblStyle w:val="TableGrid"/>
+        <w:tblStyle w:val="4"/>
         <w:tblW w:w="9623" w:type="dxa"/>
-        <w:tblLook w:val="04A0" w:firstRow="1" w:lastRow="0" w:firstColumn="1" w:lastColumn="0" w:noHBand="0" w:noVBand="1"/>
+        <w:tblInd w:w="0" w:type="dxa"/>
+        <w:tblBorders>
+          <w:top w:val="single" w:color="auto" w:sz="4" w:space="0"/>
+          <w:left w:val="single" w:color="auto" w:sz="4" w:space="0"/>
+          <w:bottom w:val="single" w:color="auto" w:sz="4" w:space="0"/>
+          <w:right w:val="single" w:color="auto" w:sz="4" w:space="0"/>
+          <w:insideH w:val="single" w:color="auto" w:sz="4" w:space="0"/>
+          <w:insideV w:val="single" w:color="auto" w:sz="4" w:space="0"/>
+        </w:tblBorders>
+        <w:tblLayout w:type="fixed"/>
+        <w:tblCellMar>
+          <w:top w:w="0" w:type="dxa"/>
+          <w:left w:w="108" w:type="dxa"/>
+          <w:bottom w:w="0" w:type="dxa"/>
+          <w:right w:w="108" w:type="dxa"/>
+        </w:tblCellMar>
       </w:tblPr>
       <w:tblGrid>
         <w:gridCol w:w="2911"/>
@@ -98,8 +91,25 @@
         <w:gridCol w:w="3069"/>
       </w:tblGrid>
       <w:tr>
+        <w:tblPrEx>
+          <w:tblBorders>
+            <w:top w:val="single" w:color="auto" w:sz="4" w:space="0"/>
+            <w:left w:val="single" w:color="auto" w:sz="4" w:space="0"/>
+            <w:bottom w:val="single" w:color="auto" w:sz="4" w:space="0"/>
+            <w:right w:val="single" w:color="auto" w:sz="4" w:space="0"/>
+            <w:insideH w:val="single" w:color="auto" w:sz="4" w:space="0"/>
+            <w:insideV w:val="single" w:color="auto" w:sz="4" w:space="0"/>
+          </w:tblBorders>
+          <w:tblLayout w:type="fixed"/>
+          <w:tblCellMar>
+            <w:top w:w="0" w:type="dxa"/>
+            <w:left w:w="108" w:type="dxa"/>
+            <w:bottom w:w="0" w:type="dxa"/>
+            <w:right w:w="108" w:type="dxa"/>
+          </w:tblCellMar>
+        </w:tblPrEx>
         <w:trPr>
-          <w:trHeight w:val="507"/>
+          <w:trHeight w:val="507" w:hRule="atLeast"/>
         </w:trPr>
         <w:tc>
           <w:tcPr>
@@ -146,8 +156,25 @@
         </w:tc>
       </w:tr>
       <w:tr>
+        <w:tblPrEx>
+          <w:tblBorders>
+            <w:top w:val="single" w:color="auto" w:sz="4" w:space="0"/>
+            <w:left w:val="single" w:color="auto" w:sz="4" w:space="0"/>
+            <w:bottom w:val="single" w:color="auto" w:sz="4" w:space="0"/>
+            <w:right w:val="single" w:color="auto" w:sz="4" w:space="0"/>
+            <w:insideH w:val="single" w:color="auto" w:sz="4" w:space="0"/>
+            <w:insideV w:val="single" w:color="auto" w:sz="4" w:space="0"/>
+          </w:tblBorders>
+          <w:tblLayout w:type="fixed"/>
+          <w:tblCellMar>
+            <w:top w:w="0" w:type="dxa"/>
+            <w:left w:w="108" w:type="dxa"/>
+            <w:bottom w:w="0" w:type="dxa"/>
+            <w:right w:w="108" w:type="dxa"/>
+          </w:tblCellMar>
+        </w:tblPrEx>
         <w:trPr>
-          <w:trHeight w:val="479"/>
+          <w:trHeight w:val="479" w:hRule="atLeast"/>
         </w:trPr>
         <w:tc>
           <w:tcPr>
@@ -194,8 +221,25 @@
         </w:tc>
       </w:tr>
       <w:tr>
+        <w:tblPrEx>
+          <w:tblBorders>
+            <w:top w:val="single" w:color="auto" w:sz="4" w:space="0"/>
+            <w:left w:val="single" w:color="auto" w:sz="4" w:space="0"/>
+            <w:bottom w:val="single" w:color="auto" w:sz="4" w:space="0"/>
+            <w:right w:val="single" w:color="auto" w:sz="4" w:space="0"/>
+            <w:insideH w:val="single" w:color="auto" w:sz="4" w:space="0"/>
+            <w:insideV w:val="single" w:color="auto" w:sz="4" w:space="0"/>
+          </w:tblBorders>
+          <w:tblLayout w:type="fixed"/>
+          <w:tblCellMar>
+            <w:top w:w="0" w:type="dxa"/>
+            <w:left w:w="108" w:type="dxa"/>
+            <w:bottom w:w="0" w:type="dxa"/>
+            <w:right w:w="108" w:type="dxa"/>
+          </w:tblCellMar>
+        </w:tblPrEx>
         <w:trPr>
-          <w:trHeight w:val="479"/>
+          <w:trHeight w:val="479" w:hRule="atLeast"/>
         </w:trPr>
         <w:tc>
           <w:tcPr>
@@ -242,8 +286,25 @@
         </w:tc>
       </w:tr>
       <w:tr>
+        <w:tblPrEx>
+          <w:tblBorders>
+            <w:top w:val="single" w:color="auto" w:sz="4" w:space="0"/>
+            <w:left w:val="single" w:color="auto" w:sz="4" w:space="0"/>
+            <w:bottom w:val="single" w:color="auto" w:sz="4" w:space="0"/>
+            <w:right w:val="single" w:color="auto" w:sz="4" w:space="0"/>
+            <w:insideH w:val="single" w:color="auto" w:sz="4" w:space="0"/>
+            <w:insideV w:val="single" w:color="auto" w:sz="4" w:space="0"/>
+          </w:tblBorders>
+          <w:tblLayout w:type="fixed"/>
+          <w:tblCellMar>
+            <w:top w:w="0" w:type="dxa"/>
+            <w:left w:w="108" w:type="dxa"/>
+            <w:bottom w:w="0" w:type="dxa"/>
+            <w:right w:w="108" w:type="dxa"/>
+          </w:tblCellMar>
+        </w:tblPrEx>
         <w:trPr>
-          <w:trHeight w:val="353"/>
+          <w:trHeight w:val="353" w:hRule="atLeast"/>
         </w:trPr>
         <w:tc>
           <w:tcPr>
@@ -299,8 +360,25 @@
         </w:tc>
       </w:tr>
       <w:tr>
+        <w:tblPrEx>
+          <w:tblBorders>
+            <w:top w:val="single" w:color="auto" w:sz="4" w:space="0"/>
+            <w:left w:val="single" w:color="auto" w:sz="4" w:space="0"/>
+            <w:bottom w:val="single" w:color="auto" w:sz="4" w:space="0"/>
+            <w:right w:val="single" w:color="auto" w:sz="4" w:space="0"/>
+            <w:insideH w:val="single" w:color="auto" w:sz="4" w:space="0"/>
+            <w:insideV w:val="single" w:color="auto" w:sz="4" w:space="0"/>
+          </w:tblBorders>
+          <w:tblLayout w:type="fixed"/>
+          <w:tblCellMar>
+            <w:top w:w="0" w:type="dxa"/>
+            <w:left w:w="108" w:type="dxa"/>
+            <w:bottom w:w="0" w:type="dxa"/>
+            <w:right w:w="108" w:type="dxa"/>
+          </w:tblCellMar>
+        </w:tblPrEx>
         <w:trPr>
-          <w:trHeight w:val="274"/>
+          <w:trHeight w:val="274" w:hRule="atLeast"/>
         </w:trPr>
         <w:tc>
           <w:tcPr>
@@ -357,13 +435,30 @@
         </w:tc>
       </w:tr>
       <w:tr>
+        <w:tblPrEx>
+          <w:tblBorders>
+            <w:top w:val="single" w:color="auto" w:sz="4" w:space="0"/>
+            <w:left w:val="single" w:color="auto" w:sz="4" w:space="0"/>
+            <w:bottom w:val="single" w:color="auto" w:sz="4" w:space="0"/>
+            <w:right w:val="single" w:color="auto" w:sz="4" w:space="0"/>
+            <w:insideH w:val="single" w:color="auto" w:sz="4" w:space="0"/>
+            <w:insideV w:val="single" w:color="auto" w:sz="4" w:space="0"/>
+          </w:tblBorders>
+          <w:tblLayout w:type="fixed"/>
+          <w:tblCellMar>
+            <w:top w:w="0" w:type="dxa"/>
+            <w:left w:w="108" w:type="dxa"/>
+            <w:bottom w:w="0" w:type="dxa"/>
+            <w:right w:w="108" w:type="dxa"/>
+          </w:tblCellMar>
+        </w:tblPrEx>
         <w:trPr>
-          <w:trHeight w:val="332"/>
+          <w:trHeight w:val="332" w:hRule="atLeast"/>
         </w:trPr>
         <w:tc>
           <w:tcPr>
             <w:tcW w:w="2911" w:type="dxa"/>
-            <w:vMerge/>
+            <w:vMerge w:val="continue"/>
             <w:vAlign w:val="center"/>
           </w:tcPr>
           <w:p>
@@ -408,13 +503,30 @@
         </w:tc>
       </w:tr>
       <w:tr>
+        <w:tblPrEx>
+          <w:tblBorders>
+            <w:top w:val="single" w:color="auto" w:sz="4" w:space="0"/>
+            <w:left w:val="single" w:color="auto" w:sz="4" w:space="0"/>
+            <w:bottom w:val="single" w:color="auto" w:sz="4" w:space="0"/>
+            <w:right w:val="single" w:color="auto" w:sz="4" w:space="0"/>
+            <w:insideH w:val="single" w:color="auto" w:sz="4" w:space="0"/>
+            <w:insideV w:val="single" w:color="auto" w:sz="4" w:space="0"/>
+          </w:tblBorders>
+          <w:tblLayout w:type="fixed"/>
+          <w:tblCellMar>
+            <w:top w:w="0" w:type="dxa"/>
+            <w:left w:w="108" w:type="dxa"/>
+            <w:bottom w:w="0" w:type="dxa"/>
+            <w:right w:w="108" w:type="dxa"/>
+          </w:tblCellMar>
+        </w:tblPrEx>
         <w:trPr>
-          <w:trHeight w:val="332"/>
+          <w:trHeight w:val="332" w:hRule="atLeast"/>
         </w:trPr>
         <w:tc>
           <w:tcPr>
             <w:tcW w:w="2911" w:type="dxa"/>
-            <w:vMerge/>
+            <w:vMerge w:val="continue"/>
             <w:vAlign w:val="center"/>
           </w:tcPr>
           <w:p>
@@ -459,13 +571,30 @@
         </w:tc>
       </w:tr>
       <w:tr>
+        <w:tblPrEx>
+          <w:tblBorders>
+            <w:top w:val="single" w:color="auto" w:sz="4" w:space="0"/>
+            <w:left w:val="single" w:color="auto" w:sz="4" w:space="0"/>
+            <w:bottom w:val="single" w:color="auto" w:sz="4" w:space="0"/>
+            <w:right w:val="single" w:color="auto" w:sz="4" w:space="0"/>
+            <w:insideH w:val="single" w:color="auto" w:sz="4" w:space="0"/>
+            <w:insideV w:val="single" w:color="auto" w:sz="4" w:space="0"/>
+          </w:tblBorders>
+          <w:tblLayout w:type="fixed"/>
+          <w:tblCellMar>
+            <w:top w:w="0" w:type="dxa"/>
+            <w:left w:w="108" w:type="dxa"/>
+            <w:bottom w:w="0" w:type="dxa"/>
+            <w:right w:w="108" w:type="dxa"/>
+          </w:tblCellMar>
+        </w:tblPrEx>
         <w:trPr>
-          <w:trHeight w:val="353"/>
+          <w:trHeight w:val="353" w:hRule="atLeast"/>
         </w:trPr>
         <w:tc>
           <w:tcPr>
             <w:tcW w:w="2911" w:type="dxa"/>
-            <w:vMerge/>
+            <w:vMerge w:val="continue"/>
             <w:vAlign w:val="center"/>
           </w:tcPr>
           <w:p>
@@ -526,11 +655,21 @@
           <w:rFonts w:ascii="Calibri" w:hAnsi="Calibri"/>
         </w:rPr>
       </w:pPr>
-      <w:r>
-        <w:rPr>
-          <w:rFonts w:ascii="Calibri" w:hAnsi="Calibri"/>
-        </w:rPr>
-        <w:t>Task Assigned:</w:t>
+      <w:bookmarkStart w:id="0" w:name="_GoBack"/>
+      <w:r>
+        <w:rPr>
+          <w:rFonts w:ascii="Calibri" w:hAnsi="Calibri"/>
+          <w:b/>
+          <w:bCs/>
+        </w:rPr>
+        <w:t>Task Assigned</w:t>
+      </w:r>
+      <w:bookmarkEnd w:id="0"/>
+      <w:r>
+        <w:rPr>
+          <w:rFonts w:ascii="Calibri" w:hAnsi="Calibri"/>
+        </w:rPr>
+        <w:t>:</w:t>
       </w:r>
     </w:p>
     <w:p>
@@ -545,6 +684,11 @@
           <w:rFonts w:ascii="Calibri" w:hAnsi="Calibri"/>
         </w:rPr>
         <w:tab/>
+      </w:r>
+      <w:r>
+        <w:rPr>
+          <w:rFonts w:ascii="Calibri" w:hAnsi="Calibri"/>
+        </w:rPr>
         <w:t xml:space="preserve">Documentation: </w:t>
       </w:r>
       <w:r>
@@ -552,7 +696,22 @@
           <w:rFonts w:ascii="Calibri" w:hAnsi="Calibri"/>
           <w:b/>
         </w:rPr>
-        <w:t>Ryan, Ivy, Frnacheska</w:t>
+        <w:t>Ryan, Ivy, Frnaches</w:t>
+      </w:r>
+      <w:r>
+        <w:rPr>
+          <w:rFonts w:ascii="Calibri" w:hAnsi="Calibri"/>
+          <w:b/>
+          <w:lang w:val="en-PH"/>
+        </w:rPr>
+        <w:t>c</w:t>
+      </w:r>
+      <w:r>
+        <w:rPr>
+          <w:rFonts w:ascii="Calibri" w:hAnsi="Calibri"/>
+          <w:b/>
+        </w:rPr>
+        <w:t>a</w:t>
       </w:r>
     </w:p>
     <w:p>
@@ -567,6 +726,11 @@
           <w:rFonts w:ascii="Calibri" w:hAnsi="Calibri"/>
         </w:rPr>
         <w:tab/>
+      </w:r>
+      <w:r>
+        <w:rPr>
+          <w:rFonts w:ascii="Calibri" w:hAnsi="Calibri"/>
+        </w:rPr>
         <w:t xml:space="preserve">Front end: </w:t>
       </w:r>
       <w:r>
@@ -589,13 +753,12 @@
           <w:rFonts w:ascii="Calibri" w:hAnsi="Calibri"/>
         </w:rPr>
         <w:tab/>
-        <w:t>Back End:</w:t>
-      </w:r>
-      <w:r>
-        <w:rPr>
-          <w:rFonts w:ascii="Calibri" w:hAnsi="Calibri"/>
-        </w:rPr>
-        <w:t xml:space="preserve"> </w:t>
+      </w:r>
+      <w:r>
+        <w:rPr>
+          <w:rFonts w:ascii="Calibri" w:hAnsi="Calibri"/>
+        </w:rPr>
+        <w:t xml:space="preserve">Back End: </w:t>
       </w:r>
       <w:r>
         <w:rPr>
@@ -618,13 +781,12 @@
           <w:rFonts w:ascii="Calibri" w:hAnsi="Calibri"/>
         </w:rPr>
         <w:tab/>
-        <w:t>Lectures / Content:</w:t>
-      </w:r>
-      <w:r>
-        <w:rPr>
-          <w:rFonts w:ascii="Calibri" w:hAnsi="Calibri"/>
-        </w:rPr>
-        <w:t xml:space="preserve"> </w:t>
+      </w:r>
+      <w:r>
+        <w:rPr>
+          <w:rFonts w:ascii="Calibri" w:hAnsi="Calibri"/>
+        </w:rPr>
+        <w:t xml:space="preserve">Lectures / Content: </w:t>
       </w:r>
       <w:r>
         <w:rPr>
@@ -658,17 +820,49 @@
     </w:p>
     <w:tbl>
       <w:tblPr>
-        <w:tblStyle w:val="TableGrid"/>
+        <w:tblStyle w:val="4"/>
         <w:tblW w:w="9440" w:type="dxa"/>
-        <w:tblLook w:val="04A0" w:firstRow="1" w:lastRow="0" w:firstColumn="1" w:lastColumn="0" w:noHBand="0" w:noVBand="1"/>
+        <w:tblInd w:w="0" w:type="dxa"/>
+        <w:tblBorders>
+          <w:top w:val="single" w:color="auto" w:sz="4" w:space="0"/>
+          <w:left w:val="single" w:color="auto" w:sz="4" w:space="0"/>
+          <w:bottom w:val="single" w:color="auto" w:sz="4" w:space="0"/>
+          <w:right w:val="single" w:color="auto" w:sz="4" w:space="0"/>
+          <w:insideH w:val="single" w:color="auto" w:sz="4" w:space="0"/>
+          <w:insideV w:val="single" w:color="auto" w:sz="4" w:space="0"/>
+        </w:tblBorders>
+        <w:tblLayout w:type="fixed"/>
+        <w:tblCellMar>
+          <w:top w:w="0" w:type="dxa"/>
+          <w:left w:w="108" w:type="dxa"/>
+          <w:bottom w:w="0" w:type="dxa"/>
+          <w:right w:w="108" w:type="dxa"/>
+        </w:tblCellMar>
       </w:tblPr>
       <w:tblGrid>
         <w:gridCol w:w="4718"/>
         <w:gridCol w:w="4722"/>
       </w:tblGrid>
       <w:tr>
+        <w:tblPrEx>
+          <w:tblBorders>
+            <w:top w:val="single" w:color="auto" w:sz="4" w:space="0"/>
+            <w:left w:val="single" w:color="auto" w:sz="4" w:space="0"/>
+            <w:bottom w:val="single" w:color="auto" w:sz="4" w:space="0"/>
+            <w:right w:val="single" w:color="auto" w:sz="4" w:space="0"/>
+            <w:insideH w:val="single" w:color="auto" w:sz="4" w:space="0"/>
+            <w:insideV w:val="single" w:color="auto" w:sz="4" w:space="0"/>
+          </w:tblBorders>
+          <w:tblLayout w:type="fixed"/>
+          <w:tblCellMar>
+            <w:top w:w="0" w:type="dxa"/>
+            <w:left w:w="108" w:type="dxa"/>
+            <w:bottom w:w="0" w:type="dxa"/>
+            <w:right w:w="108" w:type="dxa"/>
+          </w:tblCellMar>
+        </w:tblPrEx>
         <w:trPr>
-          <w:trHeight w:val="591"/>
+          <w:trHeight w:val="591" w:hRule="atLeast"/>
         </w:trPr>
         <w:tc>
           <w:tcPr>
@@ -681,11 +875,15 @@
               <w:jc w:val="center"/>
               <w:rPr>
                 <w:rFonts w:ascii="Calibri" w:hAnsi="Calibri"/>
+                <w:b/>
+                <w:bCs/>
               </w:rPr>
             </w:pPr>
             <w:r>
               <w:rPr>
                 <w:rFonts w:ascii="Calibri" w:hAnsi="Calibri"/>
+                <w:b/>
+                <w:bCs/>
               </w:rPr>
               <w:t>Accomplished Task</w:t>
             </w:r>
@@ -702,11 +900,15 @@
               <w:jc w:val="center"/>
               <w:rPr>
                 <w:rFonts w:ascii="Calibri" w:hAnsi="Calibri"/>
+                <w:b/>
+                <w:bCs/>
               </w:rPr>
             </w:pPr>
             <w:r>
               <w:rPr>
                 <w:rFonts w:ascii="Calibri" w:hAnsi="Calibri"/>
+                <w:b/>
+                <w:bCs/>
               </w:rPr>
               <w:t>To be Accomplish</w:t>
             </w:r>
@@ -714,8 +916,25 @@
         </w:tc>
       </w:tr>
       <w:tr>
+        <w:tblPrEx>
+          <w:tblBorders>
+            <w:top w:val="single" w:color="auto" w:sz="4" w:space="0"/>
+            <w:left w:val="single" w:color="auto" w:sz="4" w:space="0"/>
+            <w:bottom w:val="single" w:color="auto" w:sz="4" w:space="0"/>
+            <w:right w:val="single" w:color="auto" w:sz="4" w:space="0"/>
+            <w:insideH w:val="single" w:color="auto" w:sz="4" w:space="0"/>
+            <w:insideV w:val="single" w:color="auto" w:sz="4" w:space="0"/>
+          </w:tblBorders>
+          <w:tblLayout w:type="fixed"/>
+          <w:tblCellMar>
+            <w:top w:w="0" w:type="dxa"/>
+            <w:left w:w="108" w:type="dxa"/>
+            <w:bottom w:w="0" w:type="dxa"/>
+            <w:right w:w="108" w:type="dxa"/>
+          </w:tblCellMar>
+        </w:tblPrEx>
         <w:trPr>
-          <w:trHeight w:val="4731"/>
+          <w:trHeight w:val="3696" w:hRule="atLeast"/>
         </w:trPr>
         <w:tc>
           <w:tcPr>
@@ -723,7 +942,7 @@
           </w:tcPr>
           <w:p>
             <w:pPr>
-              <w:pStyle w:val="ListParagraph"/>
+              <w:pStyle w:val="5"/>
               <w:numPr>
                 <w:ilvl w:val="0"/>
                 <w:numId w:val="1"/>
@@ -742,7 +961,7 @@
           </w:p>
           <w:p>
             <w:pPr>
-              <w:pStyle w:val="ListParagraph"/>
+              <w:pStyle w:val="5"/>
               <w:numPr>
                 <w:ilvl w:val="0"/>
                 <w:numId w:val="1"/>
@@ -761,7 +980,7 @@
           </w:p>
           <w:p>
             <w:pPr>
-              <w:pStyle w:val="ListParagraph"/>
+              <w:pStyle w:val="5"/>
               <w:numPr>
                 <w:ilvl w:val="0"/>
                 <w:numId w:val="1"/>
@@ -780,7 +999,7 @@
           </w:p>
           <w:p>
             <w:pPr>
-              <w:pStyle w:val="ListParagraph"/>
+              <w:pStyle w:val="5"/>
               <w:numPr>
                 <w:ilvl w:val="0"/>
                 <w:numId w:val="1"/>
@@ -804,7 +1023,7 @@
           </w:tcPr>
           <w:p>
             <w:pPr>
-              <w:pStyle w:val="ListParagraph"/>
+              <w:pStyle w:val="5"/>
               <w:numPr>
                 <w:ilvl w:val="0"/>
                 <w:numId w:val="2"/>
@@ -818,18 +1037,12 @@
               <w:rPr>
                 <w:rFonts w:ascii="Calibri" w:hAnsi="Calibri"/>
               </w:rPr>
-              <w:t xml:space="preserve">The contents </w:t>
+              <w:t>The contents must be integrated to the webpages.</w:t>
             </w:r>
-            <w:r>
-              <w:rPr>
-                <w:rFonts w:ascii="Calibri" w:hAnsi="Calibri"/>
-              </w:rPr>
-              <w:t>must be integrated to the webpages.</w:t>
-            </w:r>
-          </w:p>
-          <w:p>
-            <w:pPr>
-              <w:pStyle w:val="ListParagraph"/>
+          </w:p>
+          <w:p>
+            <w:pPr>
+              <w:pStyle w:val="5"/>
               <w:numPr>
                 <w:ilvl w:val="0"/>
                 <w:numId w:val="2"/>
@@ -848,7 +1061,7 @@
           </w:p>
           <w:p>
             <w:pPr>
-              <w:pStyle w:val="ListParagraph"/>
+              <w:pStyle w:val="5"/>
               <w:numPr>
                 <w:ilvl w:val="0"/>
                 <w:numId w:val="2"/>
@@ -867,7 +1080,7 @@
           </w:p>
           <w:p>
             <w:pPr>
-              <w:pStyle w:val="ListParagraph"/>
+              <w:pStyle w:val="5"/>
               <w:numPr>
                 <w:ilvl w:val="0"/>
                 <w:numId w:val="2"/>
@@ -899,14 +1112,149 @@
       <w:r>
         <w:rPr>
           <w:rFonts w:ascii="Calibri" w:hAnsi="Calibri"/>
-        </w:rPr>
-        <w:t>Te</w:t>
-      </w:r>
-      <w:r>
-        <w:rPr>
-          <w:rFonts w:ascii="Calibri" w:hAnsi="Calibri"/>
-        </w:rPr>
-        <w:t>chnologies:</w:t>
+          <w:b/>
+          <w:bCs/>
+        </w:rPr>
+        <w:t>Technologies</w:t>
+      </w:r>
+      <w:r>
+        <w:rPr>
+          <w:rFonts w:ascii="Calibri" w:hAnsi="Calibri"/>
+          <w:b/>
+          <w:bCs/>
+          <w:lang w:val="en-PH"/>
+        </w:rPr>
+        <w:t xml:space="preserve"> to be used</w:t>
+      </w:r>
+      <w:r>
+        <w:rPr>
+          <w:rFonts w:ascii="Calibri" w:hAnsi="Calibri"/>
+        </w:rPr>
+        <w:t>:</w:t>
+      </w:r>
+    </w:p>
+    <w:p>
+      <w:pPr>
+        <w:spacing w:line="360" w:lineRule="auto"/>
+        <w:ind w:firstLine="720" w:firstLineChars="0"/>
+        <w:rPr>
+          <w:rFonts w:ascii="Calibri" w:hAnsi="Calibri"/>
+          <w:lang w:val="en-PH"/>
+        </w:rPr>
+      </w:pPr>
+      <w:r>
+        <w:rPr>
+          <w:rFonts w:ascii="Calibri" w:hAnsi="Calibri"/>
+          <w:lang w:val="en-PH"/>
+        </w:rPr>
+        <w:t>Scripting Languages:</w:t>
+      </w:r>
+    </w:p>
+    <w:p>
+      <w:pPr>
+        <w:numPr>
+          <w:ilvl w:val="0"/>
+          <w:numId w:val="3"/>
+        </w:numPr>
+        <w:spacing w:line="360" w:lineRule="auto"/>
+        <w:ind w:left="1260" w:leftChars="0" w:hanging="420" w:firstLineChars="0"/>
+        <w:rPr>
+          <w:rFonts w:ascii="Calibri" w:hAnsi="Calibri"/>
+          <w:lang w:val="en-PH"/>
+        </w:rPr>
+      </w:pPr>
+      <w:r>
+        <w:rPr>
+          <w:rFonts w:ascii="Calibri" w:hAnsi="Calibri"/>
+          <w:lang w:val="en-PH"/>
+        </w:rPr>
+        <w:t>PHP</w:t>
+      </w:r>
+    </w:p>
+    <w:p>
+      <w:pPr>
+        <w:numPr>
+          <w:ilvl w:val="0"/>
+          <w:numId w:val="3"/>
+        </w:numPr>
+        <w:spacing w:line="360" w:lineRule="auto"/>
+        <w:ind w:left="1260" w:leftChars="0" w:hanging="420" w:firstLineChars="0"/>
+        <w:rPr>
+          <w:rFonts w:ascii="Calibri" w:hAnsi="Calibri"/>
+          <w:lang w:val="en-PH"/>
+        </w:rPr>
+      </w:pPr>
+      <w:r>
+        <w:rPr>
+          <w:rFonts w:ascii="Calibri" w:hAnsi="Calibri"/>
+          <w:lang w:val="en-PH"/>
+        </w:rPr>
+        <w:t>JavaScript</w:t>
+      </w:r>
+    </w:p>
+    <w:p>
+      <w:pPr>
+        <w:numPr>
+          <w:ilvl w:val="0"/>
+          <w:numId w:val="3"/>
+        </w:numPr>
+        <w:spacing w:line="360" w:lineRule="auto"/>
+        <w:ind w:left="1260" w:leftChars="0" w:hanging="420" w:firstLineChars="0"/>
+        <w:rPr>
+          <w:rFonts w:ascii="Calibri" w:hAnsi="Calibri"/>
+          <w:lang w:val="en-PH"/>
+        </w:rPr>
+      </w:pPr>
+      <w:r>
+        <w:rPr>
+          <w:rFonts w:ascii="Calibri" w:hAnsi="Calibri"/>
+          <w:lang w:val="en-PH"/>
+        </w:rPr>
+        <w:t>HTML/CSS</w:t>
+      </w:r>
+    </w:p>
+    <w:p>
+      <w:pPr>
+        <w:numPr>
+          <w:numId w:val="0"/>
+        </w:numPr>
+        <w:spacing w:line="360" w:lineRule="auto"/>
+        <w:ind w:firstLine="720" w:firstLineChars="0"/>
+        <w:rPr>
+          <w:rFonts w:ascii="Calibri" w:hAnsi="Calibri"/>
+          <w:lang w:val="en-PH"/>
+        </w:rPr>
+      </w:pPr>
+      <w:r>
+        <w:rPr>
+          <w:rFonts w:ascii="Calibri" w:hAnsi="Calibri"/>
+          <w:lang w:val="en-PH"/>
+        </w:rPr>
+        <w:t>Framework:</w:t>
+      </w:r>
+    </w:p>
+    <w:p>
+      <w:pPr>
+        <w:numPr>
+          <w:ilvl w:val="2"/>
+          <w:numId w:val="3"/>
+        </w:numPr>
+        <w:tabs>
+          <w:tab w:val="clear" w:pos="1260"/>
+        </w:tabs>
+        <w:spacing w:line="360" w:lineRule="auto"/>
+        <w:ind w:left="1260" w:leftChars="0" w:hanging="420" w:firstLineChars="0"/>
+        <w:rPr>
+          <w:rFonts w:ascii="Calibri" w:hAnsi="Calibri"/>
+          <w:lang w:val="en-PH"/>
+        </w:rPr>
+      </w:pPr>
+      <w:r>
+        <w:rPr>
+          <w:rFonts w:ascii="Calibri" w:hAnsi="Calibri"/>
+          <w:lang w:val="en-PH"/>
+        </w:rPr>
+        <w:t>Bootstrap</w:t>
       </w:r>
     </w:p>
     <w:p>
@@ -921,93 +1269,33 @@
           <w:rFonts w:ascii="Calibri" w:hAnsi="Calibri"/>
         </w:rPr>
         <w:tab/>
-        <w:t>PHP</w:t>
-      </w:r>
-      <w:r>
-        <w:rPr>
-          <w:rFonts w:ascii="Calibri" w:hAnsi="Calibri"/>
-        </w:rPr>
-        <w:tab/>
-      </w:r>
-      <w:r>
-        <w:rPr>
-          <w:rFonts w:ascii="Calibri" w:hAnsi="Calibri"/>
-        </w:rPr>
-        <w:tab/>
-        <w:t>PHP</w:t>
-      </w:r>
-    </w:p>
-    <w:p>
-      <w:pPr>
-        <w:spacing w:line="360" w:lineRule="auto"/>
-        <w:rPr>
-          <w:rFonts w:ascii="Calibri" w:hAnsi="Calibri"/>
-        </w:rPr>
-      </w:pPr>
-      <w:r>
-        <w:rPr>
-          <w:rFonts w:ascii="Calibri" w:hAnsi="Calibri"/>
-        </w:rPr>
-        <w:tab/>
-        <w:t>HTML</w:t>
-      </w:r>
-      <w:r>
-        <w:rPr>
-          <w:rFonts w:ascii="Calibri" w:hAnsi="Calibri"/>
-        </w:rPr>
-        <w:tab/>
-      </w:r>
-      <w:r>
-        <w:rPr>
-          <w:rFonts w:ascii="Calibri" w:hAnsi="Calibri"/>
-        </w:rPr>
-        <w:tab/>
-        <w:t>Bootstrap</w:t>
-      </w:r>
-    </w:p>
-    <w:p>
-      <w:pPr>
-        <w:spacing w:line="360" w:lineRule="auto"/>
-        <w:rPr>
-          <w:rFonts w:ascii="Calibri" w:hAnsi="Calibri"/>
-        </w:rPr>
-      </w:pPr>
-      <w:r>
-        <w:rPr>
-          <w:rFonts w:ascii="Calibri" w:hAnsi="Calibri"/>
-        </w:rPr>
-        <w:tab/>
-        <w:t>CSS</w:t>
-      </w:r>
-    </w:p>
-    <w:p>
-      <w:pPr>
-        <w:spacing w:line="360" w:lineRule="auto"/>
-        <w:rPr>
-          <w:rFonts w:ascii="Calibri" w:hAnsi="Calibri"/>
-        </w:rPr>
-      </w:pPr>
-    </w:p>
-    <w:p>
-      <w:pPr>
-        <w:spacing w:line="360" w:lineRule="auto"/>
-        <w:rPr>
-          <w:rFonts w:ascii="Calibri" w:hAnsi="Calibri"/>
-        </w:rPr>
-      </w:pPr>
-    </w:p>
-    <w:p>
-      <w:pPr>
-        <w:spacing w:line="360" w:lineRule="auto"/>
-        <w:rPr>
-          <w:rFonts w:ascii="Calibri" w:hAnsi="Calibri"/>
-        </w:rPr>
-      </w:pPr>
-      <w:r>
-        <w:rPr>
-          <w:rFonts w:ascii="Calibri" w:hAnsi="Calibri"/>
-        </w:rPr>
-        <w:lastRenderedPageBreak/>
+      </w:r>
+    </w:p>
+    <w:p>
+      <w:pPr>
+        <w:spacing w:line="360" w:lineRule="auto"/>
+        <w:rPr>
+          <w:rFonts w:ascii="Calibri" w:hAnsi="Calibri"/>
+        </w:rPr>
+      </w:pPr>
+      <w:r>
+        <w:rPr>
+          <w:rFonts w:ascii="Calibri" w:hAnsi="Calibri"/>
+        </w:rPr>
+        <w:br w:type="page"/>
+      </w:r>
+    </w:p>
+    <w:p>
+      <w:pPr>
+        <w:spacing w:line="360" w:lineRule="auto"/>
+        <w:rPr>
+          <w:rFonts w:ascii="Calibri" w:hAnsi="Calibri"/>
+        </w:rPr>
+      </w:pPr>
+      <w:r>
+        <w:rPr>
+          <w:rFonts w:ascii="Calibri" w:hAnsi="Calibri"/>
+        </w:rPr>
         <w:t xml:space="preserve">Conference Call – April 26, 2018 </w:t>
       </w:r>
     </w:p>
@@ -1022,36 +1310,19 @@
         <w:rPr>
           <w:rFonts w:ascii="Calibri" w:hAnsi="Calibri"/>
         </w:rPr>
-        <w:t>Member</w:t>
-      </w:r>
-      <w:r>
-        <w:rPr>
-          <w:rFonts w:ascii="Calibri" w:hAnsi="Calibri"/>
-        </w:rPr>
-        <w:t>s</w:t>
-      </w:r>
-      <w:bookmarkStart w:id="0" w:name="_GoBack"/>
-      <w:bookmarkEnd w:id="0"/>
-      <w:r>
-        <w:rPr>
-          <w:rFonts w:ascii="Calibri" w:hAnsi="Calibri"/>
-        </w:rPr>
-        <w:t xml:space="preserve"> involved: Ryan, Caesar, Ivy</w:t>
-      </w:r>
-    </w:p>
-    <w:p>
-      <w:pPr>
-        <w:spacing w:line="360" w:lineRule="auto"/>
-        <w:rPr>
-          <w:rFonts w:ascii="Calibri" w:hAnsi="Calibri"/>
-        </w:rPr>
-      </w:pPr>
-      <w:r>
-        <w:rPr>
-          <w:noProof/>
-        </w:rPr>
+        <w:t>Members involved: Ryan, Caesar, Ivy</w:t>
+      </w:r>
+    </w:p>
+    <w:p>
+      <w:pPr>
+        <w:spacing w:line="360" w:lineRule="auto"/>
+        <w:rPr>
+          <w:rFonts w:ascii="Calibri" w:hAnsi="Calibri"/>
+        </w:rPr>
+      </w:pPr>
+      <w:r>
         <w:drawing>
-          <wp:inline distT="0" distB="0" distL="0" distR="0" wp14:anchorId="1D6A3B33" wp14:editId="4A1B1274">
+          <wp:inline distT="0" distB="0" distL="0" distR="0">
             <wp:extent cx="5943600" cy="3341370"/>
             <wp:effectExtent l="0" t="0" r="0" b="0"/>
             <wp:docPr id="1" name="Picture 1"/>
@@ -1062,8 +1333,65 @@
               <a:graphicData uri="http://schemas.openxmlformats.org/drawingml/2006/picture">
                 <pic:pic xmlns:pic="http://schemas.openxmlformats.org/drawingml/2006/picture">
                   <pic:nvPicPr>
-                    <pic:cNvPr id="1" name=""/>
-                    <pic:cNvPicPr/>
+                    <pic:cNvPr id="1" name="Picture 1"/>
+                    <pic:cNvPicPr>
+                      <a:picLocks noChangeAspect="1"/>
+                    </pic:cNvPicPr>
+                  </pic:nvPicPr>
+                  <pic:blipFill>
+                    <a:blip r:embed="rId4"/>
+                    <a:stretch>
+                      <a:fillRect/>
+                    </a:stretch>
+                  </pic:blipFill>
+                  <pic:spPr>
+                    <a:xfrm>
+                      <a:off x="0" y="0"/>
+                      <a:ext cx="5943600" cy="3341370"/>
+                    </a:xfrm>
+                    <a:prstGeom prst="rect">
+                      <a:avLst/>
+                    </a:prstGeom>
+                  </pic:spPr>
+                </pic:pic>
+              </a:graphicData>
+            </a:graphic>
+          </wp:inline>
+        </w:drawing>
+      </w:r>
+    </w:p>
+    <w:p>
+      <w:pPr>
+        <w:spacing w:line="360" w:lineRule="auto"/>
+        <w:rPr>
+          <w:rFonts w:ascii="Calibri" w:hAnsi="Calibri"/>
+        </w:rPr>
+      </w:pPr>
+    </w:p>
+    <w:p>
+      <w:pPr>
+        <w:spacing w:line="360" w:lineRule="auto"/>
+        <w:rPr>
+          <w:rFonts w:ascii="Calibri" w:hAnsi="Calibri"/>
+        </w:rPr>
+      </w:pPr>
+      <w:r>
+        <w:drawing>
+          <wp:inline distT="0" distB="0" distL="0" distR="0">
+            <wp:extent cx="5943600" cy="3341370"/>
+            <wp:effectExtent l="0" t="0" r="0" b="0"/>
+            <wp:docPr id="4" name="Picture 4"/>
+            <wp:cNvGraphicFramePr>
+              <a:graphicFrameLocks xmlns:a="http://schemas.openxmlformats.org/drawingml/2006/main" noChangeAspect="1"/>
+            </wp:cNvGraphicFramePr>
+            <a:graphic xmlns:a="http://schemas.openxmlformats.org/drawingml/2006/main">
+              <a:graphicData uri="http://schemas.openxmlformats.org/drawingml/2006/picture">
+                <pic:pic xmlns:pic="http://schemas.openxmlformats.org/drawingml/2006/picture">
+                  <pic:nvPicPr>
+                    <pic:cNvPr id="4" name="Picture 4"/>
+                    <pic:cNvPicPr>
+                      <a:picLocks noChangeAspect="1"/>
+                    </pic:cNvPicPr>
                   </pic:nvPicPr>
                   <pic:blipFill>
                     <a:blip r:embed="rId5"/>
@@ -1087,79 +1415,23 @@
         </w:drawing>
       </w:r>
     </w:p>
-    <w:p>
-      <w:pPr>
-        <w:spacing w:line="360" w:lineRule="auto"/>
-        <w:rPr>
-          <w:rFonts w:ascii="Calibri" w:hAnsi="Calibri"/>
-        </w:rPr>
-      </w:pPr>
-    </w:p>
-    <w:p>
-      <w:pPr>
-        <w:spacing w:line="360" w:lineRule="auto"/>
-        <w:rPr>
-          <w:rFonts w:ascii="Calibri" w:hAnsi="Calibri"/>
-        </w:rPr>
-      </w:pPr>
-      <w:r>
-        <w:rPr>
-          <w:noProof/>
-        </w:rPr>
-        <w:drawing>
-          <wp:inline distT="0" distB="0" distL="0" distR="0" wp14:anchorId="6AF4D798" wp14:editId="52D489D2">
-            <wp:extent cx="5943600" cy="3341370"/>
-            <wp:effectExtent l="0" t="0" r="0" b="0"/>
-            <wp:docPr id="4" name="Picture 4"/>
-            <wp:cNvGraphicFramePr>
-              <a:graphicFrameLocks xmlns:a="http://schemas.openxmlformats.org/drawingml/2006/main" noChangeAspect="1"/>
-            </wp:cNvGraphicFramePr>
-            <a:graphic xmlns:a="http://schemas.openxmlformats.org/drawingml/2006/main">
-              <a:graphicData uri="http://schemas.openxmlformats.org/drawingml/2006/picture">
-                <pic:pic xmlns:pic="http://schemas.openxmlformats.org/drawingml/2006/picture">
-                  <pic:nvPicPr>
-                    <pic:cNvPr id="1" name=""/>
-                    <pic:cNvPicPr/>
-                  </pic:nvPicPr>
-                  <pic:blipFill>
-                    <a:blip r:embed="rId6"/>
-                    <a:stretch>
-                      <a:fillRect/>
-                    </a:stretch>
-                  </pic:blipFill>
-                  <pic:spPr>
-                    <a:xfrm>
-                      <a:off x="0" y="0"/>
-                      <a:ext cx="5943600" cy="3341370"/>
-                    </a:xfrm>
-                    <a:prstGeom prst="rect">
-                      <a:avLst/>
-                    </a:prstGeom>
-                  </pic:spPr>
-                </pic:pic>
-              </a:graphicData>
-            </a:graphic>
-          </wp:inline>
-        </w:drawing>
-      </w:r>
-    </w:p>
     <w:sectPr>
-      <w:pgSz w:w="12240" w:h="20160" w:code="5"/>
+      <w:pgSz w:w="12240" w:h="20160"/>
       <w:pgMar w:top="1440" w:right="1440" w:bottom="1440" w:left="1440" w:header="708" w:footer="708" w:gutter="0"/>
-      <w:cols w:space="708"/>
-      <w:docGrid w:linePitch="360"/>
+      <w:cols w:space="708" w:num="1"/>
+      <w:docGrid w:linePitch="360" w:charSpace="0"/>
     </w:sectPr>
   </w:body>
 </w:document>
 </file>
 
 <file path=word/numbering.xml><?xml version="1.0" encoding="utf-8"?>
-<w:numbering xmlns:wpc="http://schemas.microsoft.com/office/word/2010/wordprocessingCanvas" xmlns:cx="http://schemas.microsoft.com/office/drawing/2014/chartex" xmlns:mc="http://schemas.openxmlformats.org/markup-compatibility/2006" xmlns:o="urn:schemas-microsoft-com:office:office" xmlns:r="http://schemas.openxmlformats.org/officeDocument/2006/relationships" xmlns:m="http://schemas.openxmlformats.org/officeDocument/2006/math" xmlns:v="urn:schemas-microsoft-com:vml" xmlns:wp14="http://schemas.microsoft.com/office/word/2010/wordprocessingDrawing" xmlns:wp="http://schemas.openxmlformats.org/drawingml/2006/wordprocessingDrawing" xmlns:w10="urn:schemas-microsoft-com:office:word" xmlns:w="http://schemas.openxmlformats.org/wordprocessingml/2006/main" xmlns:w14="http://schemas.microsoft.com/office/word/2010/wordml" xmlns:w15="http://schemas.microsoft.com/office/word/2012/wordml" xmlns:w16se="http://schemas.microsoft.com/office/word/2015/wordml/symex" xmlns:wpg="http://schemas.microsoft.com/office/word/2010/wordprocessingGroup" xmlns:wpi="http://schemas.microsoft.com/office/word/2010/wordprocessingInk" xmlns:wne="http://schemas.microsoft.com/office/word/2006/wordml" xmlns:wps="http://schemas.microsoft.com/office/word/2010/wordprocessingShape" mc:Ignorable="w14 w15 w16se wp14">
-  <w:abstractNum w:abstractNumId="0" w15:restartNumberingAfterBreak="0">
+<w:numbering xmlns:wpc="http://schemas.microsoft.com/office/word/2010/wordprocessingCanvas" xmlns:mc="http://schemas.openxmlformats.org/markup-compatibility/2006" xmlns:o="urn:schemas-microsoft-com:office:office" xmlns:r="http://schemas.openxmlformats.org/officeDocument/2006/relationships" xmlns:m="http://schemas.openxmlformats.org/officeDocument/2006/math" xmlns:v="urn:schemas-microsoft-com:vml" xmlns:wp14="http://schemas.microsoft.com/office/word/2010/wordprocessingDrawing" xmlns:wp="http://schemas.openxmlformats.org/drawingml/2006/wordprocessingDrawing" xmlns:w10="urn:schemas-microsoft-com:office:word" xmlns:w="http://schemas.openxmlformats.org/wordprocessingml/2006/main" xmlns:w14="http://schemas.microsoft.com/office/word/2010/wordml" xmlns:wpg="http://schemas.microsoft.com/office/word/2010/wordprocessingGroup" xmlns:wpi="http://schemas.microsoft.com/office/word/2010/wordprocessingInk" xmlns:wne="http://schemas.microsoft.com/office/word/2006/wordml" xmlns:wps="http://schemas.microsoft.com/office/word/2010/wordprocessingShape" mc:Ignorable="w14 wp14">
+  <w:abstractNum w:abstractNumId="0">
     <w:nsid w:val="37241022"/>
-    <w:multiLevelType w:val="hybridMultilevel"/>
-    <w:tmpl w:val="8542AB34"/>
-    <w:lvl w:ilvl="0" w:tplc="0409000F">
+    <w:multiLevelType w:val="multilevel"/>
+    <w:tmpl w:val="37241022"/>
+    <w:lvl w:ilvl="0" w:tentative="0">
       <w:start w:val="1"/>
       <w:numFmt w:val="decimal"/>
       <w:lvlText w:val="%1."/>
@@ -1171,7 +1443,7 @@
         <w:rFonts w:hint="default"/>
       </w:rPr>
     </w:lvl>
-    <w:lvl w:ilvl="1" w:tplc="04090019" w:tentative="1">
+    <w:lvl w:ilvl="1" w:tentative="0">
       <w:start w:val="1"/>
       <w:numFmt w:val="lowerLetter"/>
       <w:lvlText w:val="%2."/>
@@ -1180,7 +1452,7 @@
         <w:ind w:left="1440" w:hanging="360"/>
       </w:pPr>
     </w:lvl>
-    <w:lvl w:ilvl="2" w:tplc="0409001B" w:tentative="1">
+    <w:lvl w:ilvl="2" w:tentative="0">
       <w:start w:val="1"/>
       <w:numFmt w:val="lowerRoman"/>
       <w:lvlText w:val="%3."/>
@@ -1189,7 +1461,7 @@
         <w:ind w:left="2160" w:hanging="180"/>
       </w:pPr>
     </w:lvl>
-    <w:lvl w:ilvl="3" w:tplc="0409000F" w:tentative="1">
+    <w:lvl w:ilvl="3" w:tentative="0">
       <w:start w:val="1"/>
       <w:numFmt w:val="decimal"/>
       <w:lvlText w:val="%4."/>
@@ -1198,7 +1470,7 @@
         <w:ind w:left="2880" w:hanging="360"/>
       </w:pPr>
     </w:lvl>
-    <w:lvl w:ilvl="4" w:tplc="04090019" w:tentative="1">
+    <w:lvl w:ilvl="4" w:tentative="0">
       <w:start w:val="1"/>
       <w:numFmt w:val="lowerLetter"/>
       <w:lvlText w:val="%5."/>
@@ -1207,7 +1479,7 @@
         <w:ind w:left="3600" w:hanging="360"/>
       </w:pPr>
     </w:lvl>
-    <w:lvl w:ilvl="5" w:tplc="0409001B" w:tentative="1">
+    <w:lvl w:ilvl="5" w:tentative="0">
       <w:start w:val="1"/>
       <w:numFmt w:val="lowerRoman"/>
       <w:lvlText w:val="%6."/>
@@ -1216,7 +1488,7 @@
         <w:ind w:left="4320" w:hanging="180"/>
       </w:pPr>
     </w:lvl>
-    <w:lvl w:ilvl="6" w:tplc="0409000F" w:tentative="1">
+    <w:lvl w:ilvl="6" w:tentative="0">
       <w:start w:val="1"/>
       <w:numFmt w:val="decimal"/>
       <w:lvlText w:val="%7."/>
@@ -1225,7 +1497,7 @@
         <w:ind w:left="5040" w:hanging="360"/>
       </w:pPr>
     </w:lvl>
-    <w:lvl w:ilvl="7" w:tplc="04090019" w:tentative="1">
+    <w:lvl w:ilvl="7" w:tentative="0">
       <w:start w:val="1"/>
       <w:numFmt w:val="lowerLetter"/>
       <w:lvlText w:val="%8."/>
@@ -1234,7 +1506,7 @@
         <w:ind w:left="5760" w:hanging="360"/>
       </w:pPr>
     </w:lvl>
-    <w:lvl w:ilvl="8" w:tplc="0409001B" w:tentative="1">
+    <w:lvl w:ilvl="8" w:tentative="0">
       <w:start w:val="1"/>
       <w:numFmt w:val="lowerRoman"/>
       <w:lvlText w:val="%9."/>
@@ -1244,11 +1516,151 @@
       </w:pPr>
     </w:lvl>
   </w:abstractNum>
-  <w:abstractNum w:abstractNumId="1" w15:restartNumberingAfterBreak="0">
+  <w:abstractNum w:abstractNumId="1">
+    <w:nsid w:val="5C665308"/>
+    <w:multiLevelType w:val="multilevel"/>
+    <w:tmpl w:val="5C665308"/>
+    <w:lvl w:ilvl="0" w:tentative="0">
+      <w:start w:val="1"/>
+      <w:numFmt w:val="bullet"/>
+      <w:lvlText w:val=""/>
+      <w:lvlJc w:val="left"/>
+      <w:pPr>
+        <w:tabs>
+          <w:tab w:val="left" w:pos="420"/>
+        </w:tabs>
+        <w:ind w:left="420" w:leftChars="0" w:hanging="420" w:firstLineChars="0"/>
+      </w:pPr>
+      <w:rPr>
+        <w:rFonts w:hint="default" w:ascii="Wingdings" w:hAnsi="Wingdings"/>
+      </w:rPr>
+    </w:lvl>
+    <w:lvl w:ilvl="1" w:tentative="0">
+      <w:start w:val="1"/>
+      <w:numFmt w:val="bullet"/>
+      <w:lvlText w:val=""/>
+      <w:lvlJc w:val="left"/>
+      <w:pPr>
+        <w:tabs>
+          <w:tab w:val="left" w:pos="840"/>
+        </w:tabs>
+        <w:ind w:left="840" w:leftChars="0" w:hanging="420" w:firstLineChars="0"/>
+      </w:pPr>
+      <w:rPr>
+        <w:rFonts w:hint="default" w:ascii="Wingdings" w:hAnsi="Wingdings"/>
+      </w:rPr>
+    </w:lvl>
+    <w:lvl w:ilvl="2" w:tentative="0">
+      <w:start w:val="1"/>
+      <w:numFmt w:val="bullet"/>
+      <w:lvlText w:val=""/>
+      <w:lvlJc w:val="left"/>
+      <w:pPr>
+        <w:tabs>
+          <w:tab w:val="left" w:pos="1260"/>
+        </w:tabs>
+        <w:ind w:left="1260" w:leftChars="0" w:hanging="420" w:firstLineChars="0"/>
+      </w:pPr>
+      <w:rPr>
+        <w:rFonts w:hint="default" w:ascii="Wingdings" w:hAnsi="Wingdings"/>
+      </w:rPr>
+    </w:lvl>
+    <w:lvl w:ilvl="3" w:tentative="0">
+      <w:start w:val="1"/>
+      <w:numFmt w:val="bullet"/>
+      <w:lvlText w:val=""/>
+      <w:lvlJc w:val="left"/>
+      <w:pPr>
+        <w:tabs>
+          <w:tab w:val="left" w:pos="1680"/>
+        </w:tabs>
+        <w:ind w:left="1680" w:leftChars="0" w:hanging="420" w:firstLineChars="0"/>
+      </w:pPr>
+      <w:rPr>
+        <w:rFonts w:hint="default" w:ascii="Wingdings" w:hAnsi="Wingdings"/>
+      </w:rPr>
+    </w:lvl>
+    <w:lvl w:ilvl="4" w:tentative="0">
+      <w:start w:val="1"/>
+      <w:numFmt w:val="bullet"/>
+      <w:lvlText w:val=""/>
+      <w:lvlJc w:val="left"/>
+      <w:pPr>
+        <w:tabs>
+          <w:tab w:val="left" w:pos="2100"/>
+        </w:tabs>
+        <w:ind w:left="2100" w:leftChars="0" w:hanging="420" w:firstLineChars="0"/>
+      </w:pPr>
+      <w:rPr>
+        <w:rFonts w:hint="default" w:ascii="Wingdings" w:hAnsi="Wingdings"/>
+      </w:rPr>
+    </w:lvl>
+    <w:lvl w:ilvl="5" w:tentative="0">
+      <w:start w:val="1"/>
+      <w:numFmt w:val="bullet"/>
+      <w:lvlText w:val=""/>
+      <w:lvlJc w:val="left"/>
+      <w:pPr>
+        <w:tabs>
+          <w:tab w:val="left" w:pos="2520"/>
+        </w:tabs>
+        <w:ind w:left="2520" w:leftChars="0" w:hanging="420" w:firstLineChars="0"/>
+      </w:pPr>
+      <w:rPr>
+        <w:rFonts w:hint="default" w:ascii="Wingdings" w:hAnsi="Wingdings"/>
+      </w:rPr>
+    </w:lvl>
+    <w:lvl w:ilvl="6" w:tentative="0">
+      <w:start w:val="1"/>
+      <w:numFmt w:val="bullet"/>
+      <w:lvlText w:val=""/>
+      <w:lvlJc w:val="left"/>
+      <w:pPr>
+        <w:tabs>
+          <w:tab w:val="left" w:pos="2940"/>
+        </w:tabs>
+        <w:ind w:left="2940" w:leftChars="0" w:hanging="420" w:firstLineChars="0"/>
+      </w:pPr>
+      <w:rPr>
+        <w:rFonts w:hint="default" w:ascii="Wingdings" w:hAnsi="Wingdings"/>
+      </w:rPr>
+    </w:lvl>
+    <w:lvl w:ilvl="7" w:tentative="0">
+      <w:start w:val="1"/>
+      <w:numFmt w:val="bullet"/>
+      <w:lvlText w:val=""/>
+      <w:lvlJc w:val="left"/>
+      <w:pPr>
+        <w:tabs>
+          <w:tab w:val="left" w:pos="3360"/>
+        </w:tabs>
+        <w:ind w:left="3360" w:leftChars="0" w:hanging="420" w:firstLineChars="0"/>
+      </w:pPr>
+      <w:rPr>
+        <w:rFonts w:hint="default" w:ascii="Wingdings" w:hAnsi="Wingdings"/>
+      </w:rPr>
+    </w:lvl>
+    <w:lvl w:ilvl="8" w:tentative="0">
+      <w:start w:val="1"/>
+      <w:numFmt w:val="bullet"/>
+      <w:lvlText w:val=""/>
+      <w:lvlJc w:val="left"/>
+      <w:pPr>
+        <w:tabs>
+          <w:tab w:val="left" w:pos="3780"/>
+        </w:tabs>
+        <w:ind w:left="3780" w:leftChars="0" w:hanging="420" w:firstLineChars="0"/>
+      </w:pPr>
+      <w:rPr>
+        <w:rFonts w:hint="default" w:ascii="Wingdings" w:hAnsi="Wingdings"/>
+      </w:rPr>
+    </w:lvl>
+  </w:abstractNum>
+  <w:abstractNum w:abstractNumId="2">
     <w:nsid w:val="713B2A2A"/>
-    <w:multiLevelType w:val="hybridMultilevel"/>
-    <w:tmpl w:val="B3425EA4"/>
-    <w:lvl w:ilvl="0" w:tplc="0409000F">
+    <w:multiLevelType w:val="multilevel"/>
+    <w:tmpl w:val="713B2A2A"/>
+    <w:lvl w:ilvl="0" w:tentative="0">
       <w:start w:val="1"/>
       <w:numFmt w:val="decimal"/>
       <w:lvlText w:val="%1."/>
@@ -1260,7 +1672,7 @@
         <w:rFonts w:hint="default"/>
       </w:rPr>
     </w:lvl>
-    <w:lvl w:ilvl="1" w:tplc="04090019" w:tentative="1">
+    <w:lvl w:ilvl="1" w:tentative="0">
       <w:start w:val="1"/>
       <w:numFmt w:val="lowerLetter"/>
       <w:lvlText w:val="%2."/>
@@ -1269,7 +1681,7 @@
         <w:ind w:left="1440" w:hanging="360"/>
       </w:pPr>
     </w:lvl>
-    <w:lvl w:ilvl="2" w:tplc="0409001B" w:tentative="1">
+    <w:lvl w:ilvl="2" w:tentative="0">
       <w:start w:val="1"/>
       <w:numFmt w:val="lowerRoman"/>
       <w:lvlText w:val="%3."/>
@@ -1278,7 +1690,7 @@
         <w:ind w:left="2160" w:hanging="180"/>
       </w:pPr>
     </w:lvl>
-    <w:lvl w:ilvl="3" w:tplc="0409000F" w:tentative="1">
+    <w:lvl w:ilvl="3" w:tentative="0">
       <w:start w:val="1"/>
       <w:numFmt w:val="decimal"/>
       <w:lvlText w:val="%4."/>
@@ -1287,7 +1699,7 @@
         <w:ind w:left="2880" w:hanging="360"/>
       </w:pPr>
     </w:lvl>
-    <w:lvl w:ilvl="4" w:tplc="04090019" w:tentative="1">
+    <w:lvl w:ilvl="4" w:tentative="0">
       <w:start w:val="1"/>
       <w:numFmt w:val="lowerLetter"/>
       <w:lvlText w:val="%5."/>
@@ -1296,7 +1708,7 @@
         <w:ind w:left="3600" w:hanging="360"/>
       </w:pPr>
     </w:lvl>
-    <w:lvl w:ilvl="5" w:tplc="0409001B" w:tentative="1">
+    <w:lvl w:ilvl="5" w:tentative="0">
       <w:start w:val="1"/>
       <w:numFmt w:val="lowerRoman"/>
       <w:lvlText w:val="%6."/>
@@ -1305,7 +1717,7 @@
         <w:ind w:left="4320" w:hanging="180"/>
       </w:pPr>
     </w:lvl>
-    <w:lvl w:ilvl="6" w:tplc="0409000F" w:tentative="1">
+    <w:lvl w:ilvl="6" w:tentative="0">
       <w:start w:val="1"/>
       <w:numFmt w:val="decimal"/>
       <w:lvlText w:val="%7."/>
@@ -1314,7 +1726,7 @@
         <w:ind w:left="5040" w:hanging="360"/>
       </w:pPr>
     </w:lvl>
-    <w:lvl w:ilvl="7" w:tplc="04090019" w:tentative="1">
+    <w:lvl w:ilvl="7" w:tentative="0">
       <w:start w:val="1"/>
       <w:numFmt w:val="lowerLetter"/>
       <w:lvlText w:val="%8."/>
@@ -1323,7 +1735,7 @@
         <w:ind w:left="5760" w:hanging="360"/>
       </w:pPr>
     </w:lvl>
-    <w:lvl w:ilvl="8" w:tplc="0409001B" w:tentative="1">
+    <w:lvl w:ilvl="8" w:tentative="0">
       <w:start w:val="1"/>
       <w:numFmt w:val="lowerRoman"/>
       <w:lvlText w:val="%9."/>
@@ -1334,417 +1746,302 @@
     </w:lvl>
   </w:abstractNum>
   <w:num w:numId="1">
-    <w:abstractNumId w:val="1"/>
+    <w:abstractNumId w:val="2"/>
   </w:num>
   <w:num w:numId="2">
     <w:abstractNumId w:val="0"/>
+  </w:num>
+  <w:num w:numId="3">
+    <w:abstractNumId w:val="1"/>
   </w:num>
 </w:numbering>
 </file>
 
 <file path=word/styles.xml><?xml version="1.0" encoding="utf-8"?>
-<w:styles xmlns:mc="http://schemas.openxmlformats.org/markup-compatibility/2006" xmlns:r="http://schemas.openxmlformats.org/officeDocument/2006/relationships" xmlns:w="http://schemas.openxmlformats.org/wordprocessingml/2006/main" xmlns:w14="http://schemas.microsoft.com/office/word/2010/wordml" xmlns:w15="http://schemas.microsoft.com/office/word/2012/wordml" xmlns:w16se="http://schemas.microsoft.com/office/word/2015/wordml/symex" mc:Ignorable="w14 w15 w16se">
+<w:styles xmlns:mc="http://schemas.openxmlformats.org/markup-compatibility/2006" xmlns:o="urn:schemas-microsoft-com:office:office" xmlns:r="http://schemas.openxmlformats.org/officeDocument/2006/relationships" xmlns:m="http://schemas.openxmlformats.org/officeDocument/2006/math" xmlns:v="urn:schemas-microsoft-com:vml" xmlns:w="http://schemas.openxmlformats.org/wordprocessingml/2006/main" xmlns:w14="http://schemas.microsoft.com/office/word/2010/wordml" xmlns:w10="urn:schemas-microsoft-com:office:word" xmlns:sl="http://schemas.openxmlformats.org/schemaLibrary/2006/main" mc:Ignorable="w14">
   <w:docDefaults>
     <w:rPrDefault>
       <w:rPr>
-        <w:rFonts w:asciiTheme="minorHAnsi" w:eastAsiaTheme="minorHAnsi" w:hAnsiTheme="minorHAnsi" w:cstheme="minorBidi"/>
-        <w:sz w:val="24"/>
-        <w:szCs w:val="24"/>
-        <w:lang w:val="en-US" w:eastAsia="en-US" w:bidi="ar-SA"/>
+        <w:rFonts w:asciiTheme="minorHAnsi" w:hAnsiTheme="minorHAnsi" w:eastAsiaTheme="minorHAnsi" w:cstheme="minorBidi"/>
       </w:rPr>
     </w:rPrDefault>
-    <w:pPrDefault/>
   </w:docDefaults>
-  <w:latentStyles w:defLockedState="0" w:defUIPriority="99" w:defSemiHidden="0" w:defUnhideWhenUsed="0" w:defQFormat="0" w:count="371">
-    <w:lsdException w:name="Normal" w:uiPriority="0" w:qFormat="1"/>
-    <w:lsdException w:name="heading 1" w:uiPriority="9" w:qFormat="1"/>
-    <w:lsdException w:name="heading 2" w:semiHidden="1" w:uiPriority="9" w:unhideWhenUsed="1" w:qFormat="1"/>
-    <w:lsdException w:name="heading 3" w:semiHidden="1" w:uiPriority="9" w:unhideWhenUsed="1" w:qFormat="1"/>
-    <w:lsdException w:name="heading 4" w:semiHidden="1" w:uiPriority="9" w:unhideWhenUsed="1" w:qFormat="1"/>
-    <w:lsdException w:name="heading 5" w:semiHidden="1" w:uiPriority="9" w:unhideWhenUsed="1" w:qFormat="1"/>
-    <w:lsdException w:name="heading 6" w:semiHidden="1" w:uiPriority="9" w:unhideWhenUsed="1" w:qFormat="1"/>
-    <w:lsdException w:name="heading 7" w:semiHidden="1" w:uiPriority="9" w:unhideWhenUsed="1" w:qFormat="1"/>
-    <w:lsdException w:name="heading 8" w:semiHidden="1" w:uiPriority="9" w:unhideWhenUsed="1" w:qFormat="1"/>
-    <w:lsdException w:name="heading 9" w:semiHidden="1" w:uiPriority="9" w:unhideWhenUsed="1" w:qFormat="1"/>
-    <w:lsdException w:name="index 1" w:semiHidden="1" w:unhideWhenUsed="1"/>
-    <w:lsdException w:name="index 2" w:semiHidden="1" w:unhideWhenUsed="1"/>
-    <w:lsdException w:name="index 3" w:semiHidden="1" w:unhideWhenUsed="1"/>
-    <w:lsdException w:name="index 4" w:semiHidden="1" w:unhideWhenUsed="1"/>
-    <w:lsdException w:name="index 5" w:semiHidden="1" w:unhideWhenUsed="1"/>
-    <w:lsdException w:name="index 6" w:semiHidden="1" w:unhideWhenUsed="1"/>
-    <w:lsdException w:name="index 7" w:semiHidden="1" w:unhideWhenUsed="1"/>
-    <w:lsdException w:name="index 8" w:semiHidden="1" w:unhideWhenUsed="1"/>
-    <w:lsdException w:name="index 9" w:semiHidden="1" w:unhideWhenUsed="1"/>
-    <w:lsdException w:name="toc 1" w:semiHidden="1" w:uiPriority="39" w:unhideWhenUsed="1"/>
-    <w:lsdException w:name="toc 2" w:semiHidden="1" w:uiPriority="39" w:unhideWhenUsed="1"/>
-    <w:lsdException w:name="toc 3" w:semiHidden="1" w:uiPriority="39" w:unhideWhenUsed="1"/>
-    <w:lsdException w:name="toc 4" w:semiHidden="1" w:uiPriority="39" w:unhideWhenUsed="1"/>
-    <w:lsdException w:name="toc 5" w:semiHidden="1" w:uiPriority="39" w:unhideWhenUsed="1"/>
-    <w:lsdException w:name="toc 6" w:semiHidden="1" w:uiPriority="39" w:unhideWhenUsed="1"/>
-    <w:lsdException w:name="toc 7" w:semiHidden="1" w:uiPriority="39" w:unhideWhenUsed="1"/>
-    <w:lsdException w:name="toc 8" w:semiHidden="1" w:uiPriority="39" w:unhideWhenUsed="1"/>
-    <w:lsdException w:name="toc 9" w:semiHidden="1" w:uiPriority="39" w:unhideWhenUsed="1"/>
-    <w:lsdException w:name="Normal Indent" w:semiHidden="1" w:unhideWhenUsed="1"/>
-    <w:lsdException w:name="footnote text" w:semiHidden="1" w:unhideWhenUsed="1"/>
-    <w:lsdException w:name="annotation text" w:semiHidden="1" w:unhideWhenUsed="1"/>
-    <w:lsdException w:name="header" w:semiHidden="1" w:unhideWhenUsed="1"/>
-    <w:lsdException w:name="footer" w:semiHidden="1" w:unhideWhenUsed="1"/>
-    <w:lsdException w:name="index heading" w:semiHidden="1" w:unhideWhenUsed="1"/>
-    <w:lsdException w:name="caption" w:semiHidden="1" w:uiPriority="35" w:unhideWhenUsed="1" w:qFormat="1"/>
-    <w:lsdException w:name="table of figures" w:semiHidden="1" w:unhideWhenUsed="1"/>
-    <w:lsdException w:name="envelope address" w:semiHidden="1" w:unhideWhenUsed="1"/>
-    <w:lsdException w:name="envelope return" w:semiHidden="1" w:unhideWhenUsed="1"/>
-    <w:lsdException w:name="footnote reference" w:semiHidden="1" w:unhideWhenUsed="1"/>
-    <w:lsdException w:name="annotation reference" w:semiHidden="1" w:unhideWhenUsed="1"/>
-    <w:lsdException w:name="line number" w:semiHidden="1" w:unhideWhenUsed="1"/>
-    <w:lsdException w:name="page number" w:semiHidden="1" w:unhideWhenUsed="1"/>
-    <w:lsdException w:name="endnote reference" w:semiHidden="1" w:unhideWhenUsed="1"/>
-    <w:lsdException w:name="endnote text" w:semiHidden="1" w:unhideWhenUsed="1"/>
-    <w:lsdException w:name="table of authorities" w:semiHidden="1" w:unhideWhenUsed="1"/>
-    <w:lsdException w:name="macro" w:semiHidden="1" w:unhideWhenUsed="1"/>
-    <w:lsdException w:name="toa heading" w:semiHidden="1" w:unhideWhenUsed="1"/>
-    <w:lsdException w:name="List" w:semiHidden="1" w:unhideWhenUsed="1"/>
-    <w:lsdException w:name="List Bullet" w:semiHidden="1" w:unhideWhenUsed="1"/>
-    <w:lsdException w:name="List Number" w:semiHidden="1" w:unhideWhenUsed="1"/>
-    <w:lsdException w:name="List 2" w:semiHidden="1" w:unhideWhenUsed="1"/>
-    <w:lsdException w:name="List 3" w:semiHidden="1" w:unhideWhenUsed="1"/>
-    <w:lsdException w:name="List 4" w:semiHidden="1" w:unhideWhenUsed="1"/>
-    <w:lsdException w:name="List 5" w:semiHidden="1" w:unhideWhenUsed="1"/>
-    <w:lsdException w:name="List Bullet 2" w:semiHidden="1" w:unhideWhenUsed="1"/>
-    <w:lsdException w:name="List Bullet 3" w:semiHidden="1" w:unhideWhenUsed="1"/>
-    <w:lsdException w:name="List Bullet 4" w:semiHidden="1" w:unhideWhenUsed="1"/>
-    <w:lsdException w:name="List Bullet 5" w:semiHidden="1" w:unhideWhenUsed="1"/>
-    <w:lsdException w:name="List Number 2" w:semiHidden="1" w:unhideWhenUsed="1"/>
-    <w:lsdException w:name="List Number 3" w:semiHidden="1" w:unhideWhenUsed="1"/>
-    <w:lsdException w:name="List Number 4" w:semiHidden="1" w:unhideWhenUsed="1"/>
-    <w:lsdException w:name="List Number 5" w:semiHidden="1" w:unhideWhenUsed="1"/>
-    <w:lsdException w:name="Title" w:uiPriority="10" w:qFormat="1"/>
-    <w:lsdException w:name="Closing" w:semiHidden="1" w:unhideWhenUsed="1"/>
-    <w:lsdException w:name="Signature" w:semiHidden="1" w:unhideWhenUsed="1"/>
-    <w:lsdException w:name="Default Paragraph Font" w:semiHidden="1" w:uiPriority="1" w:unhideWhenUsed="1"/>
-    <w:lsdException w:name="Body Text" w:semiHidden="1" w:unhideWhenUsed="1"/>
-    <w:lsdException w:name="Body Text Indent" w:semiHidden="1" w:unhideWhenUsed="1"/>
-    <w:lsdException w:name="List Continue" w:semiHidden="1" w:unhideWhenUsed="1"/>
-    <w:lsdException w:name="List Continue 2" w:semiHidden="1" w:unhideWhenUsed="1"/>
-    <w:lsdException w:name="List Continue 3" w:semiHidden="1" w:unhideWhenUsed="1"/>
-    <w:lsdException w:name="List Continue 4" w:semiHidden="1" w:unhideWhenUsed="1"/>
-    <w:lsdException w:name="List Continue 5" w:semiHidden="1" w:unhideWhenUsed="1"/>
-    <w:lsdException w:name="Message Header" w:semiHidden="1" w:unhideWhenUsed="1"/>
-    <w:lsdException w:name="Subtitle" w:uiPriority="11" w:qFormat="1"/>
-    <w:lsdException w:name="Salutation" w:semiHidden="1" w:unhideWhenUsed="1"/>
-    <w:lsdException w:name="Date" w:semiHidden="1" w:unhideWhenUsed="1"/>
-    <w:lsdException w:name="Body Text First Indent" w:semiHidden="1" w:unhideWhenUsed="1"/>
-    <w:lsdException w:name="Body Text First Indent 2" w:semiHidden="1" w:unhideWhenUsed="1"/>
-    <w:lsdException w:name="Note Heading" w:semiHidden="1" w:unhideWhenUsed="1"/>
-    <w:lsdException w:name="Body Text 2" w:semiHidden="1" w:unhideWhenUsed="1"/>
-    <w:lsdException w:name="Body Text 3" w:semiHidden="1" w:unhideWhenUsed="1"/>
-    <w:lsdException w:name="Body Text Indent 2" w:semiHidden="1" w:unhideWhenUsed="1"/>
-    <w:lsdException w:name="Body Text Indent 3" w:semiHidden="1" w:unhideWhenUsed="1"/>
-    <w:lsdException w:name="Block Text" w:semiHidden="1" w:unhideWhenUsed="1"/>
-    <w:lsdException w:name="Hyperlink" w:semiHidden="1" w:unhideWhenUsed="1"/>
-    <w:lsdException w:name="FollowedHyperlink" w:semiHidden="1" w:unhideWhenUsed="1"/>
-    <w:lsdException w:name="Strong" w:uiPriority="22" w:qFormat="1"/>
-    <w:lsdException w:name="Emphasis" w:uiPriority="20" w:qFormat="1"/>
-    <w:lsdException w:name="Document Map" w:semiHidden="1" w:unhideWhenUsed="1"/>
-    <w:lsdException w:name="Plain Text" w:semiHidden="1" w:unhideWhenUsed="1"/>
-    <w:lsdException w:name="E-mail Signature" w:semiHidden="1" w:unhideWhenUsed="1"/>
-    <w:lsdException w:name="HTML Top of Form" w:semiHidden="1" w:unhideWhenUsed="1"/>
-    <w:lsdException w:name="HTML Bottom of Form" w:semiHidden="1" w:unhideWhenUsed="1"/>
-    <w:lsdException w:name="Normal (Web)" w:semiHidden="1" w:unhideWhenUsed="1"/>
-    <w:lsdException w:name="HTML Acronym" w:semiHidden="1" w:unhideWhenUsed="1"/>
-    <w:lsdException w:name="HTML Address" w:semiHidden="1" w:unhideWhenUsed="1"/>
-    <w:lsdException w:name="HTML Cite" w:semiHidden="1" w:unhideWhenUsed="1"/>
-    <w:lsdException w:name="HTML Code" w:semiHidden="1" w:unhideWhenUsed="1"/>
-    <w:lsdException w:name="HTML Definition" w:semiHidden="1" w:unhideWhenUsed="1"/>
-    <w:lsdException w:name="HTML Keyboard" w:semiHidden="1" w:unhideWhenUsed="1"/>
-    <w:lsdException w:name="HTML Preformatted" w:semiHidden="1" w:unhideWhenUsed="1"/>
-    <w:lsdException w:name="HTML Sample" w:semiHidden="1" w:unhideWhenUsed="1"/>
-    <w:lsdException w:name="HTML Typewriter" w:semiHidden="1" w:unhideWhenUsed="1"/>
-    <w:lsdException w:name="HTML Variable" w:semiHidden="1" w:unhideWhenUsed="1"/>
-    <w:lsdException w:name="Normal Table" w:semiHidden="1" w:unhideWhenUsed="1"/>
-    <w:lsdException w:name="annotation subject" w:semiHidden="1" w:unhideWhenUsed="1"/>
-    <w:lsdException w:name="No List" w:semiHidden="1" w:unhideWhenUsed="1"/>
-    <w:lsdException w:name="Outline List 1" w:semiHidden="1" w:unhideWhenUsed="1"/>
-    <w:lsdException w:name="Outline List 2" w:semiHidden="1" w:unhideWhenUsed="1"/>
-    <w:lsdException w:name="Outline List 3" w:semiHidden="1" w:unhideWhenUsed="1"/>
-    <w:lsdException w:name="Table Simple 1" w:semiHidden="1" w:unhideWhenUsed="1"/>
-    <w:lsdException w:name="Table Simple 2" w:semiHidden="1" w:unhideWhenUsed="1"/>
-    <w:lsdException w:name="Table Simple 3" w:semiHidden="1" w:unhideWhenUsed="1"/>
-    <w:lsdException w:name="Table Classic 1" w:semiHidden="1" w:unhideWhenUsed="1"/>
-    <w:lsdException w:name="Table Classic 2" w:semiHidden="1" w:unhideWhenUsed="1"/>
-    <w:lsdException w:name="Table Classic 3" w:semiHidden="1" w:unhideWhenUsed="1"/>
-    <w:lsdException w:name="Table Classic 4" w:semiHidden="1" w:unhideWhenUsed="1"/>
-    <w:lsdException w:name="Table Colorful 1" w:semiHidden="1" w:unhideWhenUsed="1"/>
-    <w:lsdException w:name="Table Colorful 2" w:semiHidden="1" w:unhideWhenUsed="1"/>
-    <w:lsdException w:name="Table Colorful 3" w:semiHidden="1" w:unhideWhenUsed="1"/>
-    <w:lsdException w:name="Table Columns 1" w:semiHidden="1" w:unhideWhenUsed="1"/>
-    <w:lsdException w:name="Table Columns 2" w:semiHidden="1" w:unhideWhenUsed="1"/>
-    <w:lsdException w:name="Table Columns 3" w:semiHidden="1" w:unhideWhenUsed="1"/>
-    <w:lsdException w:name="Table Columns 4" w:semiHidden="1" w:unhideWhenUsed="1"/>
-    <w:lsdException w:name="Table Columns 5" w:semiHidden="1" w:unhideWhenUsed="1"/>
-    <w:lsdException w:name="Table Grid 1" w:semiHidden="1" w:unhideWhenUsed="1"/>
-    <w:lsdException w:name="Table Grid 2" w:semiHidden="1" w:unhideWhenUsed="1"/>
-    <w:lsdException w:name="Table Grid 3" w:semiHidden="1" w:unhideWhenUsed="1"/>
-    <w:lsdException w:name="Table Grid 4" w:semiHidden="1" w:unhideWhenUsed="1"/>
-    <w:lsdException w:name="Table Grid 5" w:semiHidden="1" w:unhideWhenUsed="1"/>
-    <w:lsdException w:name="Table Grid 6" w:semiHidden="1" w:unhideWhenUsed="1"/>
-    <w:lsdException w:name="Table Grid 7" w:semiHidden="1" w:unhideWhenUsed="1"/>
-    <w:lsdException w:name="Table Grid 8" w:semiHidden="1" w:unhideWhenUsed="1"/>
-    <w:lsdException w:name="Table List 1" w:semiHidden="1" w:unhideWhenUsed="1"/>
-    <w:lsdException w:name="Table List 2" w:semiHidden="1" w:unhideWhenUsed="1"/>
-    <w:lsdException w:name="Table List 3" w:semiHidden="1" w:unhideWhenUsed="1"/>
-    <w:lsdException w:name="Table List 4" w:semiHidden="1" w:unhideWhenUsed="1"/>
-    <w:lsdException w:name="Table List 5" w:semiHidden="1" w:unhideWhenUsed="1"/>
-    <w:lsdException w:name="Table List 6" w:semiHidden="1" w:unhideWhenUsed="1"/>
-    <w:lsdException w:name="Table List 7" w:semiHidden="1" w:unhideWhenUsed="1"/>
-    <w:lsdException w:name="Table List 8" w:semiHidden="1" w:unhideWhenUsed="1"/>
-    <w:lsdException w:name="Table 3D effects 1" w:semiHidden="1" w:unhideWhenUsed="1"/>
-    <w:lsdException w:name="Table 3D effects 2" w:semiHidden="1" w:unhideWhenUsed="1"/>
-    <w:lsdException w:name="Table 3D effects 3" w:semiHidden="1" w:unhideWhenUsed="1"/>
-    <w:lsdException w:name="Table Contemporary" w:semiHidden="1" w:unhideWhenUsed="1"/>
-    <w:lsdException w:name="Table Elegant" w:semiHidden="1" w:unhideWhenUsed="1"/>
-    <w:lsdException w:name="Table Professional" w:semiHidden="1" w:unhideWhenUsed="1"/>
-    <w:lsdException w:name="Table Subtle 1" w:semiHidden="1" w:unhideWhenUsed="1"/>
-    <w:lsdException w:name="Table Subtle 2" w:semiHidden="1" w:unhideWhenUsed="1"/>
-    <w:lsdException w:name="Table Web 1" w:semiHidden="1" w:unhideWhenUsed="1"/>
-    <w:lsdException w:name="Table Web 2" w:semiHidden="1" w:unhideWhenUsed="1"/>
-    <w:lsdException w:name="Table Web 3" w:semiHidden="1" w:unhideWhenUsed="1"/>
-    <w:lsdException w:name="Balloon Text" w:semiHidden="1" w:unhideWhenUsed="1"/>
-    <w:lsdException w:name="Table Grid" w:uiPriority="39"/>
-    <w:lsdException w:name="Table Theme" w:semiHidden="1" w:unhideWhenUsed="1"/>
-    <w:lsdException w:name="Placeholder Text" w:semiHidden="1"/>
-    <w:lsdException w:name="No Spacing" w:uiPriority="1" w:qFormat="1"/>
-    <w:lsdException w:name="Light Shading" w:uiPriority="60"/>
-    <w:lsdException w:name="Light List" w:uiPriority="61"/>
-    <w:lsdException w:name="Light Grid" w:uiPriority="62"/>
-    <w:lsdException w:name="Medium Shading 1" w:uiPriority="63"/>
-    <w:lsdException w:name="Medium Shading 2" w:uiPriority="64"/>
-    <w:lsdException w:name="Medium List 1" w:uiPriority="65"/>
-    <w:lsdException w:name="Medium List 2" w:uiPriority="66"/>
-    <w:lsdException w:name="Medium Grid 1" w:uiPriority="67"/>
-    <w:lsdException w:name="Medium Grid 2" w:uiPriority="68"/>
-    <w:lsdException w:name="Medium Grid 3" w:uiPriority="69"/>
-    <w:lsdException w:name="Dark List" w:uiPriority="70"/>
-    <w:lsdException w:name="Colorful Shading" w:uiPriority="71"/>
-    <w:lsdException w:name="Colorful List" w:uiPriority="72"/>
-    <w:lsdException w:name="Colorful Grid" w:uiPriority="73"/>
-    <w:lsdException w:name="Light Shading Accent 1" w:uiPriority="60"/>
-    <w:lsdException w:name="Light List Accent 1" w:uiPriority="61"/>
-    <w:lsdException w:name="Light Grid Accent 1" w:uiPriority="62"/>
-    <w:lsdException w:name="Medium Shading 1 Accent 1" w:uiPriority="63"/>
-    <w:lsdException w:name="Medium Shading 2 Accent 1" w:uiPriority="64"/>
-    <w:lsdException w:name="Medium List 1 Accent 1" w:uiPriority="65"/>
-    <w:lsdException w:name="Revision" w:semiHidden="1"/>
-    <w:lsdException w:name="List Paragraph" w:uiPriority="34" w:qFormat="1"/>
-    <w:lsdException w:name="Quote" w:uiPriority="29" w:qFormat="1"/>
-    <w:lsdException w:name="Intense Quote" w:uiPriority="30" w:qFormat="1"/>
-    <w:lsdException w:name="Medium List 2 Accent 1" w:uiPriority="66"/>
-    <w:lsdException w:name="Medium Grid 1 Accent 1" w:uiPriority="67"/>
-    <w:lsdException w:name="Medium Grid 2 Accent 1" w:uiPriority="68"/>
-    <w:lsdException w:name="Medium Grid 3 Accent 1" w:uiPriority="69"/>
-    <w:lsdException w:name="Dark List Accent 1" w:uiPriority="70"/>
-    <w:lsdException w:name="Colorful Shading Accent 1" w:uiPriority="71"/>
-    <w:lsdException w:name="Colorful List Accent 1" w:uiPriority="72"/>
-    <w:lsdException w:name="Colorful Grid Accent 1" w:uiPriority="73"/>
-    <w:lsdException w:name="Light Shading Accent 2" w:uiPriority="60"/>
-    <w:lsdException w:name="Light List Accent 2" w:uiPriority="61"/>
-    <w:lsdException w:name="Light Grid Accent 2" w:uiPriority="62"/>
-    <w:lsdException w:name="Medium Shading 1 Accent 2" w:uiPriority="63"/>
-    <w:lsdException w:name="Medium Shading 2 Accent 2" w:uiPriority="64"/>
-    <w:lsdException w:name="Medium List 1 Accent 2" w:uiPriority="65"/>
-    <w:lsdException w:name="Medium List 2 Accent 2" w:uiPriority="66"/>
-    <w:lsdException w:name="Medium Grid 1 Accent 2" w:uiPriority="67"/>
-    <w:lsdException w:name="Medium Grid 2 Accent 2" w:uiPriority="68"/>
-    <w:lsdException w:name="Medium Grid 3 Accent 2" w:uiPriority="69"/>
-    <w:lsdException w:name="Dark List Accent 2" w:uiPriority="70"/>
-    <w:lsdException w:name="Colorful Shading Accent 2" w:uiPriority="71"/>
-    <w:lsdException w:name="Colorful List Accent 2" w:uiPriority="72"/>
-    <w:lsdException w:name="Colorful Grid Accent 2" w:uiPriority="73"/>
-    <w:lsdException w:name="Light Shading Accent 3" w:uiPriority="60"/>
-    <w:lsdException w:name="Light List Accent 3" w:uiPriority="61"/>
-    <w:lsdException w:name="Light Grid Accent 3" w:uiPriority="62"/>
-    <w:lsdException w:name="Medium Shading 1 Accent 3" w:uiPriority="63"/>
-    <w:lsdException w:name="Medium Shading 2 Accent 3" w:uiPriority="64"/>
-    <w:lsdException w:name="Medium List 1 Accent 3" w:uiPriority="65"/>
-    <w:lsdException w:name="Medium List 2 Accent 3" w:uiPriority="66"/>
-    <w:lsdException w:name="Medium Grid 1 Accent 3" w:uiPriority="67"/>
-    <w:lsdException w:name="Medium Grid 2 Accent 3" w:uiPriority="68"/>
-    <w:lsdException w:name="Medium Grid 3 Accent 3" w:uiPriority="69"/>
-    <w:lsdException w:name="Dark List Accent 3" w:uiPriority="70"/>
-    <w:lsdException w:name="Colorful Shading Accent 3" w:uiPriority="71"/>
-    <w:lsdException w:name="Colorful List Accent 3" w:uiPriority="72"/>
-    <w:lsdException w:name="Colorful Grid Accent 3" w:uiPriority="73"/>
-    <w:lsdException w:name="Light Shading Accent 4" w:uiPriority="60"/>
-    <w:lsdException w:name="Light List Accent 4" w:uiPriority="61"/>
-    <w:lsdException w:name="Light Grid Accent 4" w:uiPriority="62"/>
-    <w:lsdException w:name="Medium Shading 1 Accent 4" w:uiPriority="63"/>
-    <w:lsdException w:name="Medium Shading 2 Accent 4" w:uiPriority="64"/>
-    <w:lsdException w:name="Medium List 1 Accent 4" w:uiPriority="65"/>
-    <w:lsdException w:name="Medium List 2 Accent 4" w:uiPriority="66"/>
-    <w:lsdException w:name="Medium Grid 1 Accent 4" w:uiPriority="67"/>
-    <w:lsdException w:name="Medium Grid 2 Accent 4" w:uiPriority="68"/>
-    <w:lsdException w:name="Medium Grid 3 Accent 4" w:uiPriority="69"/>
-    <w:lsdException w:name="Dark List Accent 4" w:uiPriority="70"/>
-    <w:lsdException w:name="Colorful Shading Accent 4" w:uiPriority="71"/>
-    <w:lsdException w:name="Colorful List Accent 4" w:uiPriority="72"/>
-    <w:lsdException w:name="Colorful Grid Accent 4" w:uiPriority="73"/>
-    <w:lsdException w:name="Light Shading Accent 5" w:uiPriority="60"/>
-    <w:lsdException w:name="Light List Accent 5" w:uiPriority="61"/>
-    <w:lsdException w:name="Light Grid Accent 5" w:uiPriority="62"/>
-    <w:lsdException w:name="Medium Shading 1 Accent 5" w:uiPriority="63"/>
-    <w:lsdException w:name="Medium Shading 2 Accent 5" w:uiPriority="64"/>
-    <w:lsdException w:name="Medium List 1 Accent 5" w:uiPriority="65"/>
-    <w:lsdException w:name="Medium List 2 Accent 5" w:uiPriority="66"/>
-    <w:lsdException w:name="Medium Grid 1 Accent 5" w:uiPriority="67"/>
-    <w:lsdException w:name="Medium Grid 2 Accent 5" w:uiPriority="68"/>
-    <w:lsdException w:name="Medium Grid 3 Accent 5" w:uiPriority="69"/>
-    <w:lsdException w:name="Dark List Accent 5" w:uiPriority="70"/>
-    <w:lsdException w:name="Colorful Shading Accent 5" w:uiPriority="71"/>
-    <w:lsdException w:name="Colorful List Accent 5" w:uiPriority="72"/>
-    <w:lsdException w:name="Colorful Grid Accent 5" w:uiPriority="73"/>
-    <w:lsdException w:name="Light Shading Accent 6" w:uiPriority="60"/>
-    <w:lsdException w:name="Light List Accent 6" w:uiPriority="61"/>
-    <w:lsdException w:name="Light Grid Accent 6" w:uiPriority="62"/>
-    <w:lsdException w:name="Medium Shading 1 Accent 6" w:uiPriority="63"/>
-    <w:lsdException w:name="Medium Shading 2 Accent 6" w:uiPriority="64"/>
-    <w:lsdException w:name="Medium List 1 Accent 6" w:uiPriority="65"/>
-    <w:lsdException w:name="Medium List 2 Accent 6" w:uiPriority="66"/>
-    <w:lsdException w:name="Medium Grid 1 Accent 6" w:uiPriority="67"/>
-    <w:lsdException w:name="Medium Grid 2 Accent 6" w:uiPriority="68"/>
-    <w:lsdException w:name="Medium Grid 3 Accent 6" w:uiPriority="69"/>
-    <w:lsdException w:name="Dark List Accent 6" w:uiPriority="70"/>
-    <w:lsdException w:name="Colorful Shading Accent 6" w:uiPriority="71"/>
-    <w:lsdException w:name="Colorful List Accent 6" w:uiPriority="72"/>
-    <w:lsdException w:name="Colorful Grid Accent 6" w:uiPriority="73"/>
-    <w:lsdException w:name="Subtle Emphasis" w:uiPriority="19" w:qFormat="1"/>
-    <w:lsdException w:name="Intense Emphasis" w:uiPriority="21" w:qFormat="1"/>
-    <w:lsdException w:name="Subtle Reference" w:uiPriority="31" w:qFormat="1"/>
-    <w:lsdException w:name="Intense Reference" w:uiPriority="32" w:qFormat="1"/>
-    <w:lsdException w:name="Book Title" w:uiPriority="33" w:qFormat="1"/>
-    <w:lsdException w:name="Bibliography" w:semiHidden="1" w:uiPriority="37" w:unhideWhenUsed="1"/>
-    <w:lsdException w:name="TOC Heading" w:semiHidden="1" w:uiPriority="39" w:unhideWhenUsed="1" w:qFormat="1"/>
-    <w:lsdException w:name="Plain Table 1" w:uiPriority="41"/>
-    <w:lsdException w:name="Plain Table 2" w:uiPriority="42"/>
-    <w:lsdException w:name="Plain Table 3" w:uiPriority="43"/>
-    <w:lsdException w:name="Plain Table 4" w:uiPriority="44"/>
-    <w:lsdException w:name="Plain Table 5" w:uiPriority="45"/>
-    <w:lsdException w:name="Grid Table Light" w:uiPriority="40"/>
-    <w:lsdException w:name="Grid Table 1 Light" w:uiPriority="46"/>
-    <w:lsdException w:name="Grid Table 2" w:uiPriority="47"/>
-    <w:lsdException w:name="Grid Table 3" w:uiPriority="48"/>
-    <w:lsdException w:name="Grid Table 4" w:uiPriority="49"/>
-    <w:lsdException w:name="Grid Table 5 Dark" w:uiPriority="50"/>
-    <w:lsdException w:name="Grid Table 6 Colorful" w:uiPriority="51"/>
-    <w:lsdException w:name="Grid Table 7 Colorful" w:uiPriority="52"/>
-    <w:lsdException w:name="Grid Table 1 Light Accent 1" w:uiPriority="46"/>
-    <w:lsdException w:name="Grid Table 2 Accent 1" w:uiPriority="47"/>
-    <w:lsdException w:name="Grid Table 3 Accent 1" w:uiPriority="48"/>
-    <w:lsdException w:name="Grid Table 4 Accent 1" w:uiPriority="49"/>
-    <w:lsdException w:name="Grid Table 5 Dark Accent 1" w:uiPriority="50"/>
-    <w:lsdException w:name="Grid Table 6 Colorful Accent 1" w:uiPriority="51"/>
-    <w:lsdException w:name="Grid Table 7 Colorful Accent 1" w:uiPriority="52"/>
-    <w:lsdException w:name="Grid Table 1 Light Accent 2" w:uiPriority="46"/>
-    <w:lsdException w:name="Grid Table 2 Accent 2" w:uiPriority="47"/>
-    <w:lsdException w:name="Grid Table 3 Accent 2" w:uiPriority="48"/>
-    <w:lsdException w:name="Grid Table 4 Accent 2" w:uiPriority="49"/>
-    <w:lsdException w:name="Grid Table 5 Dark Accent 2" w:uiPriority="50"/>
-    <w:lsdException w:name="Grid Table 6 Colorful Accent 2" w:uiPriority="51"/>
-    <w:lsdException w:name="Grid Table 7 Colorful Accent 2" w:uiPriority="52"/>
-    <w:lsdException w:name="Grid Table 1 Light Accent 3" w:uiPriority="46"/>
-    <w:lsdException w:name="Grid Table 2 Accent 3" w:uiPriority="47"/>
-    <w:lsdException w:name="Grid Table 3 Accent 3" w:uiPriority="48"/>
-    <w:lsdException w:name="Grid Table 4 Accent 3" w:uiPriority="49"/>
-    <w:lsdException w:name="Grid Table 5 Dark Accent 3" w:uiPriority="50"/>
-    <w:lsdException w:name="Grid Table 6 Colorful Accent 3" w:uiPriority="51"/>
-    <w:lsdException w:name="Grid Table 7 Colorful Accent 3" w:uiPriority="52"/>
-    <w:lsdException w:name="Grid Table 1 Light Accent 4" w:uiPriority="46"/>
-    <w:lsdException w:name="Grid Table 2 Accent 4" w:uiPriority="47"/>
-    <w:lsdException w:name="Grid Table 3 Accent 4" w:uiPriority="48"/>
-    <w:lsdException w:name="Grid Table 4 Accent 4" w:uiPriority="49"/>
-    <w:lsdException w:name="Grid Table 5 Dark Accent 4" w:uiPriority="50"/>
-    <w:lsdException w:name="Grid Table 6 Colorful Accent 4" w:uiPriority="51"/>
-    <w:lsdException w:name="Grid Table 7 Colorful Accent 4" w:uiPriority="52"/>
-    <w:lsdException w:name="Grid Table 1 Light Accent 5" w:uiPriority="46"/>
-    <w:lsdException w:name="Grid Table 2 Accent 5" w:uiPriority="47"/>
-    <w:lsdException w:name="Grid Table 3 Accent 5" w:uiPriority="48"/>
-    <w:lsdException w:name="Grid Table 4 Accent 5" w:uiPriority="49"/>
-    <w:lsdException w:name="Grid Table 5 Dark Accent 5" w:uiPriority="50"/>
-    <w:lsdException w:name="Grid Table 6 Colorful Accent 5" w:uiPriority="51"/>
-    <w:lsdException w:name="Grid Table 7 Colorful Accent 5" w:uiPriority="52"/>
-    <w:lsdException w:name="Grid Table 1 Light Accent 6" w:uiPriority="46"/>
-    <w:lsdException w:name="Grid Table 2 Accent 6" w:uiPriority="47"/>
-    <w:lsdException w:name="Grid Table 3 Accent 6" w:uiPriority="48"/>
-    <w:lsdException w:name="Grid Table 4 Accent 6" w:uiPriority="49"/>
-    <w:lsdException w:name="Grid Table 5 Dark Accent 6" w:uiPriority="50"/>
-    <w:lsdException w:name="Grid Table 6 Colorful Accent 6" w:uiPriority="51"/>
-    <w:lsdException w:name="Grid Table 7 Colorful Accent 6" w:uiPriority="52"/>
-    <w:lsdException w:name="List Table 1 Light" w:uiPriority="46"/>
-    <w:lsdException w:name="List Table 2" w:uiPriority="47"/>
-    <w:lsdException w:name="List Table 3" w:uiPriority="48"/>
-    <w:lsdException w:name="List Table 4" w:uiPriority="49"/>
-    <w:lsdException w:name="List Table 5 Dark" w:uiPriority="50"/>
-    <w:lsdException w:name="List Table 6 Colorful" w:uiPriority="51"/>
-    <w:lsdException w:name="List Table 7 Colorful" w:uiPriority="52"/>
-    <w:lsdException w:name="List Table 1 Light Accent 1" w:uiPriority="46"/>
-    <w:lsdException w:name="List Table 2 Accent 1" w:uiPriority="47"/>
-    <w:lsdException w:name="List Table 3 Accent 1" w:uiPriority="48"/>
-    <w:lsdException w:name="List Table 4 Accent 1" w:uiPriority="49"/>
-    <w:lsdException w:name="List Table 5 Dark Accent 1" w:uiPriority="50"/>
-    <w:lsdException w:name="List Table 6 Colorful Accent 1" w:uiPriority="51"/>
-    <w:lsdException w:name="List Table 7 Colorful Accent 1" w:uiPriority="52"/>
-    <w:lsdException w:name="List Table 1 Light Accent 2" w:uiPriority="46"/>
-    <w:lsdException w:name="List Table 2 Accent 2" w:uiPriority="47"/>
-    <w:lsdException w:name="List Table 3 Accent 2" w:uiPriority="48"/>
-    <w:lsdException w:name="List Table 4 Accent 2" w:uiPriority="49"/>
-    <w:lsdException w:name="List Table 5 Dark Accent 2" w:uiPriority="50"/>
-    <w:lsdException w:name="List Table 6 Colorful Accent 2" w:uiPriority="51"/>
-    <w:lsdException w:name="List Table 7 Colorful Accent 2" w:uiPriority="52"/>
-    <w:lsdException w:name="List Table 1 Light Accent 3" w:uiPriority="46"/>
-    <w:lsdException w:name="List Table 2 Accent 3" w:uiPriority="47"/>
-    <w:lsdException w:name="List Table 3 Accent 3" w:uiPriority="48"/>
-    <w:lsdException w:name="List Table 4 Accent 3" w:uiPriority="49"/>
-    <w:lsdException w:name="List Table 5 Dark Accent 3" w:uiPriority="50"/>
-    <w:lsdException w:name="List Table 6 Colorful Accent 3" w:uiPriority="51"/>
-    <w:lsdException w:name="List Table 7 Colorful Accent 3" w:uiPriority="52"/>
-    <w:lsdException w:name="List Table 1 Light Accent 4" w:uiPriority="46"/>
-    <w:lsdException w:name="List Table 2 Accent 4" w:uiPriority="47"/>
-    <w:lsdException w:name="List Table 3 Accent 4" w:uiPriority="48"/>
-    <w:lsdException w:name="List Table 4 Accent 4" w:uiPriority="49"/>
-    <w:lsdException w:name="List Table 5 Dark Accent 4" w:uiPriority="50"/>
-    <w:lsdException w:name="List Table 6 Colorful Accent 4" w:uiPriority="51"/>
-    <w:lsdException w:name="List Table 7 Colorful Accent 4" w:uiPriority="52"/>
-    <w:lsdException w:name="List Table 1 Light Accent 5" w:uiPriority="46"/>
-    <w:lsdException w:name="List Table 2 Accent 5" w:uiPriority="47"/>
-    <w:lsdException w:name="List Table 3 Accent 5" w:uiPriority="48"/>
-    <w:lsdException w:name="List Table 4 Accent 5" w:uiPriority="49"/>
-    <w:lsdException w:name="List Table 5 Dark Accent 5" w:uiPriority="50"/>
-    <w:lsdException w:name="List Table 6 Colorful Accent 5" w:uiPriority="51"/>
-    <w:lsdException w:name="List Table 7 Colorful Accent 5" w:uiPriority="52"/>
-    <w:lsdException w:name="List Table 1 Light Accent 6" w:uiPriority="46"/>
-    <w:lsdException w:name="List Table 2 Accent 6" w:uiPriority="47"/>
-    <w:lsdException w:name="List Table 3 Accent 6" w:uiPriority="48"/>
-    <w:lsdException w:name="List Table 4 Accent 6" w:uiPriority="49"/>
-    <w:lsdException w:name="List Table 5 Dark Accent 6" w:uiPriority="50"/>
-    <w:lsdException w:name="List Table 6 Colorful Accent 6" w:uiPriority="51"/>
-    <w:lsdException w:name="List Table 7 Colorful Accent 6" w:uiPriority="52"/>
+  <w:latentStyles w:count="260" w:defQFormat="0" w:defUnhideWhenUsed="1" w:defSemiHidden="1" w:defUIPriority="99" w:defLockedState="0">
+    <w:lsdException w:qFormat="1" w:unhideWhenUsed="0" w:uiPriority="0" w:semiHidden="0" w:name="Normal"/>
+    <w:lsdException w:qFormat="1" w:unhideWhenUsed="0" w:uiPriority="9" w:semiHidden="0" w:name="heading 1"/>
+    <w:lsdException w:qFormat="1" w:uiPriority="9" w:name="heading 2"/>
+    <w:lsdException w:qFormat="1" w:uiPriority="9" w:name="heading 3"/>
+    <w:lsdException w:qFormat="1" w:uiPriority="9" w:name="heading 4"/>
+    <w:lsdException w:qFormat="1" w:uiPriority="9" w:name="heading 5"/>
+    <w:lsdException w:qFormat="1" w:uiPriority="9" w:name="heading 6"/>
+    <w:lsdException w:qFormat="1" w:uiPriority="9" w:name="heading 7"/>
+    <w:lsdException w:qFormat="1" w:uiPriority="9" w:name="heading 8"/>
+    <w:lsdException w:qFormat="1" w:uiPriority="9" w:name="heading 9"/>
+    <w:lsdException w:uiPriority="99" w:name="index 1"/>
+    <w:lsdException w:uiPriority="99" w:name="index 2"/>
+    <w:lsdException w:uiPriority="99" w:name="index 3"/>
+    <w:lsdException w:uiPriority="99" w:name="index 4"/>
+    <w:lsdException w:uiPriority="99" w:name="index 5"/>
+    <w:lsdException w:uiPriority="99" w:name="index 6"/>
+    <w:lsdException w:uiPriority="99" w:name="index 7"/>
+    <w:lsdException w:uiPriority="99" w:name="index 8"/>
+    <w:lsdException w:uiPriority="99" w:name="index 9"/>
+    <w:lsdException w:uiPriority="39" w:name="toc 1"/>
+    <w:lsdException w:uiPriority="39" w:name="toc 2"/>
+    <w:lsdException w:uiPriority="39" w:name="toc 3"/>
+    <w:lsdException w:uiPriority="39" w:name="toc 4"/>
+    <w:lsdException w:uiPriority="39" w:name="toc 5"/>
+    <w:lsdException w:uiPriority="39" w:name="toc 6"/>
+    <w:lsdException w:uiPriority="39" w:name="toc 7"/>
+    <w:lsdException w:uiPriority="39" w:name="toc 8"/>
+    <w:lsdException w:uiPriority="39" w:name="toc 9"/>
+    <w:lsdException w:uiPriority="99" w:name="Normal Indent"/>
+    <w:lsdException w:uiPriority="99" w:name="footnote text"/>
+    <w:lsdException w:uiPriority="99" w:name="annotation text"/>
+    <w:lsdException w:uiPriority="99" w:name="header"/>
+    <w:lsdException w:uiPriority="99" w:name="footer"/>
+    <w:lsdException w:uiPriority="99" w:name="index heading"/>
+    <w:lsdException w:qFormat="1" w:uiPriority="35" w:name="caption"/>
+    <w:lsdException w:uiPriority="99" w:name="table of figures"/>
+    <w:lsdException w:uiPriority="99" w:name="envelope address"/>
+    <w:lsdException w:uiPriority="99" w:name="envelope return"/>
+    <w:lsdException w:uiPriority="99" w:name="footnote reference"/>
+    <w:lsdException w:uiPriority="99" w:name="annotation reference"/>
+    <w:lsdException w:uiPriority="99" w:name="line number"/>
+    <w:lsdException w:uiPriority="99" w:name="page number"/>
+    <w:lsdException w:uiPriority="99" w:name="endnote reference"/>
+    <w:lsdException w:uiPriority="99" w:name="endnote text"/>
+    <w:lsdException w:uiPriority="99" w:name="table of authorities"/>
+    <w:lsdException w:uiPriority="99" w:name="macro"/>
+    <w:lsdException w:uiPriority="99" w:name="toa heading"/>
+    <w:lsdException w:uiPriority="99" w:name="List"/>
+    <w:lsdException w:uiPriority="99" w:name="List Bullet"/>
+    <w:lsdException w:uiPriority="99" w:name="List Number"/>
+    <w:lsdException w:uiPriority="99" w:name="List 2"/>
+    <w:lsdException w:uiPriority="99" w:name="List 3"/>
+    <w:lsdException w:uiPriority="99" w:name="List 4"/>
+    <w:lsdException w:uiPriority="99" w:name="List 5"/>
+    <w:lsdException w:uiPriority="99" w:name="List Bullet 2"/>
+    <w:lsdException w:uiPriority="99" w:name="List Bullet 3"/>
+    <w:lsdException w:uiPriority="99" w:name="List Bullet 4"/>
+    <w:lsdException w:uiPriority="99" w:name="List Bullet 5"/>
+    <w:lsdException w:uiPriority="99" w:name="List Number 2"/>
+    <w:lsdException w:uiPriority="99" w:name="List Number 3"/>
+    <w:lsdException w:uiPriority="99" w:name="List Number 4"/>
+    <w:lsdException w:uiPriority="99" w:name="List Number 5"/>
+    <w:lsdException w:qFormat="1" w:unhideWhenUsed="0" w:uiPriority="10" w:semiHidden="0" w:name="Title"/>
+    <w:lsdException w:uiPriority="99" w:name="Closing"/>
+    <w:lsdException w:uiPriority="99" w:name="Signature"/>
+    <w:lsdException w:qFormat="1" w:uiPriority="1" w:name="Default Paragraph Font"/>
+    <w:lsdException w:uiPriority="99" w:name="Body Text"/>
+    <w:lsdException w:uiPriority="99" w:name="Body Text Indent"/>
+    <w:lsdException w:uiPriority="99" w:name="List Continue"/>
+    <w:lsdException w:uiPriority="99" w:name="List Continue 2"/>
+    <w:lsdException w:uiPriority="99" w:name="List Continue 3"/>
+    <w:lsdException w:uiPriority="99" w:name="List Continue 4"/>
+    <w:lsdException w:uiPriority="99" w:name="List Continue 5"/>
+    <w:lsdException w:uiPriority="99" w:name="Message Header"/>
+    <w:lsdException w:qFormat="1" w:unhideWhenUsed="0" w:uiPriority="11" w:semiHidden="0" w:name="Subtitle"/>
+    <w:lsdException w:uiPriority="99" w:name="Salutation"/>
+    <w:lsdException w:uiPriority="99" w:name="Date"/>
+    <w:lsdException w:uiPriority="99" w:name="Body Text First Indent"/>
+    <w:lsdException w:uiPriority="99" w:name="Body Text First Indent 2"/>
+    <w:lsdException w:uiPriority="99" w:name="Note Heading"/>
+    <w:lsdException w:uiPriority="99" w:name="Body Text 2"/>
+    <w:lsdException w:uiPriority="99" w:name="Body Text 3"/>
+    <w:lsdException w:uiPriority="99" w:name="Body Text Indent 2"/>
+    <w:lsdException w:uiPriority="99" w:name="Body Text Indent 3"/>
+    <w:lsdException w:uiPriority="99" w:name="Block Text"/>
+    <w:lsdException w:uiPriority="99" w:name="Hyperlink"/>
+    <w:lsdException w:uiPriority="99" w:name="FollowedHyperlink"/>
+    <w:lsdException w:qFormat="1" w:unhideWhenUsed="0" w:uiPriority="22" w:semiHidden="0" w:name="Strong"/>
+    <w:lsdException w:qFormat="1" w:unhideWhenUsed="0" w:uiPriority="20" w:semiHidden="0" w:name="Emphasis"/>
+    <w:lsdException w:uiPriority="99" w:name="Document Map"/>
+    <w:lsdException w:uiPriority="99" w:name="Plain Text"/>
+    <w:lsdException w:uiPriority="99" w:name="E-mail Signature"/>
+    <w:lsdException w:uiPriority="99" w:name="Normal (Web)"/>
+    <w:lsdException w:uiPriority="99" w:name="HTML Acronym"/>
+    <w:lsdException w:uiPriority="99" w:name="HTML Address"/>
+    <w:lsdException w:uiPriority="99" w:name="HTML Cite"/>
+    <w:lsdException w:uiPriority="99" w:name="HTML Code"/>
+    <w:lsdException w:uiPriority="99" w:name="HTML Definition"/>
+    <w:lsdException w:uiPriority="99" w:name="HTML Keyboard"/>
+    <w:lsdException w:uiPriority="99" w:name="HTML Preformatted"/>
+    <w:lsdException w:uiPriority="99" w:name="HTML Sample"/>
+    <w:lsdException w:uiPriority="99" w:name="HTML Typewriter"/>
+    <w:lsdException w:uiPriority="99" w:name="HTML Variable"/>
+    <w:lsdException w:uiPriority="99" w:name="Normal Table"/>
+    <w:lsdException w:uiPriority="99" w:name="annotation subject"/>
+    <w:lsdException w:uiPriority="99" w:name="Table Simple 1"/>
+    <w:lsdException w:uiPriority="99" w:name="Table Simple 2"/>
+    <w:lsdException w:uiPriority="99" w:name="Table Simple 3"/>
+    <w:lsdException w:uiPriority="99" w:name="Table Classic 1"/>
+    <w:lsdException w:uiPriority="99" w:name="Table Classic 2"/>
+    <w:lsdException w:uiPriority="99" w:name="Table Classic 3"/>
+    <w:lsdException w:uiPriority="99" w:name="Table Classic 4"/>
+    <w:lsdException w:uiPriority="99" w:name="Table Colorful 1"/>
+    <w:lsdException w:uiPriority="99" w:name="Table Colorful 2"/>
+    <w:lsdException w:uiPriority="99" w:name="Table Colorful 3"/>
+    <w:lsdException w:uiPriority="99" w:name="Table Columns 1"/>
+    <w:lsdException w:uiPriority="99" w:name="Table Columns 2"/>
+    <w:lsdException w:uiPriority="99" w:name="Table Columns 3"/>
+    <w:lsdException w:uiPriority="99" w:name="Table Columns 4"/>
+    <w:lsdException w:uiPriority="99" w:name="Table Columns 5"/>
+    <w:lsdException w:uiPriority="99" w:name="Table Grid 1"/>
+    <w:lsdException w:uiPriority="99" w:name="Table Grid 2"/>
+    <w:lsdException w:uiPriority="99" w:name="Table Grid 3"/>
+    <w:lsdException w:uiPriority="99" w:name="Table Grid 4"/>
+    <w:lsdException w:uiPriority="99" w:name="Table Grid 5"/>
+    <w:lsdException w:uiPriority="99" w:name="Table Grid 6"/>
+    <w:lsdException w:uiPriority="99" w:name="Table Grid 7"/>
+    <w:lsdException w:uiPriority="99" w:name="Table Grid 8"/>
+    <w:lsdException w:uiPriority="99" w:name="Table List 1"/>
+    <w:lsdException w:uiPriority="99" w:name="Table List 2"/>
+    <w:lsdException w:uiPriority="99" w:name="Table List 3"/>
+    <w:lsdException w:uiPriority="99" w:name="Table List 4"/>
+    <w:lsdException w:uiPriority="99" w:name="Table List 5"/>
+    <w:lsdException w:uiPriority="99" w:name="Table List 6"/>
+    <w:lsdException w:uiPriority="99" w:name="Table List 7"/>
+    <w:lsdException w:uiPriority="99" w:name="Table List 8"/>
+    <w:lsdException w:uiPriority="99" w:name="Table 3D effects 1"/>
+    <w:lsdException w:uiPriority="99" w:name="Table 3D effects 2"/>
+    <w:lsdException w:uiPriority="99" w:name="Table 3D effects 3"/>
+    <w:lsdException w:uiPriority="99" w:name="Table Contemporary"/>
+    <w:lsdException w:uiPriority="99" w:name="Table Elegant"/>
+    <w:lsdException w:uiPriority="99" w:name="Table Professional"/>
+    <w:lsdException w:uiPriority="99" w:name="Table Subtle 1"/>
+    <w:lsdException w:uiPriority="99" w:name="Table Subtle 2"/>
+    <w:lsdException w:uiPriority="99" w:name="Table Web 1"/>
+    <w:lsdException w:uiPriority="99" w:name="Table Web 2"/>
+    <w:lsdException w:uiPriority="99" w:name="Table Web 3"/>
+    <w:lsdException w:uiPriority="99" w:name="Balloon Text"/>
+    <w:lsdException w:unhideWhenUsed="0" w:uiPriority="39" w:semiHidden="0" w:name="Table Grid"/>
+    <w:lsdException w:uiPriority="99" w:name="Table Theme"/>
+    <w:lsdException w:unhideWhenUsed="0" w:uiPriority="60" w:semiHidden="0" w:name="Light Shading"/>
+    <w:lsdException w:unhideWhenUsed="0" w:uiPriority="61" w:semiHidden="0" w:name="Light List"/>
+    <w:lsdException w:unhideWhenUsed="0" w:uiPriority="62" w:semiHidden="0" w:name="Light Grid"/>
+    <w:lsdException w:unhideWhenUsed="0" w:uiPriority="63" w:semiHidden="0" w:name="Medium Shading 1"/>
+    <w:lsdException w:unhideWhenUsed="0" w:uiPriority="64" w:semiHidden="0" w:name="Medium Shading 2"/>
+    <w:lsdException w:unhideWhenUsed="0" w:uiPriority="65" w:semiHidden="0" w:name="Medium List 1"/>
+    <w:lsdException w:unhideWhenUsed="0" w:uiPriority="66" w:semiHidden="0" w:name="Medium List 2"/>
+    <w:lsdException w:unhideWhenUsed="0" w:uiPriority="67" w:semiHidden="0" w:name="Medium Grid 1"/>
+    <w:lsdException w:unhideWhenUsed="0" w:uiPriority="68" w:semiHidden="0" w:name="Medium Grid 2"/>
+    <w:lsdException w:unhideWhenUsed="0" w:uiPriority="69" w:semiHidden="0" w:name="Medium Grid 3"/>
+    <w:lsdException w:unhideWhenUsed="0" w:uiPriority="70" w:semiHidden="0" w:name="Dark List"/>
+    <w:lsdException w:unhideWhenUsed="0" w:uiPriority="71" w:semiHidden="0" w:name="Colorful Shading"/>
+    <w:lsdException w:unhideWhenUsed="0" w:uiPriority="72" w:semiHidden="0" w:name="Colorful List"/>
+    <w:lsdException w:unhideWhenUsed="0" w:uiPriority="73" w:semiHidden="0" w:name="Colorful Grid"/>
+    <w:lsdException w:unhideWhenUsed="0" w:uiPriority="60" w:semiHidden="0" w:name="Light Shading Accent 1"/>
+    <w:lsdException w:unhideWhenUsed="0" w:uiPriority="61" w:semiHidden="0" w:name="Light List Accent 1"/>
+    <w:lsdException w:unhideWhenUsed="0" w:uiPriority="62" w:semiHidden="0" w:name="Light Grid Accent 1"/>
+    <w:lsdException w:unhideWhenUsed="0" w:uiPriority="63" w:semiHidden="0" w:name="Medium Shading 1 Accent 1"/>
+    <w:lsdException w:unhideWhenUsed="0" w:uiPriority="64" w:semiHidden="0" w:name="Medium Shading 2 Accent 1"/>
+    <w:lsdException w:unhideWhenUsed="0" w:uiPriority="65" w:semiHidden="0" w:name="Medium List 1 Accent 1"/>
+    <w:lsdException w:qFormat="1" w:unhideWhenUsed="0" w:uiPriority="34" w:semiHidden="0" w:name="List Paragraph"/>
+    <w:lsdException w:unhideWhenUsed="0" w:uiPriority="66" w:semiHidden="0" w:name="Medium List 2 Accent 1"/>
+    <w:lsdException w:unhideWhenUsed="0" w:uiPriority="67" w:semiHidden="0" w:name="Medium Grid 1 Accent 1"/>
+    <w:lsdException w:unhideWhenUsed="0" w:uiPriority="68" w:semiHidden="0" w:name="Medium Grid 2 Accent 1"/>
+    <w:lsdException w:unhideWhenUsed="0" w:uiPriority="69" w:semiHidden="0" w:name="Medium Grid 3 Accent 1"/>
+    <w:lsdException w:unhideWhenUsed="0" w:uiPriority="70" w:semiHidden="0" w:name="Dark List Accent 1"/>
+    <w:lsdException w:unhideWhenUsed="0" w:uiPriority="71" w:semiHidden="0" w:name="Colorful Shading Accent 1"/>
+    <w:lsdException w:unhideWhenUsed="0" w:uiPriority="72" w:semiHidden="0" w:name="Colorful List Accent 1"/>
+    <w:lsdException w:unhideWhenUsed="0" w:uiPriority="73" w:semiHidden="0" w:name="Colorful Grid Accent 1"/>
+    <w:lsdException w:unhideWhenUsed="0" w:uiPriority="60" w:semiHidden="0" w:name="Light Shading Accent 2"/>
+    <w:lsdException w:unhideWhenUsed="0" w:uiPriority="61" w:semiHidden="0" w:name="Light List Accent 2"/>
+    <w:lsdException w:unhideWhenUsed="0" w:uiPriority="62" w:semiHidden="0" w:name="Light Grid Accent 2"/>
+    <w:lsdException w:unhideWhenUsed="0" w:uiPriority="63" w:semiHidden="0" w:name="Medium Shading 1 Accent 2"/>
+    <w:lsdException w:unhideWhenUsed="0" w:uiPriority="64" w:semiHidden="0" w:name="Medium Shading 2 Accent 2"/>
+    <w:lsdException w:unhideWhenUsed="0" w:uiPriority="65" w:semiHidden="0" w:name="Medium List 1 Accent 2"/>
+    <w:lsdException w:unhideWhenUsed="0" w:uiPriority="66" w:semiHidden="0" w:name="Medium List 2 Accent 2"/>
+    <w:lsdException w:unhideWhenUsed="0" w:uiPriority="67" w:semiHidden="0" w:name="Medium Grid 1 Accent 2"/>
+    <w:lsdException w:unhideWhenUsed="0" w:uiPriority="68" w:semiHidden="0" w:name="Medium Grid 2 Accent 2"/>
+    <w:lsdException w:unhideWhenUsed="0" w:uiPriority="69" w:semiHidden="0" w:name="Medium Grid 3 Accent 2"/>
+    <w:lsdException w:unhideWhenUsed="0" w:uiPriority="70" w:semiHidden="0" w:name="Dark List Accent 2"/>
+    <w:lsdException w:unhideWhenUsed="0" w:uiPriority="71" w:semiHidden="0" w:name="Colorful Shading Accent 2"/>
+    <w:lsdException w:unhideWhenUsed="0" w:uiPriority="72" w:semiHidden="0" w:name="Colorful List Accent 2"/>
+    <w:lsdException w:unhideWhenUsed="0" w:uiPriority="73" w:semiHidden="0" w:name="Colorful Grid Accent 2"/>
+    <w:lsdException w:unhideWhenUsed="0" w:uiPriority="60" w:semiHidden="0" w:name="Light Shading Accent 3"/>
+    <w:lsdException w:unhideWhenUsed="0" w:uiPriority="61" w:semiHidden="0" w:name="Light List Accent 3"/>
+    <w:lsdException w:unhideWhenUsed="0" w:uiPriority="62" w:semiHidden="0" w:name="Light Grid Accent 3"/>
+    <w:lsdException w:unhideWhenUsed="0" w:uiPriority="63" w:semiHidden="0" w:name="Medium Shading 1 Accent 3"/>
+    <w:lsdException w:unhideWhenUsed="0" w:uiPriority="64" w:semiHidden="0" w:name="Medium Shading 2 Accent 3"/>
+    <w:lsdException w:unhideWhenUsed="0" w:uiPriority="65" w:semiHidden="0" w:name="Medium List 1 Accent 3"/>
+    <w:lsdException w:unhideWhenUsed="0" w:uiPriority="66" w:semiHidden="0" w:name="Medium List 2 Accent 3"/>
+    <w:lsdException w:unhideWhenUsed="0" w:uiPriority="67" w:semiHidden="0" w:name="Medium Grid 1 Accent 3"/>
+    <w:lsdException w:unhideWhenUsed="0" w:uiPriority="68" w:semiHidden="0" w:name="Medium Grid 2 Accent 3"/>
+    <w:lsdException w:unhideWhenUsed="0" w:uiPriority="69" w:semiHidden="0" w:name="Medium Grid 3 Accent 3"/>
+    <w:lsdException w:unhideWhenUsed="0" w:uiPriority="70" w:semiHidden="0" w:name="Dark List Accent 3"/>
+    <w:lsdException w:unhideWhenUsed="0" w:uiPriority="71" w:semiHidden="0" w:name="Colorful Shading Accent 3"/>
+    <w:lsdException w:unhideWhenUsed="0" w:uiPriority="72" w:semiHidden="0" w:name="Colorful List Accent 3"/>
+    <w:lsdException w:unhideWhenUsed="0" w:uiPriority="73" w:semiHidden="0" w:name="Colorful Grid Accent 3"/>
+    <w:lsdException w:unhideWhenUsed="0" w:uiPriority="60" w:semiHidden="0" w:name="Light Shading Accent 4"/>
+    <w:lsdException w:unhideWhenUsed="0" w:uiPriority="61" w:semiHidden="0" w:name="Light List Accent 4"/>
+    <w:lsdException w:unhideWhenUsed="0" w:uiPriority="62" w:semiHidden="0" w:name="Light Grid Accent 4"/>
+    <w:lsdException w:unhideWhenUsed="0" w:uiPriority="63" w:semiHidden="0" w:name="Medium Shading 1 Accent 4"/>
+    <w:lsdException w:unhideWhenUsed="0" w:uiPriority="64" w:semiHidden="0" w:name="Medium Shading 2 Accent 4"/>
+    <w:lsdException w:unhideWhenUsed="0" w:uiPriority="65" w:semiHidden="0" w:name="Medium List 1 Accent 4"/>
+    <w:lsdException w:unhideWhenUsed="0" w:uiPriority="66" w:semiHidden="0" w:name="Medium List 2 Accent 4"/>
+    <w:lsdException w:unhideWhenUsed="0" w:uiPriority="67" w:semiHidden="0" w:name="Medium Grid 1 Accent 4"/>
+    <w:lsdException w:unhideWhenUsed="0" w:uiPriority="68" w:semiHidden="0" w:name="Medium Grid 2 Accent 4"/>
+    <w:lsdException w:unhideWhenUsed="0" w:uiPriority="69" w:semiHidden="0" w:name="Medium Grid 3 Accent 4"/>
+    <w:lsdException w:unhideWhenUsed="0" w:uiPriority="70" w:semiHidden="0" w:name="Dark List Accent 4"/>
+    <w:lsdException w:unhideWhenUsed="0" w:uiPriority="71" w:semiHidden="0" w:name="Colorful Shading Accent 4"/>
+    <w:lsdException w:unhideWhenUsed="0" w:uiPriority="72" w:semiHidden="0" w:name="Colorful List Accent 4"/>
+    <w:lsdException w:unhideWhenUsed="0" w:uiPriority="73" w:semiHidden="0" w:name="Colorful Grid Accent 4"/>
+    <w:lsdException w:unhideWhenUsed="0" w:uiPriority="60" w:semiHidden="0" w:name="Light Shading Accent 5"/>
+    <w:lsdException w:unhideWhenUsed="0" w:uiPriority="61" w:semiHidden="0" w:name="Light List Accent 5"/>
+    <w:lsdException w:unhideWhenUsed="0" w:uiPriority="62" w:semiHidden="0" w:name="Light Grid Accent 5"/>
+    <w:lsdException w:unhideWhenUsed="0" w:uiPriority="63" w:semiHidden="0" w:name="Medium Shading 1 Accent 5"/>
+    <w:lsdException w:unhideWhenUsed="0" w:uiPriority="64" w:semiHidden="0" w:name="Medium Shading 2 Accent 5"/>
+    <w:lsdException w:unhideWhenUsed="0" w:uiPriority="65" w:semiHidden="0" w:name="Medium List 1 Accent 5"/>
+    <w:lsdException w:unhideWhenUsed="0" w:uiPriority="66" w:semiHidden="0" w:name="Medium List 2 Accent 5"/>
+    <w:lsdException w:unhideWhenUsed="0" w:uiPriority="67" w:semiHidden="0" w:name="Medium Grid 1 Accent 5"/>
+    <w:lsdException w:unhideWhenUsed="0" w:uiPriority="68" w:semiHidden="0" w:name="Medium Grid 2 Accent 5"/>
+    <w:lsdException w:unhideWhenUsed="0" w:uiPriority="69" w:semiHidden="0" w:name="Medium Grid 3 Accent 5"/>
+    <w:lsdException w:unhideWhenUsed="0" w:uiPriority="70" w:semiHidden="0" w:name="Dark List Accent 5"/>
+    <w:lsdException w:unhideWhenUsed="0" w:uiPriority="71" w:semiHidden="0" w:name="Colorful Shading Accent 5"/>
+    <w:lsdException w:unhideWhenUsed="0" w:uiPriority="72" w:semiHidden="0" w:name="Colorful List Accent 5"/>
+    <w:lsdException w:unhideWhenUsed="0" w:uiPriority="73" w:semiHidden="0" w:name="Colorful Grid Accent 5"/>
+    <w:lsdException w:unhideWhenUsed="0" w:uiPriority="60" w:semiHidden="0" w:name="Light Shading Accent 6"/>
+    <w:lsdException w:unhideWhenUsed="0" w:uiPriority="61" w:semiHidden="0" w:name="Light List Accent 6"/>
+    <w:lsdException w:unhideWhenUsed="0" w:uiPriority="62" w:semiHidden="0" w:name="Light Grid Accent 6"/>
+    <w:lsdException w:unhideWhenUsed="0" w:uiPriority="63" w:semiHidden="0" w:name="Medium Shading 1 Accent 6"/>
+    <w:lsdException w:unhideWhenUsed="0" w:uiPriority="64" w:semiHidden="0" w:name="Medium Shading 2 Accent 6"/>
+    <w:lsdException w:unhideWhenUsed="0" w:uiPriority="65" w:semiHidden="0" w:name="Medium List 1 Accent 6"/>
+    <w:lsdException w:unhideWhenUsed="0" w:uiPriority="66" w:semiHidden="0" w:name="Medium List 2 Accent 6"/>
+    <w:lsdException w:unhideWhenUsed="0" w:uiPriority="67" w:semiHidden="0" w:name="Medium Grid 1 Accent 6"/>
+    <w:lsdException w:unhideWhenUsed="0" w:uiPriority="68" w:semiHidden="0" w:name="Medium Grid 2 Accent 6"/>
+    <w:lsdException w:unhideWhenUsed="0" w:uiPriority="69" w:semiHidden="0" w:name="Medium Grid 3 Accent 6"/>
+    <w:lsdException w:unhideWhenUsed="0" w:uiPriority="70" w:semiHidden="0" w:name="Dark List Accent 6"/>
+    <w:lsdException w:unhideWhenUsed="0" w:uiPriority="71" w:semiHidden="0" w:name="Colorful Shading Accent 6"/>
+    <w:lsdException w:unhideWhenUsed="0" w:uiPriority="72" w:semiHidden="0" w:name="Colorful List Accent 6"/>
+    <w:lsdException w:unhideWhenUsed="0" w:uiPriority="73" w:semiHidden="0" w:name="Colorful Grid Accent 6"/>
   </w:latentStyles>
-  <w:style w:type="paragraph" w:default="1" w:styleId="Normal">
+  <w:style w:type="paragraph" w:default="1" w:styleId="1">
     <w:name w:val="Normal"/>
     <w:qFormat/>
+    <w:uiPriority w:val="0"/>
+    <w:rPr>
+      <w:rFonts w:asciiTheme="minorHAnsi" w:hAnsiTheme="minorHAnsi" w:eastAsiaTheme="minorHAnsi" w:cstheme="minorBidi"/>
+      <w:sz w:val="24"/>
+      <w:szCs w:val="24"/>
+      <w:lang w:val="en-US" w:eastAsia="en-US" w:bidi="ar-SA"/>
+    </w:rPr>
   </w:style>
-  <w:style w:type="character" w:default="1" w:styleId="DefaultParagraphFont">
+  <w:style w:type="character" w:default="1" w:styleId="2">
     <w:name w:val="Default Paragraph Font"/>
-    <w:uiPriority w:val="1"/>
     <w:semiHidden/>
     <w:unhideWhenUsed/>
+    <w:qFormat/>
+    <w:uiPriority w:val="1"/>
   </w:style>
-  <w:style w:type="table" w:default="1" w:styleId="TableNormal">
+  <w:style w:type="table" w:default="1" w:styleId="3">
     <w:name w:val="Normal Table"/>
-    <w:uiPriority w:val="99"/>
     <w:semiHidden/>
     <w:unhideWhenUsed/>
+    <w:uiPriority w:val="99"/>
     <w:tblPr>
-      <w:tblInd w:w="0" w:type="dxa"/>
+      <w:tblLayout w:type="fixed"/>
       <w:tblCellMar>
         <w:top w:w="0" w:type="dxa"/>
         <w:left w:w="108" w:type="dxa"/>
@@ -1753,34 +2050,27 @@
       </w:tblCellMar>
     </w:tblPr>
   </w:style>
-  <w:style w:type="numbering" w:default="1" w:styleId="NoList">
-    <w:name w:val="No List"/>
-    <w:uiPriority w:val="99"/>
-    <w:semiHidden/>
-    <w:unhideWhenUsed/>
-  </w:style>
-  <w:style w:type="table" w:styleId="TableGrid">
+  <w:style w:type="table" w:styleId="4">
     <w:name w:val="Table Grid"/>
-    <w:basedOn w:val="TableNormal"/>
+    <w:basedOn w:val="3"/>
     <w:uiPriority w:val="39"/>
-    <w:rsid w:val="002F7AD2"/>
     <w:tblPr>
       <w:tblBorders>
-        <w:top w:val="single" w:sz="4" w:space="0" w:color="auto"/>
-        <w:left w:val="single" w:sz="4" w:space="0" w:color="auto"/>
-        <w:bottom w:val="single" w:sz="4" w:space="0" w:color="auto"/>
-        <w:right w:val="single" w:sz="4" w:space="0" w:color="auto"/>
-        <w:insideH w:val="single" w:sz="4" w:space="0" w:color="auto"/>
-        <w:insideV w:val="single" w:sz="4" w:space="0" w:color="auto"/>
+        <w:top w:val="single" w:color="auto" w:sz="4" w:space="0"/>
+        <w:left w:val="single" w:color="auto" w:sz="4" w:space="0"/>
+        <w:bottom w:val="single" w:color="auto" w:sz="4" w:space="0"/>
+        <w:right w:val="single" w:color="auto" w:sz="4" w:space="0"/>
+        <w:insideH w:val="single" w:color="auto" w:sz="4" w:space="0"/>
+        <w:insideV w:val="single" w:color="auto" w:sz="4" w:space="0"/>
       </w:tblBorders>
+      <w:tblLayout w:type="fixed"/>
     </w:tblPr>
   </w:style>
-  <w:style w:type="paragraph" w:styleId="ListParagraph">
+  <w:style w:type="paragraph" w:styleId="5">
     <w:name w:val="List Paragraph"/>
-    <w:basedOn w:val="Normal"/>
+    <w:basedOn w:val="1"/>
+    <w:qFormat/>
     <w:uiPriority w:val="34"/>
-    <w:qFormat/>
-    <w:rsid w:val="00652367"/>
     <w:pPr>
       <w:ind w:left="720"/>
       <w:contextualSpacing/>
@@ -1832,7 +2122,7 @@
     </a:clrScheme>
     <a:fontScheme name="Office">
       <a:majorFont>
-        <a:latin typeface="Calibri Light" panose="020F0302020204030204"/>
+        <a:latin typeface="Calibri Light"/>
         <a:ea typeface=""/>
         <a:cs typeface=""/>
         <a:font script="Jpan" typeface="ＭＳ ゴシック"/>
@@ -1867,7 +2157,7 @@
         <a:font script="Geor" typeface="Sylfaen"/>
       </a:majorFont>
       <a:minorFont>
-        <a:latin typeface="Calibri" panose="020F0502020204030204"/>
+        <a:latin typeface="Calibri"/>
         <a:ea typeface=""/>
         <a:cs typeface=""/>
         <a:font script="Jpan" typeface="ＭＳ 明朝"/>
@@ -2041,11 +2331,21 @@
     </a:fmtScheme>
   </a:themeElements>
   <a:objectDefaults/>
-  <a:extraClrSchemeLst/>
-  <a:extLst>
-    <a:ext uri="{05A4C25C-085E-4340-85A3-A5531E510DB2}">
-      <thm15:themeFamily xmlns:thm15="http://schemas.microsoft.com/office/thememl/2012/main" name="Office Theme" id="{62F939B6-93AF-4DB8-9C6B-D6C7DFDC589F}" vid="{4A3C46E8-61CC-4603-A589-7422A47A8E4A}"/>
-    </a:ext>
-  </a:extLst>
 </a:theme>
+</file>
+
+<file path=customXml/item1.xml><?xml version="1.0" encoding="utf-8"?>
+<s:customData xmlns="http://www.wps.cn/officeDocument/2013/wpsCustomData" xmlns:s="http://www.wps.cn/officeDocument/2013/wpsCustomData">
+  <customSectProps>
+    <customSectPr/>
+  </customSectProps>
+</s:customData>
+</file>
+
+<file path=customXml/itemProps1.xml><?xml version="1.0" encoding="utf-8"?>
+<ds:datastoreItem xmlns:ds="http://schemas.openxmlformats.org/officeDocument/2006/customXml" ds:itemID="{B1977F7D-205B-4081-913C-38D41E755F92}">
+  <ds:schemaRefs>
+    <ds:schemaRef ds:uri="http://www.wps.cn/officeDocument/2013/wpsCustomData"/>
+  </ds:schemaRefs>
+</ds:datastoreItem>
 </file>
</xml_diff>

<commit_message>
added new content on the documentation
</commit_message>
<xml_diff>
--- a/Progress Report.docx
+++ b/Progress Report.docx
@@ -66,7 +66,7 @@
     </w:p>
     <w:tbl>
       <w:tblPr>
-        <w:tblStyle w:val="4"/>
+        <w:tblStyle w:val="5"/>
         <w:tblW w:w="9623" w:type="dxa"/>
         <w:tblInd w:w="0" w:type="dxa"/>
         <w:tblBorders>
@@ -118,6 +118,7 @@
           </w:tcPr>
           <w:p>
             <w:pPr>
+              <w:spacing w:line="360" w:lineRule="auto"/>
               <w:jc w:val="center"/>
               <w:rPr>
                 <w:rFonts w:ascii="Calibri" w:hAnsi="Calibri"/>
@@ -141,6 +142,7 @@
           </w:tcPr>
           <w:p>
             <w:pPr>
+              <w:spacing w:line="360" w:lineRule="auto"/>
               <w:jc w:val="center"/>
               <w:rPr>
                 <w:rFonts w:ascii="Calibri" w:hAnsi="Calibri"/>
@@ -183,6 +185,7 @@
           </w:tcPr>
           <w:p>
             <w:pPr>
+              <w:spacing w:line="360" w:lineRule="auto"/>
               <w:jc w:val="center"/>
               <w:rPr>
                 <w:rFonts w:ascii="Calibri" w:hAnsi="Calibri"/>
@@ -206,6 +209,7 @@
           </w:tcPr>
           <w:p>
             <w:pPr>
+              <w:spacing w:line="360" w:lineRule="auto"/>
               <w:jc w:val="center"/>
               <w:rPr>
                 <w:rFonts w:ascii="Calibri" w:hAnsi="Calibri"/>
@@ -248,6 +252,7 @@
           </w:tcPr>
           <w:p>
             <w:pPr>
+              <w:spacing w:line="360" w:lineRule="auto"/>
               <w:jc w:val="center"/>
               <w:rPr>
                 <w:rFonts w:ascii="Calibri" w:hAnsi="Calibri"/>
@@ -271,6 +276,7 @@
           </w:tcPr>
           <w:p>
             <w:pPr>
+              <w:spacing w:line="360" w:lineRule="auto"/>
               <w:jc w:val="center"/>
               <w:rPr>
                 <w:rFonts w:ascii="Calibri" w:hAnsi="Calibri"/>
@@ -313,6 +319,7 @@
           </w:tcPr>
           <w:p>
             <w:pPr>
+              <w:spacing w:line="360" w:lineRule="auto"/>
               <w:jc w:val="center"/>
               <w:rPr>
                 <w:rFonts w:ascii="Calibri" w:hAnsi="Calibri"/>
@@ -334,6 +341,7 @@
           </w:tcPr>
           <w:p>
             <w:pPr>
+              <w:spacing w:line="360" w:lineRule="auto"/>
               <w:rPr>
                 <w:rFonts w:ascii="Calibri" w:hAnsi="Calibri"/>
               </w:rPr>
@@ -388,6 +396,7 @@
           </w:tcPr>
           <w:p>
             <w:pPr>
+              <w:spacing w:line="360" w:lineRule="auto"/>
               <w:jc w:val="center"/>
               <w:rPr>
                 <w:rFonts w:ascii="Calibri" w:hAnsi="Calibri"/>
@@ -409,6 +418,7 @@
           </w:tcPr>
           <w:p>
             <w:pPr>
+              <w:spacing w:line="360" w:lineRule="auto"/>
               <w:rPr>
                 <w:rFonts w:ascii="Calibri" w:hAnsi="Calibri"/>
               </w:rPr>
@@ -463,6 +473,7 @@
           </w:tcPr>
           <w:p>
             <w:pPr>
+              <w:spacing w:line="360" w:lineRule="auto"/>
               <w:jc w:val="center"/>
               <w:rPr>
                 <w:rFonts w:ascii="Calibri" w:hAnsi="Calibri"/>
@@ -477,6 +488,7 @@
           </w:tcPr>
           <w:p>
             <w:pPr>
+              <w:spacing w:line="360" w:lineRule="auto"/>
               <w:rPr>
                 <w:rFonts w:ascii="Calibri" w:hAnsi="Calibri"/>
               </w:rPr>
@@ -531,6 +543,7 @@
           </w:tcPr>
           <w:p>
             <w:pPr>
+              <w:spacing w:line="360" w:lineRule="auto"/>
               <w:jc w:val="center"/>
               <w:rPr>
                 <w:rFonts w:ascii="Calibri" w:hAnsi="Calibri"/>
@@ -545,6 +558,7 @@
           </w:tcPr>
           <w:p>
             <w:pPr>
+              <w:spacing w:line="360" w:lineRule="auto"/>
               <w:rPr>
                 <w:rFonts w:ascii="Calibri" w:hAnsi="Calibri"/>
               </w:rPr>
@@ -599,6 +613,7 @@
           </w:tcPr>
           <w:p>
             <w:pPr>
+              <w:spacing w:line="360" w:lineRule="auto"/>
               <w:jc w:val="center"/>
               <w:rPr>
                 <w:rFonts w:ascii="Calibri" w:hAnsi="Calibri"/>
@@ -613,6 +628,7 @@
           </w:tcPr>
           <w:p>
             <w:pPr>
+              <w:spacing w:line="360" w:lineRule="auto"/>
               <w:rPr>
                 <w:rFonts w:ascii="Calibri" w:hAnsi="Calibri"/>
               </w:rPr>
@@ -655,7 +671,6 @@
           <w:rFonts w:ascii="Calibri" w:hAnsi="Calibri"/>
         </w:rPr>
       </w:pPr>
-      <w:bookmarkStart w:id="0" w:name="_GoBack"/>
       <w:r>
         <w:rPr>
           <w:rFonts w:ascii="Calibri" w:hAnsi="Calibri"/>
@@ -664,7 +679,6 @@
         </w:rPr>
         <w:t>Task Assigned</w:t>
       </w:r>
-      <w:bookmarkEnd w:id="0"/>
       <w:r>
         <w:rPr>
           <w:rFonts w:ascii="Calibri" w:hAnsi="Calibri"/>
@@ -820,7 +834,7 @@
     </w:p>
     <w:tbl>
       <w:tblPr>
-        <w:tblStyle w:val="4"/>
+        <w:tblStyle w:val="5"/>
         <w:tblW w:w="9440" w:type="dxa"/>
         <w:tblInd w:w="0" w:type="dxa"/>
         <w:tblBorders>
@@ -942,7 +956,7 @@
           </w:tcPr>
           <w:p>
             <w:pPr>
-              <w:pStyle w:val="5"/>
+              <w:pStyle w:val="6"/>
               <w:numPr>
                 <w:ilvl w:val="0"/>
                 <w:numId w:val="1"/>
@@ -961,7 +975,7 @@
           </w:p>
           <w:p>
             <w:pPr>
-              <w:pStyle w:val="5"/>
+              <w:pStyle w:val="6"/>
               <w:numPr>
                 <w:ilvl w:val="0"/>
                 <w:numId w:val="1"/>
@@ -980,7 +994,7 @@
           </w:p>
           <w:p>
             <w:pPr>
-              <w:pStyle w:val="5"/>
+              <w:pStyle w:val="6"/>
               <w:numPr>
                 <w:ilvl w:val="0"/>
                 <w:numId w:val="1"/>
@@ -999,7 +1013,7 @@
           </w:p>
           <w:p>
             <w:pPr>
-              <w:pStyle w:val="5"/>
+              <w:pStyle w:val="6"/>
               <w:numPr>
                 <w:ilvl w:val="0"/>
                 <w:numId w:val="1"/>
@@ -1023,7 +1037,7 @@
           </w:tcPr>
           <w:p>
             <w:pPr>
-              <w:pStyle w:val="5"/>
+              <w:pStyle w:val="6"/>
               <w:numPr>
                 <w:ilvl w:val="0"/>
                 <w:numId w:val="2"/>
@@ -1042,7 +1056,7 @@
           </w:p>
           <w:p>
             <w:pPr>
-              <w:pStyle w:val="5"/>
+              <w:pStyle w:val="6"/>
               <w:numPr>
                 <w:ilvl w:val="0"/>
                 <w:numId w:val="2"/>
@@ -1061,7 +1075,7 @@
           </w:p>
           <w:p>
             <w:pPr>
-              <w:pStyle w:val="5"/>
+              <w:pStyle w:val="6"/>
               <w:numPr>
                 <w:ilvl w:val="0"/>
                 <w:numId w:val="2"/>
@@ -1080,7 +1094,7 @@
           </w:p>
           <w:p>
             <w:pPr>
-              <w:pStyle w:val="5"/>
+              <w:pStyle w:val="6"/>
               <w:numPr>
                 <w:ilvl w:val="0"/>
                 <w:numId w:val="2"/>
@@ -1216,6 +1230,7 @@
     <w:p>
       <w:pPr>
         <w:numPr>
+          <w:ilvl w:val="0"/>
           <w:numId w:val="0"/>
         </w:numPr>
         <w:spacing w:line="360" w:lineRule="auto"/>
@@ -1256,6 +1271,234 @@
         </w:rPr>
         <w:t>Bootstrap</w:t>
       </w:r>
+    </w:p>
+    <w:p>
+      <w:pPr>
+        <w:pStyle w:val="2"/>
+        <w:numPr>
+          <w:numId w:val="0"/>
+        </w:numPr>
+        <w:spacing w:line="360" w:lineRule="auto"/>
+        <w:ind w:leftChars="0"/>
+        <w:jc w:val="both"/>
+      </w:pPr>
+      <w:bookmarkStart w:id="0" w:name="_GoBack"/>
+      <w:bookmarkEnd w:id="0"/>
+      <w:r>
+        <w:rPr>
+          <w:sz w:val="24"/>
+          <w:szCs w:val="24"/>
+          <w:lang w:val="en-PH"/>
+        </w:rPr>
+        <w:t>About the</w:t>
+      </w:r>
+      <w:r>
+        <w:rPr>
+          <w:sz w:val="24"/>
+          <w:szCs w:val="24"/>
+        </w:rPr>
+        <w:t xml:space="preserve"> Project</w:t>
+      </w:r>
+    </w:p>
+    <w:p>
+      <w:pPr>
+        <w:spacing w:line="360" w:lineRule="auto"/>
+        <w:ind w:firstLine="720" w:firstLineChars="0"/>
+        <w:jc w:val="both"/>
+        <w:rPr>
+          <w:b w:val="0"/>
+          <w:bCs w:val="0"/>
+          <w:sz w:val="24"/>
+          <w:szCs w:val="24"/>
+          <w:lang w:val="en-PH"/>
+        </w:rPr>
+      </w:pPr>
+      <w:r>
+        <w:rPr>
+          <w:b w:val="0"/>
+          <w:bCs w:val="0"/>
+          <w:sz w:val="24"/>
+          <w:szCs w:val="24"/>
+          <w:lang w:val="en-PH"/>
+        </w:rPr>
+        <w:t>The team decided to create an a website  for the subject, Web Systems and Technologies where students can learn new topics and test their knowledge and skills when it comes to web development. The website also includes an online quizzer which contains different tests such as identification, coding and multiple choice. Each tests contains ten questions for a student to answer.</w:t>
+      </w:r>
+    </w:p>
+    <w:p>
+      <w:pPr>
+        <w:pStyle w:val="2"/>
+        <w:numPr>
+          <w:numId w:val="0"/>
+        </w:numPr>
+        <w:spacing w:line="360" w:lineRule="auto"/>
+        <w:ind w:leftChars="0"/>
+        <w:rPr>
+          <w:sz w:val="24"/>
+          <w:szCs w:val="24"/>
+        </w:rPr>
+      </w:pPr>
+      <w:r>
+        <w:rPr>
+          <w:sz w:val="24"/>
+          <w:szCs w:val="24"/>
+        </w:rPr>
+        <w:t>Project Related Issues</w:t>
+      </w:r>
+    </w:p>
+    <w:p>
+      <w:pPr>
+        <w:spacing w:line="360" w:lineRule="auto"/>
+        <w:rPr>
+          <w:sz w:val="24"/>
+          <w:szCs w:val="24"/>
+          <w:lang w:val="en-PH"/>
+        </w:rPr>
+      </w:pPr>
+      <w:r>
+        <w:rPr>
+          <w:sz w:val="24"/>
+          <w:szCs w:val="24"/>
+          <w:lang w:val="en-PH"/>
+        </w:rPr>
+        <w:t>Below are the list of some of the possible issues or problems that the team might encounter while developing the project:</w:t>
+      </w:r>
+    </w:p>
+    <w:p>
+      <w:pPr>
+        <w:numPr>
+          <w:ilvl w:val="0"/>
+          <w:numId w:val="4"/>
+        </w:numPr>
+        <w:spacing w:line="360" w:lineRule="auto"/>
+        <w:ind w:left="420" w:leftChars="0" w:hanging="420" w:firstLineChars="0"/>
+        <w:rPr>
+          <w:lang w:val="en-PH"/>
+        </w:rPr>
+      </w:pPr>
+      <w:r>
+        <w:rPr>
+          <w:sz w:val="24"/>
+          <w:szCs w:val="24"/>
+          <w:lang w:val="en-PH"/>
+        </w:rPr>
+        <w:t xml:space="preserve"> How will the online quizzer be accessed by the users?</w:t>
+      </w:r>
+    </w:p>
+    <w:p>
+      <w:pPr>
+        <w:numPr>
+          <w:ilvl w:val="0"/>
+          <w:numId w:val="4"/>
+        </w:numPr>
+        <w:spacing w:line="360" w:lineRule="auto"/>
+        <w:ind w:left="420" w:leftChars="0" w:hanging="420" w:firstLineChars="0"/>
+        <w:rPr>
+          <w:lang w:val="en-PH"/>
+        </w:rPr>
+      </w:pPr>
+      <w:r>
+        <w:rPr>
+          <w:sz w:val="24"/>
+          <w:szCs w:val="24"/>
+          <w:lang w:val="en-PH"/>
+        </w:rPr>
+        <w:t>What are the different topics to be put on the website?</w:t>
+      </w:r>
+    </w:p>
+    <w:p>
+      <w:pPr>
+        <w:numPr>
+          <w:ilvl w:val="0"/>
+          <w:numId w:val="4"/>
+        </w:numPr>
+        <w:spacing w:line="360" w:lineRule="auto"/>
+        <w:ind w:left="420" w:leftChars="0" w:hanging="420" w:firstLineChars="0"/>
+        <w:rPr>
+          <w:lang w:val="en-PH"/>
+        </w:rPr>
+      </w:pPr>
+      <w:r>
+        <w:rPr>
+          <w:sz w:val="24"/>
+          <w:szCs w:val="24"/>
+          <w:lang w:val="en-PH"/>
+        </w:rPr>
+        <w:t>How many users can the website and the online quizzer accommodate?</w:t>
+      </w:r>
+    </w:p>
+    <w:p>
+      <w:pPr>
+        <w:numPr>
+          <w:ilvl w:val="0"/>
+          <w:numId w:val="4"/>
+        </w:numPr>
+        <w:spacing w:line="360" w:lineRule="auto"/>
+        <w:ind w:left="420" w:leftChars="0" w:hanging="420" w:firstLineChars="0"/>
+        <w:rPr>
+          <w:lang w:val="en-PH"/>
+        </w:rPr>
+      </w:pPr>
+      <w:r>
+        <w:rPr>
+          <w:sz w:val="24"/>
+          <w:szCs w:val="24"/>
+          <w:lang w:val="en-PH"/>
+        </w:rPr>
+        <w:t>Will the online quizzer produce an accurate result in checking the answers?</w:t>
+      </w:r>
+    </w:p>
+    <w:p>
+      <w:pPr>
+        <w:numPr>
+          <w:ilvl w:val="0"/>
+          <w:numId w:val="4"/>
+        </w:numPr>
+        <w:spacing w:line="360" w:lineRule="auto"/>
+        <w:ind w:left="420" w:leftChars="0" w:hanging="420" w:firstLineChars="0"/>
+        <w:rPr>
+          <w:lang w:val="en-PH"/>
+        </w:rPr>
+      </w:pPr>
+      <w:r>
+        <w:rPr>
+          <w:sz w:val="24"/>
+          <w:szCs w:val="24"/>
+          <w:lang w:val="en-PH"/>
+        </w:rPr>
+        <w:t>Will the online quizzer be responsive that even a mobile phone can access it?</w:t>
+      </w:r>
+    </w:p>
+    <w:p>
+      <w:pPr>
+        <w:numPr>
+          <w:ilvl w:val="0"/>
+          <w:numId w:val="4"/>
+        </w:numPr>
+        <w:spacing w:line="360" w:lineRule="auto"/>
+        <w:ind w:left="420" w:leftChars="0" w:hanging="420" w:firstLineChars="0"/>
+        <w:rPr>
+          <w:lang w:val="en-PH"/>
+        </w:rPr>
+      </w:pPr>
+      <w:r>
+        <w:rPr>
+          <w:lang w:val="en-PH"/>
+        </w:rPr>
+        <w:t>Will the website resists unauthorized users?</w:t>
+      </w:r>
+    </w:p>
+    <w:p>
+      <w:pPr>
+        <w:numPr>
+          <w:numId w:val="0"/>
+        </w:numPr>
+        <w:spacing w:line="360" w:lineRule="auto"/>
+        <w:jc w:val="both"/>
+        <w:rPr>
+          <w:rFonts w:ascii="Calibri" w:hAnsi="Calibri"/>
+          <w:lang w:val="en-PH"/>
+        </w:rPr>
+      </w:pPr>
     </w:p>
     <w:p>
       <w:pPr>
@@ -1745,6 +1988,26 @@
       </w:pPr>
     </w:lvl>
   </w:abstractNum>
+  <w:abstractNum w:abstractNumId="3">
+    <w:nsid w:val="7C415B22"/>
+    <w:multiLevelType w:val="singleLevel"/>
+    <w:tmpl w:val="7C415B22"/>
+    <w:lvl w:ilvl="0" w:tentative="0">
+      <w:start w:val="1"/>
+      <w:numFmt w:val="bullet"/>
+      <w:lvlText w:val=""/>
+      <w:lvlJc w:val="left"/>
+      <w:pPr>
+        <w:tabs>
+          <w:tab w:val="left" w:pos="420"/>
+        </w:tabs>
+        <w:ind w:left="420" w:leftChars="0" w:hanging="420" w:firstLineChars="0"/>
+      </w:pPr>
+      <w:rPr>
+        <w:rFonts w:hint="default" w:ascii="Wingdings" w:hAnsi="Wingdings"/>
+      </w:rPr>
+    </w:lvl>
+  </w:abstractNum>
   <w:num w:numId="1">
     <w:abstractNumId w:val="2"/>
   </w:num>
@@ -1753,6 +2016,9 @@
   </w:num>
   <w:num w:numId="3">
     <w:abstractNumId w:val="1"/>
+  </w:num>
+  <w:num w:numId="4">
+    <w:abstractNumId w:val="3"/>
   </w:num>
 </w:numbering>
 </file>
@@ -1915,7 +2181,7 @@
     <w:lsdException w:uiPriority="99" w:name="Table Web 2"/>
     <w:lsdException w:uiPriority="99" w:name="Table Web 3"/>
     <w:lsdException w:uiPriority="99" w:name="Balloon Text"/>
-    <w:lsdException w:unhideWhenUsed="0" w:uiPriority="39" w:semiHidden="0" w:name="Table Grid"/>
+    <w:lsdException w:qFormat="1" w:unhideWhenUsed="0" w:uiPriority="39" w:semiHidden="0" w:name="Table Grid"/>
     <w:lsdException w:uiPriority="99" w:name="Table Theme"/>
     <w:lsdException w:unhideWhenUsed="0" w:uiPriority="60" w:semiHidden="0" w:name="Light Shading"/>
     <w:lsdException w:unhideWhenUsed="0" w:uiPriority="61" w:semiHidden="0" w:name="Light List"/>
@@ -2028,14 +2294,36 @@
       <w:lang w:val="en-US" w:eastAsia="en-US" w:bidi="ar-SA"/>
     </w:rPr>
   </w:style>
-  <w:style w:type="character" w:default="1" w:styleId="2">
+  <w:style w:type="paragraph" w:styleId="2">
+    <w:name w:val="heading 3"/>
+    <w:basedOn w:val="1"/>
+    <w:next w:val="1"/>
+    <w:semiHidden/>
+    <w:unhideWhenUsed/>
+    <w:qFormat/>
+    <w:uiPriority w:val="9"/>
+    <w:pPr>
+      <w:keepNext/>
+      <w:spacing w:before="240" w:after="60" w:line="240" w:lineRule="auto"/>
+      <w:outlineLvl w:val="2"/>
+    </w:pPr>
+    <w:rPr>
+      <w:rFonts w:ascii="Arial" w:hAnsi="Arial" w:eastAsia="Times New Roman" w:cs="Arial"/>
+      <w:b/>
+      <w:bCs/>
+      <w:sz w:val="26"/>
+      <w:szCs w:val="26"/>
+      <w:lang w:val="en-GB"/>
+    </w:rPr>
+  </w:style>
+  <w:style w:type="character" w:default="1" w:styleId="3">
     <w:name w:val="Default Paragraph Font"/>
     <w:semiHidden/>
     <w:unhideWhenUsed/>
     <w:qFormat/>
     <w:uiPriority w:val="1"/>
   </w:style>
-  <w:style w:type="table" w:default="1" w:styleId="3">
+  <w:style w:type="table" w:default="1" w:styleId="4">
     <w:name w:val="Normal Table"/>
     <w:semiHidden/>
     <w:unhideWhenUsed/>
@@ -2050,9 +2338,10 @@
       </w:tblCellMar>
     </w:tblPr>
   </w:style>
-  <w:style w:type="table" w:styleId="4">
+  <w:style w:type="table" w:styleId="5">
     <w:name w:val="Table Grid"/>
-    <w:basedOn w:val="3"/>
+    <w:basedOn w:val="4"/>
+    <w:qFormat/>
     <w:uiPriority w:val="39"/>
     <w:tblPr>
       <w:tblBorders>
@@ -2066,7 +2355,7 @@
       <w:tblLayout w:type="fixed"/>
     </w:tblPr>
   </w:style>
-  <w:style w:type="paragraph" w:styleId="5">
+  <w:style w:type="paragraph" w:styleId="6">
     <w:name w:val="List Paragraph"/>
     <w:basedOn w:val="1"/>
     <w:qFormat/>

</xml_diff>

<commit_message>
added screenshots of the project for the progress report
</commit_message>
<xml_diff>
--- a/Progress Report.docx
+++ b/Progress Report.docx
@@ -787,36 +787,27 @@
         <w:spacing w:line="360" w:lineRule="auto"/>
         <w:rPr>
           <w:rFonts w:ascii="Calibri" w:hAnsi="Calibri"/>
+        </w:rPr>
+      </w:pPr>
+      <w:r>
+        <w:rPr>
+          <w:rFonts w:ascii="Calibri" w:hAnsi="Calibri"/>
+        </w:rPr>
+        <w:tab/>
+      </w:r>
+      <w:r>
+        <w:rPr>
+          <w:rFonts w:ascii="Calibri" w:hAnsi="Calibri"/>
+        </w:rPr>
+        <w:t xml:space="preserve">Lectures / Content: </w:t>
+      </w:r>
+      <w:r>
+        <w:rPr>
+          <w:rFonts w:ascii="Calibri" w:hAnsi="Calibri"/>
           <w:b/>
         </w:rPr>
-      </w:pPr>
-      <w:r>
-        <w:rPr>
-          <w:rFonts w:ascii="Calibri" w:hAnsi="Calibri"/>
-        </w:rPr>
-        <w:tab/>
-      </w:r>
-      <w:r>
-        <w:rPr>
-          <w:rFonts w:ascii="Calibri" w:hAnsi="Calibri"/>
-        </w:rPr>
-        <w:t xml:space="preserve">Lectures / Content: </w:t>
-      </w:r>
-      <w:r>
-        <w:rPr>
-          <w:rFonts w:ascii="Calibri" w:hAnsi="Calibri"/>
-          <w:b/>
-        </w:rPr>
         <w:t>Everyone</w:t>
       </w:r>
-    </w:p>
-    <w:p>
-      <w:pPr>
-        <w:spacing w:line="360" w:lineRule="auto"/>
-        <w:rPr>
-          <w:rFonts w:ascii="Calibri" w:hAnsi="Calibri"/>
-        </w:rPr>
-      </w:pPr>
     </w:p>
     <w:p>
       <w:pPr>
@@ -948,7 +939,7 @@
           </w:tblCellMar>
         </w:tblPrEx>
         <w:trPr>
-          <w:trHeight w:val="3696" w:hRule="atLeast"/>
+          <w:trHeight w:val="3247" w:hRule="atLeast"/>
         </w:trPr>
         <w:tc>
           <w:tcPr>
@@ -1096,14 +1087,15 @@
             <w:pPr>
               <w:pStyle w:val="6"/>
               <w:numPr>
-                <w:ilvl w:val="0"/>
-                <w:numId w:val="2"/>
+                <w:numId w:val="0"/>
               </w:numPr>
               <w:spacing w:line="360" w:lineRule="auto"/>
               <w:rPr>
                 <w:rFonts w:ascii="Calibri" w:hAnsi="Calibri"/>
               </w:rPr>
             </w:pPr>
+            <w:bookmarkStart w:id="0" w:name="_GoBack"/>
+            <w:bookmarkEnd w:id="0"/>
           </w:p>
         </w:tc>
       </w:tr>
@@ -1276,14 +1268,13 @@
       <w:pPr>
         <w:pStyle w:val="2"/>
         <w:numPr>
+          <w:ilvl w:val="0"/>
           <w:numId w:val="0"/>
         </w:numPr>
         <w:spacing w:line="360" w:lineRule="auto"/>
         <w:ind w:leftChars="0"/>
         <w:jc w:val="both"/>
       </w:pPr>
-      <w:bookmarkStart w:id="0" w:name="_GoBack"/>
-      <w:bookmarkEnd w:id="0"/>
       <w:r>
         <w:rPr>
           <w:sz w:val="24"/>
@@ -1328,6 +1319,7 @@
       <w:pPr>
         <w:pStyle w:val="2"/>
         <w:numPr>
+          <w:ilvl w:val="0"/>
           <w:numId w:val="0"/>
         </w:numPr>
         <w:spacing w:line="360" w:lineRule="auto"/>
@@ -1489,41 +1481,202 @@
     </w:p>
     <w:p>
       <w:pPr>
-        <w:numPr>
-          <w:numId w:val="0"/>
-        </w:numPr>
-        <w:spacing w:line="360" w:lineRule="auto"/>
-        <w:jc w:val="both"/>
-        <w:rPr>
-          <w:rFonts w:ascii="Calibri" w:hAnsi="Calibri"/>
-          <w:lang w:val="en-PH"/>
-        </w:rPr>
-      </w:pPr>
-    </w:p>
-    <w:p>
-      <w:pPr>
-        <w:spacing w:line="360" w:lineRule="auto"/>
-        <w:rPr>
-          <w:rFonts w:ascii="Calibri" w:hAnsi="Calibri"/>
-        </w:rPr>
-      </w:pPr>
-      <w:r>
-        <w:rPr>
-          <w:rFonts w:ascii="Calibri" w:hAnsi="Calibri"/>
-        </w:rPr>
-        <w:tab/>
-      </w:r>
-    </w:p>
-    <w:p>
-      <w:pPr>
-        <w:spacing w:line="360" w:lineRule="auto"/>
-        <w:rPr>
-          <w:rFonts w:ascii="Calibri" w:hAnsi="Calibri"/>
-        </w:rPr>
-      </w:pPr>
-      <w:r>
-        <w:rPr>
-          <w:rFonts w:ascii="Calibri" w:hAnsi="Calibri"/>
+        <w:spacing w:line="360" w:lineRule="auto"/>
+        <w:rPr>
+          <w:rFonts w:ascii="Calibri" w:hAnsi="Calibri"/>
+        </w:rPr>
+      </w:pPr>
+    </w:p>
+    <w:p>
+      <w:pPr>
+        <w:spacing w:line="360" w:lineRule="auto"/>
+      </w:pPr>
+      <w:r>
+        <w:rPr>
+          <w:rFonts w:ascii="Calibri" w:hAnsi="Calibri"/>
+          <w:b/>
+          <w:bCs/>
+          <w:lang w:val="en-PH"/>
+        </w:rPr>
+        <w:t>Output Screenshots</w:t>
+      </w:r>
+      <w:r>
+        <w:rPr>
+          <w:rFonts w:ascii="Calibri" w:hAnsi="Calibri"/>
+          <w:lang w:val="en-PH"/>
+        </w:rPr>
+        <w:t>:</w:t>
+      </w:r>
+    </w:p>
+    <w:p>
+      <w:pPr>
+        <w:spacing w:line="360" w:lineRule="auto"/>
+        <w:jc w:val="center"/>
+      </w:pPr>
+      <w:r>
+        <w:drawing>
+          <wp:inline distT="0" distB="0" distL="114300" distR="114300">
+            <wp:extent cx="4398645" cy="2353310"/>
+            <wp:effectExtent l="0" t="0" r="1905" b="8890"/>
+            <wp:docPr id="2" name="Picture 1"/>
+            <wp:cNvGraphicFramePr>
+              <a:graphicFrameLocks xmlns:a="http://schemas.openxmlformats.org/drawingml/2006/main" noChangeAspect="1"/>
+            </wp:cNvGraphicFramePr>
+            <a:graphic xmlns:a="http://schemas.openxmlformats.org/drawingml/2006/main">
+              <a:graphicData uri="http://schemas.openxmlformats.org/drawingml/2006/picture">
+                <pic:pic xmlns:pic="http://schemas.openxmlformats.org/drawingml/2006/picture">
+                  <pic:nvPicPr>
+                    <pic:cNvPr id="2" name="Picture 1"/>
+                    <pic:cNvPicPr>
+                      <a:picLocks noChangeAspect="1"/>
+                    </pic:cNvPicPr>
+                  </pic:nvPicPr>
+                  <pic:blipFill>
+                    <a:blip r:embed="rId4"/>
+                    <a:srcRect t="-286" b="5140"/>
+                    <a:stretch>
+                      <a:fillRect/>
+                    </a:stretch>
+                  </pic:blipFill>
+                  <pic:spPr>
+                    <a:xfrm>
+                      <a:off x="0" y="0"/>
+                      <a:ext cx="4398645" cy="2353310"/>
+                    </a:xfrm>
+                    <a:prstGeom prst="rect">
+                      <a:avLst/>
+                    </a:prstGeom>
+                    <a:noFill/>
+                    <a:ln w="9525">
+                      <a:noFill/>
+                    </a:ln>
+                  </pic:spPr>
+                </pic:pic>
+              </a:graphicData>
+            </a:graphic>
+          </wp:inline>
+        </w:drawing>
+      </w:r>
+    </w:p>
+    <w:p>
+      <w:pPr>
+        <w:spacing w:line="360" w:lineRule="auto"/>
+        <w:jc w:val="center"/>
+        <w:rPr>
+          <w:rFonts w:ascii="Calibri"/>
+          <w:b/>
+          <w:bCs/>
+          <w:i/>
+          <w:iCs/>
+          <w:lang w:val="en-PH"/>
+        </w:rPr>
+      </w:pPr>
+      <w:r>
+        <w:rPr>
+          <w:rFonts w:ascii="Calibri"/>
+          <w:b/>
+          <w:bCs/>
+          <w:i/>
+          <w:iCs/>
+          <w:lang w:val="en-PH"/>
+        </w:rPr>
+        <w:t>Figure 1 Homepage of the Website</w:t>
+      </w:r>
+    </w:p>
+    <w:p>
+      <w:pPr>
+        <w:spacing w:line="360" w:lineRule="auto"/>
+        <w:jc w:val="center"/>
+      </w:pPr>
+    </w:p>
+    <w:p>
+      <w:pPr>
+        <w:spacing w:line="360" w:lineRule="auto"/>
+        <w:jc w:val="center"/>
+      </w:pPr>
+      <w:r>
+        <w:drawing>
+          <wp:inline distT="0" distB="0" distL="114300" distR="114300">
+            <wp:extent cx="4360545" cy="2270125"/>
+            <wp:effectExtent l="0" t="0" r="1905" b="15875"/>
+            <wp:docPr id="3" name="Picture 2"/>
+            <wp:cNvGraphicFramePr>
+              <a:graphicFrameLocks xmlns:a="http://schemas.openxmlformats.org/drawingml/2006/main" noChangeAspect="1"/>
+            </wp:cNvGraphicFramePr>
+            <a:graphic xmlns:a="http://schemas.openxmlformats.org/drawingml/2006/main">
+              <a:graphicData uri="http://schemas.openxmlformats.org/drawingml/2006/picture">
+                <pic:pic xmlns:pic="http://schemas.openxmlformats.org/drawingml/2006/picture">
+                  <pic:nvPicPr>
+                    <pic:cNvPr id="3" name="Picture 2"/>
+                    <pic:cNvPicPr>
+                      <a:picLocks noChangeAspect="1"/>
+                    </pic:cNvPicPr>
+                  </pic:nvPicPr>
+                  <pic:blipFill>
+                    <a:blip r:embed="rId5"/>
+                    <a:srcRect b="7424"/>
+                    <a:stretch>
+                      <a:fillRect/>
+                    </a:stretch>
+                  </pic:blipFill>
+                  <pic:spPr>
+                    <a:xfrm>
+                      <a:off x="0" y="0"/>
+                      <a:ext cx="4360545" cy="2270125"/>
+                    </a:xfrm>
+                    <a:prstGeom prst="rect">
+                      <a:avLst/>
+                    </a:prstGeom>
+                    <a:noFill/>
+                    <a:ln w="9525">
+                      <a:noFill/>
+                    </a:ln>
+                  </pic:spPr>
+                </pic:pic>
+              </a:graphicData>
+            </a:graphic>
+          </wp:inline>
+        </w:drawing>
+      </w:r>
+    </w:p>
+    <w:p>
+      <w:pPr>
+        <w:spacing w:line="360" w:lineRule="auto"/>
+        <w:jc w:val="center"/>
+        <w:rPr>
+          <w:rFonts w:ascii="Calibri"/>
+          <w:b/>
+          <w:bCs/>
+          <w:i/>
+          <w:iCs/>
+          <w:lang w:val="en-PH"/>
+        </w:rPr>
+      </w:pPr>
+      <w:r>
+        <w:rPr>
+          <w:rFonts w:ascii="Calibri"/>
+          <w:b/>
+          <w:bCs/>
+          <w:i/>
+          <w:iCs/>
+          <w:lang w:val="en-PH"/>
+        </w:rPr>
+        <w:t>Figure 2 Quiz page of the Website</w:t>
+      </w:r>
+    </w:p>
+    <w:p>
+      <w:pPr>
+        <w:spacing w:line="360" w:lineRule="auto"/>
+        <w:jc w:val="center"/>
+      </w:pPr>
+      <w:r>
+        <w:rPr>
+          <w:rFonts w:ascii="Calibri"/>
+          <w:b/>
+          <w:bCs/>
+          <w:i/>
+          <w:iCs/>
+          <w:lang w:val="en-PH"/>
         </w:rPr>
         <w:br w:type="page"/>
       </w:r>
@@ -1531,6 +1684,198 @@
     <w:p>
       <w:pPr>
         <w:spacing w:line="360" w:lineRule="auto"/>
+        <w:jc w:val="center"/>
+        <w:rPr>
+          <w:rFonts w:ascii="Calibri"/>
+          <w:b/>
+          <w:bCs/>
+          <w:i/>
+          <w:iCs/>
+          <w:lang w:val="en-PH"/>
+        </w:rPr>
+      </w:pPr>
+      <w:r>
+        <w:drawing>
+          <wp:inline distT="0" distB="0" distL="114300" distR="114300">
+            <wp:extent cx="4485005" cy="2388870"/>
+            <wp:effectExtent l="0" t="0" r="10795" b="11430"/>
+            <wp:docPr id="5" name="Picture 3"/>
+            <wp:cNvGraphicFramePr>
+              <a:graphicFrameLocks xmlns:a="http://schemas.openxmlformats.org/drawingml/2006/main" noChangeAspect="1"/>
+            </wp:cNvGraphicFramePr>
+            <a:graphic xmlns:a="http://schemas.openxmlformats.org/drawingml/2006/main">
+              <a:graphicData uri="http://schemas.openxmlformats.org/drawingml/2006/picture">
+                <pic:pic xmlns:pic="http://schemas.openxmlformats.org/drawingml/2006/picture">
+                  <pic:nvPicPr>
+                    <pic:cNvPr id="5" name="Picture 3"/>
+                    <pic:cNvPicPr>
+                      <a:picLocks noChangeAspect="1"/>
+                    </pic:cNvPicPr>
+                  </pic:nvPicPr>
+                  <pic:blipFill>
+                    <a:blip r:embed="rId6"/>
+                    <a:srcRect b="5287"/>
+                    <a:stretch>
+                      <a:fillRect/>
+                    </a:stretch>
+                  </pic:blipFill>
+                  <pic:spPr>
+                    <a:xfrm>
+                      <a:off x="0" y="0"/>
+                      <a:ext cx="4485005" cy="2388870"/>
+                    </a:xfrm>
+                    <a:prstGeom prst="rect">
+                      <a:avLst/>
+                    </a:prstGeom>
+                    <a:noFill/>
+                    <a:ln w="9525">
+                      <a:noFill/>
+                    </a:ln>
+                  </pic:spPr>
+                </pic:pic>
+              </a:graphicData>
+            </a:graphic>
+          </wp:inline>
+        </w:drawing>
+      </w:r>
+    </w:p>
+    <w:p>
+      <w:pPr>
+        <w:spacing w:line="360" w:lineRule="auto"/>
+        <w:jc w:val="center"/>
+        <w:rPr>
+          <w:rFonts w:ascii="Calibri"/>
+          <w:b/>
+          <w:bCs/>
+          <w:i/>
+          <w:iCs/>
+          <w:lang w:val="en-PH"/>
+        </w:rPr>
+      </w:pPr>
+      <w:r>
+        <w:rPr>
+          <w:rFonts w:ascii="Calibri"/>
+          <w:b/>
+          <w:bCs/>
+          <w:i/>
+          <w:iCs/>
+          <w:lang w:val="en-PH"/>
+        </w:rPr>
+        <w:t>Figure 3 About Us page of the Website</w:t>
+      </w:r>
+    </w:p>
+    <w:p>
+      <w:pPr>
+        <w:spacing w:line="360" w:lineRule="auto"/>
+        <w:jc w:val="center"/>
+        <w:rPr>
+          <w:rFonts w:ascii="Calibri"/>
+          <w:b/>
+          <w:bCs/>
+          <w:i/>
+          <w:iCs/>
+          <w:lang w:val="en-PH"/>
+        </w:rPr>
+      </w:pPr>
+    </w:p>
+    <w:p>
+      <w:pPr>
+        <w:spacing w:line="360" w:lineRule="auto"/>
+        <w:jc w:val="center"/>
+      </w:pPr>
+      <w:r>
+        <w:drawing>
+          <wp:inline distT="0" distB="0" distL="114300" distR="114300">
+            <wp:extent cx="4542790" cy="2420620"/>
+            <wp:effectExtent l="0" t="0" r="10160" b="17780"/>
+            <wp:docPr id="6" name="Picture 4"/>
+            <wp:cNvGraphicFramePr>
+              <a:graphicFrameLocks xmlns:a="http://schemas.openxmlformats.org/drawingml/2006/main" noChangeAspect="1"/>
+            </wp:cNvGraphicFramePr>
+            <a:graphic xmlns:a="http://schemas.openxmlformats.org/drawingml/2006/main">
+              <a:graphicData uri="http://schemas.openxmlformats.org/drawingml/2006/picture">
+                <pic:pic xmlns:pic="http://schemas.openxmlformats.org/drawingml/2006/picture">
+                  <pic:nvPicPr>
+                    <pic:cNvPr id="6" name="Picture 4"/>
+                    <pic:cNvPicPr>
+                      <a:picLocks noChangeAspect="1"/>
+                    </pic:cNvPicPr>
+                  </pic:nvPicPr>
+                  <pic:blipFill>
+                    <a:blip r:embed="rId7"/>
+                    <a:srcRect b="5221"/>
+                    <a:stretch>
+                      <a:fillRect/>
+                    </a:stretch>
+                  </pic:blipFill>
+                  <pic:spPr>
+                    <a:xfrm>
+                      <a:off x="0" y="0"/>
+                      <a:ext cx="4542790" cy="2420620"/>
+                    </a:xfrm>
+                    <a:prstGeom prst="rect">
+                      <a:avLst/>
+                    </a:prstGeom>
+                    <a:noFill/>
+                    <a:ln w="9525">
+                      <a:noFill/>
+                    </a:ln>
+                  </pic:spPr>
+                </pic:pic>
+              </a:graphicData>
+            </a:graphic>
+          </wp:inline>
+        </w:drawing>
+      </w:r>
+    </w:p>
+    <w:p>
+      <w:pPr>
+        <w:spacing w:line="360" w:lineRule="auto"/>
+        <w:jc w:val="center"/>
+        <w:rPr>
+          <w:rFonts w:ascii="Calibri"/>
+          <w:b/>
+          <w:bCs/>
+          <w:i/>
+          <w:iCs/>
+          <w:lang w:val="en-PH"/>
+        </w:rPr>
+      </w:pPr>
+      <w:r>
+        <w:rPr>
+          <w:rFonts w:ascii="Calibri"/>
+          <w:b/>
+          <w:bCs/>
+          <w:i/>
+          <w:iCs/>
+          <w:lang w:val="en-PH"/>
+        </w:rPr>
+        <w:t>Figure 4 Introduction about the Website</w:t>
+      </w:r>
+    </w:p>
+    <w:p>
+      <w:pPr>
+        <w:spacing w:line="360" w:lineRule="auto"/>
+        <w:rPr>
+          <w:rFonts w:ascii="Calibri" w:hAnsi="Calibri"/>
+          <w:b/>
+          <w:bCs/>
+          <w:lang w:val="en-PH"/>
+        </w:rPr>
+      </w:pPr>
+      <w:r>
+        <w:rPr>
+          <w:rFonts w:ascii="Calibri" w:hAnsi="Calibri"/>
+          <w:b/>
+          <w:bCs/>
+          <w:lang w:val="en-PH"/>
+        </w:rPr>
+        <w:t>Project Meeting</w:t>
+      </w:r>
+    </w:p>
+    <w:p>
+      <w:pPr>
+        <w:spacing w:line="360" w:lineRule="auto"/>
         <w:rPr>
           <w:rFonts w:ascii="Calibri" w:hAnsi="Calibri"/>
         </w:rPr>
@@ -1559,6 +1904,7 @@
     <w:p>
       <w:pPr>
         <w:spacing w:line="360" w:lineRule="auto"/>
+        <w:jc w:val="center"/>
         <w:rPr>
           <w:rFonts w:ascii="Calibri" w:hAnsi="Calibri"/>
         </w:rPr>
@@ -1566,8 +1912,8 @@
       <w:r>
         <w:drawing>
           <wp:inline distT="0" distB="0" distL="0" distR="0">
-            <wp:extent cx="5943600" cy="3341370"/>
-            <wp:effectExtent l="0" t="0" r="0" b="0"/>
+            <wp:extent cx="3525520" cy="1982470"/>
+            <wp:effectExtent l="0" t="0" r="17780" b="17780"/>
             <wp:docPr id="1" name="Picture 1"/>
             <wp:cNvGraphicFramePr>
               <a:graphicFrameLocks xmlns:a="http://schemas.openxmlformats.org/drawingml/2006/main" noChangeAspect="1"/>
@@ -1582,7 +1928,7 @@
                     </pic:cNvPicPr>
                   </pic:nvPicPr>
                   <pic:blipFill>
-                    <a:blip r:embed="rId4"/>
+                    <a:blip r:embed="rId8"/>
                     <a:stretch>
                       <a:fillRect/>
                     </a:stretch>
@@ -1590,7 +1936,7 @@
                   <pic:spPr>
                     <a:xfrm>
                       <a:off x="0" y="0"/>
-                      <a:ext cx="5943600" cy="3341370"/>
+                      <a:ext cx="3525520" cy="1982470"/>
                     </a:xfrm>
                     <a:prstGeom prst="rect">
                       <a:avLst/>
@@ -1602,27 +1948,11 @@
           </wp:inline>
         </w:drawing>
       </w:r>
-    </w:p>
-    <w:p>
-      <w:pPr>
-        <w:spacing w:line="360" w:lineRule="auto"/>
-        <w:rPr>
-          <w:rFonts w:ascii="Calibri" w:hAnsi="Calibri"/>
-        </w:rPr>
-      </w:pPr>
-    </w:p>
-    <w:p>
-      <w:pPr>
-        <w:spacing w:line="360" w:lineRule="auto"/>
-        <w:rPr>
-          <w:rFonts w:ascii="Calibri" w:hAnsi="Calibri"/>
-        </w:rPr>
-      </w:pPr>
       <w:r>
         <w:drawing>
           <wp:inline distT="0" distB="0" distL="0" distR="0">
-            <wp:extent cx="5943600" cy="3341370"/>
-            <wp:effectExtent l="0" t="0" r="0" b="0"/>
+            <wp:extent cx="3534410" cy="1987550"/>
+            <wp:effectExtent l="0" t="0" r="8890" b="12700"/>
             <wp:docPr id="4" name="Picture 4"/>
             <wp:cNvGraphicFramePr>
               <a:graphicFrameLocks xmlns:a="http://schemas.openxmlformats.org/drawingml/2006/main" noChangeAspect="1"/>
@@ -1637,7 +1967,7 @@
                     </pic:cNvPicPr>
                   </pic:nvPicPr>
                   <pic:blipFill>
-                    <a:blip r:embed="rId5"/>
+                    <a:blip r:embed="rId9"/>
                     <a:stretch>
                       <a:fillRect/>
                     </a:stretch>
@@ -1645,7 +1975,7 @@
                   <pic:spPr>
                     <a:xfrm>
                       <a:off x="0" y="0"/>
-                      <a:ext cx="5943600" cy="3341370"/>
+                      <a:ext cx="3534410" cy="1987550"/>
                     </a:xfrm>
                     <a:prstGeom prst="rect">
                       <a:avLst/>
@@ -2136,7 +2466,7 @@
     <w:lsdException w:uiPriority="99" w:name="HTML Sample"/>
     <w:lsdException w:uiPriority="99" w:name="HTML Typewriter"/>
     <w:lsdException w:uiPriority="99" w:name="HTML Variable"/>
-    <w:lsdException w:uiPriority="99" w:name="Normal Table"/>
+    <w:lsdException w:qFormat="1" w:uiPriority="99" w:name="Normal Table"/>
     <w:lsdException w:uiPriority="99" w:name="annotation subject"/>
     <w:lsdException w:uiPriority="99" w:name="Table Simple 1"/>
     <w:lsdException w:uiPriority="99" w:name="Table Simple 2"/>
@@ -2327,6 +2657,7 @@
     <w:name w:val="Normal Table"/>
     <w:semiHidden/>
     <w:unhideWhenUsed/>
+    <w:qFormat/>
     <w:uiPriority w:val="99"/>
     <w:tblPr>
       <w:tblLayout w:type="fixed"/>

</xml_diff>